<commit_message>
[FIX] - Se añadieron los puntos 1.1 y 1.3 del documento de Plan de Gestión de la Configuración
</commit_message>
<xml_diff>
--- a/Documentos/Planes/Plan de Gestión de la Configuración.docx
+++ b/Documentos/Planes/Plan de Gestión de la Configuración.docx
@@ -63,16 +63,7 @@
           <w:sz w:val="24"/>
           <w:szCs w:val="24"/>
         </w:rPr>
-        <w:t xml:space="preserve">Integrantes </w:t>
-      </w:r>
-      <w:proofErr w:type="gramStart"/>
-      <w:r>
-        <w:rPr>
-          <w:b/>
-          <w:sz w:val="24"/>
-          <w:szCs w:val="24"/>
-        </w:rPr>
-        <w:t xml:space="preserve">Grupo </w:t>
+        <w:t>Integrantes Grupo:</w:t>
       </w:r>
       <w:r>
         <w:rPr>
@@ -80,9 +71,8 @@
           <w:sz w:val="24"/>
           <w:szCs w:val="24"/>
         </w:rPr>
-        <w:t>:</w:t>
+        <w:t xml:space="preserve"> 3</w:t>
       </w:r>
-      <w:proofErr w:type="gramEnd"/>
     </w:p>
     <w:p>
       <w:pPr>
@@ -1927,21 +1917,187 @@
           <w:ilvl w:val="1"/>
           <w:numId w:val="27"/>
         </w:numPr>
-        <w:rPr>
-          <w:highlight w:val="yellow"/>
-        </w:rPr>
       </w:pPr>
       <w:bookmarkStart w:id="2" w:name="_heading=h.o18go9k07l6w" w:colFirst="0" w:colLast="0"/>
       <w:bookmarkEnd w:id="2"/>
       <w:r>
-        <w:rPr>
-          <w:highlight w:val="yellow"/>
-        </w:rPr>
         <w:t xml:space="preserve">Situación de la empresa </w:t>
       </w:r>
     </w:p>
     <w:p>
       <w:pPr>
+        <w:ind w:left="720"/>
+        <w:rPr>
+          <w:highlight w:val="yellow"/>
+        </w:rPr>
+      </w:pPr>
+    </w:p>
+    <w:p>
+      <w:pPr>
+        <w:ind w:left="720"/>
+      </w:pPr>
+      <w:r>
+        <w:t xml:space="preserve">Nuestra empresa actualmente contamos con una </w:t>
+      </w:r>
+      <w:r>
+        <w:t xml:space="preserve">pequeña </w:t>
+      </w:r>
+      <w:r>
+        <w:t>cartera de clientes (3)</w:t>
+      </w:r>
+      <w:r>
+        <w:t>, esto no desmerita</w:t>
+      </w:r>
+      <w:r>
+        <w:t xml:space="preserve"> que tengamos una gama variada de productos de software a la medida para nuestro</w:t>
+      </w:r>
+      <w:r>
+        <w:t>s</w:t>
+      </w:r>
+      <w:r>
+        <w:t xml:space="preserve"> cliente</w:t>
+      </w:r>
+      <w:r>
+        <w:t>s</w:t>
+      </w:r>
+      <w:r>
+        <w:t>.</w:t>
+      </w:r>
+    </w:p>
+    <w:p>
+      <w:pPr>
+        <w:ind w:left="720"/>
+      </w:pPr>
+    </w:p>
+    <w:p>
+      <w:pPr>
+        <w:ind w:left="720"/>
+      </w:pPr>
+      <w:r>
+        <w:t xml:space="preserve">Nosotros contamos con un total de </w:t>
+      </w:r>
+      <w:r>
+        <w:t>5</w:t>
+      </w:r>
+      <w:r>
+        <w:t xml:space="preserve"> productos que están distribuidos de la siguiente manera: </w:t>
+      </w:r>
+    </w:p>
+    <w:p>
+      <w:pPr>
+        <w:ind w:left="720"/>
+      </w:pPr>
+    </w:p>
+    <w:p>
+      <w:pPr>
+        <w:ind w:left="720"/>
+      </w:pPr>
+      <w:r>
+        <w:t>En propuesta (1):</w:t>
+      </w:r>
+    </w:p>
+    <w:p>
+      <w:pPr>
+        <w:pStyle w:val="Prrafodelista"/>
+        <w:numPr>
+          <w:ilvl w:val="0"/>
+          <w:numId w:val="34"/>
+        </w:numPr>
+      </w:pPr>
+      <w:r>
+        <w:t xml:space="preserve">Sistema de </w:t>
+      </w:r>
+      <w:r>
+        <w:t xml:space="preserve">gestión de monitoreo de </w:t>
+      </w:r>
+      <w:proofErr w:type="spellStart"/>
+      <w:r>
+        <w:t>delivery</w:t>
+      </w:r>
+      <w:proofErr w:type="spellEnd"/>
+      <w:r>
+        <w:t xml:space="preserve"> (SGMD)</w:t>
+      </w:r>
+    </w:p>
+    <w:p>
+      <w:pPr>
+        <w:ind w:left="720"/>
+      </w:pPr>
+      <w:r>
+        <w:t>En desarrollo</w:t>
+      </w:r>
+      <w:r>
+        <w:t xml:space="preserve"> (1)</w:t>
+      </w:r>
+      <w:r>
+        <w:t>:</w:t>
+      </w:r>
+    </w:p>
+    <w:p>
+      <w:pPr>
+        <w:pStyle w:val="Prrafodelista"/>
+        <w:numPr>
+          <w:ilvl w:val="0"/>
+          <w:numId w:val="34"/>
+        </w:numPr>
+      </w:pPr>
+      <w:r>
+        <w:t>Sistema de gestión de venta de restobar (SGVR)</w:t>
+      </w:r>
+    </w:p>
+    <w:p>
+      <w:pPr>
+        <w:ind w:left="720"/>
+      </w:pPr>
+      <w:r>
+        <w:t>En mantenimiento</w:t>
+      </w:r>
+      <w:r>
+        <w:t xml:space="preserve"> (3)</w:t>
+      </w:r>
+      <w:r>
+        <w:t xml:space="preserve">: </w:t>
+      </w:r>
+    </w:p>
+    <w:p>
+      <w:pPr>
+        <w:pStyle w:val="Prrafodelista"/>
+        <w:numPr>
+          <w:ilvl w:val="0"/>
+          <w:numId w:val="34"/>
+        </w:numPr>
+      </w:pPr>
+      <w:r>
+        <w:t>Sistema de facturación electrónica para tiendas (SFET)</w:t>
+      </w:r>
+    </w:p>
+    <w:p>
+      <w:pPr>
+        <w:pStyle w:val="Prrafodelista"/>
+        <w:numPr>
+          <w:ilvl w:val="0"/>
+          <w:numId w:val="34"/>
+        </w:numPr>
+      </w:pPr>
+      <w:r>
+        <w:t>Sistema de inventario de productos para tiendas (SIPT)</w:t>
+      </w:r>
+    </w:p>
+    <w:p>
+      <w:pPr>
+        <w:pStyle w:val="Prrafodelista"/>
+        <w:numPr>
+          <w:ilvl w:val="0"/>
+          <w:numId w:val="34"/>
+        </w:numPr>
+      </w:pPr>
+      <w:r>
+        <w:t>Sistema de gestión de pedidos en línea para tiendas (SGPLT)</w:t>
+      </w:r>
+    </w:p>
+    <w:p>
+      <w:pPr>
+        <w:ind w:left="720"/>
         <w:rPr>
           <w:highlight w:val="yellow"/>
         </w:rPr>
@@ -1969,10 +2125,37 @@
     </w:p>
     <w:p>
       <w:pPr>
+        <w:ind w:left="720"/>
         <w:rPr>
           <w:highlight w:val="yellow"/>
         </w:rPr>
       </w:pPr>
+    </w:p>
+    <w:p>
+      <w:pPr>
+        <w:ind w:left="720"/>
+        <w:rPr>
+          <w:highlight w:val="yellow"/>
+        </w:rPr>
+      </w:pPr>
+      <w:r>
+        <w:rPr>
+          <w:highlight w:val="yellow"/>
+        </w:rPr>
+        <w:t>&lt;&lt;</w:t>
+      </w:r>
+      <w:r>
+        <w:rPr>
+          <w:highlight w:val="yellow"/>
+        </w:rPr>
+        <w:t>Redacción</w:t>
+      </w:r>
+      <w:r>
+        <w:rPr>
+          <w:highlight w:val="yellow"/>
+        </w:rPr>
+        <w:t xml:space="preserve"> de Franz&gt;&gt;</w:t>
+      </w:r>
     </w:p>
     <w:p>
       <w:pPr>
@@ -2003,53 +2186,200 @@
     </w:p>
     <w:p>
       <w:pPr>
+        <w:rPr>
+          <w:highlight w:val="yellow"/>
+        </w:rPr>
+      </w:pPr>
+    </w:p>
+    <w:p>
+      <w:pPr>
         <w:spacing w:after="240"/>
         <w:ind w:left="720"/>
+        <w:jc w:val="both"/>
         <w:rPr>
-          <w:rFonts w:ascii="Times New Roman" w:eastAsia="Times New Roman" w:hAnsi="Times New Roman" w:cs="Times New Roman"/>
+          <w:rFonts w:eastAsia="Times New Roman"/>
         </w:rPr>
       </w:pPr>
+      <w:r>
+        <w:rPr>
+          <w:rFonts w:eastAsia="Times New Roman"/>
+        </w:rPr>
+        <w:t xml:space="preserve">Los objetivos garantizan que los cambios que se </w:t>
+      </w:r>
+      <w:r>
+        <w:rPr>
+          <w:rFonts w:eastAsia="Times New Roman"/>
+        </w:rPr>
+        <w:t xml:space="preserve">realicen </w:t>
+      </w:r>
+      <w:r>
+        <w:rPr>
+          <w:rFonts w:eastAsia="Times New Roman"/>
+        </w:rPr>
+        <w:t>en nuestro</w:t>
+      </w:r>
+      <w:r>
+        <w:rPr>
+          <w:rFonts w:eastAsia="Times New Roman"/>
+        </w:rPr>
+        <w:t>s</w:t>
+      </w:r>
+      <w:r>
+        <w:rPr>
+          <w:rFonts w:eastAsia="Times New Roman"/>
+        </w:rPr>
+        <w:t xml:space="preserve"> proyecto</w:t>
+      </w:r>
+      <w:r>
+        <w:rPr>
+          <w:rFonts w:eastAsia="Times New Roman"/>
+        </w:rPr>
+        <w:t>s</w:t>
+      </w:r>
+      <w:r>
+        <w:rPr>
+          <w:rFonts w:eastAsia="Times New Roman"/>
+        </w:rPr>
+        <w:t xml:space="preserve"> deben realizarse</w:t>
+      </w:r>
+      <w:r>
+        <w:rPr>
+          <w:rFonts w:eastAsia="Times New Roman"/>
+        </w:rPr>
+        <w:t xml:space="preserve"> </w:t>
+      </w:r>
+      <w:r>
+        <w:rPr>
+          <w:rFonts w:eastAsia="Times New Roman"/>
+        </w:rPr>
+        <w:t xml:space="preserve">adecuadamente, para esto debe existir una integridad en el producto software obtenido desde el ciclo de vida del software; para esto todos los integrantes de nuestro equipo deben tener la versión correcta de la aplicación con su respectiva documentación. </w:t>
+      </w:r>
     </w:p>
     <w:p>
       <w:pPr>
         <w:spacing w:after="240"/>
         <w:ind w:left="720"/>
+        <w:jc w:val="both"/>
         <w:rPr>
-          <w:rFonts w:ascii="Times New Roman" w:eastAsia="Times New Roman" w:hAnsi="Times New Roman" w:cs="Times New Roman"/>
+          <w:rFonts w:eastAsia="Times New Roman"/>
         </w:rPr>
       </w:pPr>
+      <w:r>
+        <w:rPr>
+          <w:rFonts w:eastAsia="Times New Roman"/>
+        </w:rPr>
+        <w:t xml:space="preserve">En base a esto tenemos los siguientes objetivos: </w:t>
+      </w:r>
     </w:p>
     <w:p>
       <w:pPr>
+        <w:pStyle w:val="Prrafodelista"/>
+        <w:numPr>
+          <w:ilvl w:val="0"/>
+          <w:numId w:val="33"/>
+        </w:numPr>
+        <w:spacing w:after="240"/>
+        <w:jc w:val="both"/>
+        <w:rPr>
+          <w:rFonts w:eastAsia="Times New Roman"/>
+        </w:rPr>
+      </w:pPr>
+      <w:r>
+        <w:rPr>
+          <w:rFonts w:eastAsia="Times New Roman"/>
+        </w:rPr>
+        <w:t xml:space="preserve">Controlar </w:t>
+      </w:r>
+      <w:r>
+        <w:rPr>
+          <w:rFonts w:eastAsia="Times New Roman"/>
+        </w:rPr>
+        <w:t>cuál es la versión actual de cada uno de los componentes.</w:t>
+      </w:r>
+    </w:p>
+    <w:p>
+      <w:pPr>
+        <w:pStyle w:val="Prrafodelista"/>
+        <w:numPr>
+          <w:ilvl w:val="0"/>
+          <w:numId w:val="33"/>
+        </w:numPr>
+        <w:spacing w:after="240"/>
+        <w:jc w:val="both"/>
+        <w:rPr>
+          <w:rFonts w:eastAsia="Times New Roman"/>
+        </w:rPr>
+      </w:pPr>
+      <w:r>
+        <w:rPr>
+          <w:rFonts w:eastAsia="Times New Roman"/>
+        </w:rPr>
+        <w:t xml:space="preserve">Determinar </w:t>
+      </w:r>
+      <w:r>
+        <w:rPr>
+          <w:rFonts w:eastAsia="Times New Roman"/>
+        </w:rPr>
+        <w:t>los</w:t>
+      </w:r>
+      <w:r>
+        <w:rPr>
+          <w:rFonts w:eastAsia="Times New Roman"/>
+        </w:rPr>
+        <w:t xml:space="preserve"> proceso</w:t>
+      </w:r>
+      <w:r>
+        <w:rPr>
+          <w:rFonts w:eastAsia="Times New Roman"/>
+        </w:rPr>
+        <w:t>s de</w:t>
+      </w:r>
+      <w:r>
+        <w:rPr>
+          <w:rFonts w:eastAsia="Times New Roman"/>
+        </w:rPr>
+        <w:t xml:space="preserve"> cambios.</w:t>
+      </w:r>
+    </w:p>
+    <w:p>
+      <w:pPr>
+        <w:pStyle w:val="Prrafodelista"/>
+        <w:numPr>
+          <w:ilvl w:val="0"/>
+          <w:numId w:val="33"/>
+        </w:numPr>
+        <w:spacing w:after="240"/>
+        <w:jc w:val="both"/>
+        <w:rPr>
+          <w:rFonts w:eastAsia="Times New Roman"/>
+        </w:rPr>
+      </w:pPr>
+      <w:r>
+        <w:rPr>
+          <w:rFonts w:eastAsia="Times New Roman"/>
+        </w:rPr>
+        <w:t>Determinar la política de lanzamiento (</w:t>
+      </w:r>
+      <w:proofErr w:type="spellStart"/>
+      <w:r>
+        <w:rPr>
+          <w:rFonts w:eastAsia="Times New Roman"/>
+        </w:rPr>
+        <w:t>Release</w:t>
+      </w:r>
+      <w:proofErr w:type="spellEnd"/>
+      <w:r>
+        <w:rPr>
+          <w:rFonts w:eastAsia="Times New Roman"/>
+        </w:rPr>
+        <w:t>).</w:t>
+      </w:r>
+    </w:p>
+    <w:p>
+      <w:pPr>
         <w:spacing w:after="240"/>
         <w:ind w:left="720"/>
-        <w:rPr>
-          <w:rFonts w:ascii="Times New Roman" w:eastAsia="Times New Roman" w:hAnsi="Times New Roman" w:cs="Times New Roman"/>
-        </w:rPr>
-      </w:pPr>
-    </w:p>
-    <w:p>
-      <w:pPr>
-        <w:spacing w:after="240"/>
-        <w:ind w:left="720"/>
-        <w:rPr>
-          <w:rFonts w:ascii="Times New Roman" w:eastAsia="Times New Roman" w:hAnsi="Times New Roman" w:cs="Times New Roman"/>
-        </w:rPr>
-      </w:pPr>
-    </w:p>
-    <w:p>
-      <w:pPr>
-        <w:spacing w:after="240"/>
-        <w:ind w:left="720"/>
-        <w:rPr>
-          <w:rFonts w:ascii="Times New Roman" w:eastAsia="Times New Roman" w:hAnsi="Times New Roman" w:cs="Times New Roman"/>
-        </w:rPr>
-      </w:pPr>
-    </w:p>
-    <w:p>
-      <w:pPr>
-        <w:spacing w:after="240"/>
-        <w:ind w:left="720"/>
+        <w:jc w:val="both"/>
         <w:rPr>
           <w:rFonts w:ascii="Times New Roman" w:eastAsia="Times New Roman" w:hAnsi="Times New Roman" w:cs="Times New Roman"/>
         </w:rPr>
@@ -2066,6 +2396,7 @@
       <w:bookmarkStart w:id="5" w:name="_heading=h.j2so7luvl3sq" w:colFirst="0" w:colLast="0"/>
       <w:bookmarkEnd w:id="5"/>
       <w:r>
+        <w:lastRenderedPageBreak/>
         <w:t>Gestión de Configuración de Software</w:t>
       </w:r>
     </w:p>
@@ -2133,10 +2464,7 @@
     </w:p>
     <w:p>
       <w:r>
-        <w:t>A continuación, se presentan los roles de cada integr</w:t>
-      </w:r>
-      <w:r>
-        <w:t>ante del equipo:</w:t>
+        <w:t>A continuación, se presentan los roles de cada integrante del equipo:</w:t>
       </w:r>
     </w:p>
     <w:p/>
@@ -2213,10 +2541,7 @@
       <w:bookmarkStart w:id="9" w:name="_heading=h.pvqn0mpajslj" w:colFirst="0" w:colLast="0"/>
       <w:bookmarkEnd w:id="9"/>
       <w:r>
-        <w:t xml:space="preserve">Herramientas, entorno </w:t>
-      </w:r>
-      <w:r>
-        <w:t>e Infraestructura</w:t>
+        <w:t>Herramientas, entorno e Infraestructura</w:t>
       </w:r>
     </w:p>
     <w:p>
@@ -2565,15 +2890,13 @@
       <w:bookmarkStart w:id="10" w:name="_heading=h.4mc9ebnyyto3" w:colFirst="0" w:colLast="0"/>
       <w:bookmarkEnd w:id="10"/>
       <w:r>
+        <w:lastRenderedPageBreak/>
         <w:t>Calendario</w:t>
       </w:r>
     </w:p>
     <w:p>
       <w:r>
-        <w:t>Presentamos el c</w:t>
-      </w:r>
-      <w:r>
-        <w:t xml:space="preserve">alendario desarrollado por nuestro equipo de trabajo en el proyecto DEALER: </w:t>
+        <w:t xml:space="preserve">Presentamos el calendario desarrollado por nuestro equipo de trabajo en el proyecto DEALER: </w:t>
       </w:r>
     </w:p>
     <w:p/>
@@ -4300,6 +4623,7 @@
           <w:sz w:val="20"/>
           <w:szCs w:val="20"/>
         </w:rPr>
+        <w:lastRenderedPageBreak/>
         <w:t>Tabla 6.</w:t>
       </w:r>
       <w:r>
@@ -4815,7 +5139,6 @@
       <w:bookmarkStart w:id="16" w:name="_heading=h.lwpy5a8v00ds" w:colFirst="0" w:colLast="0"/>
       <w:bookmarkEnd w:id="16"/>
       <w:r>
-        <w:lastRenderedPageBreak/>
         <w:t>Control</w:t>
       </w:r>
     </w:p>
@@ -4960,14 +5283,7 @@
                 <w:b/>
                 <w:color w:val="FFFFFF"/>
               </w:rPr>
-              <w:t>Líne</w:t>
-            </w:r>
-            <w:r>
-              <w:rPr>
-                <w:b/>
-                <w:color w:val="FFFFFF"/>
-              </w:rPr>
-              <w:t>a Base</w:t>
+              <w:t>Línea Base</w:t>
             </w:r>
           </w:p>
         </w:tc>
@@ -5391,6 +5707,7 @@
           <w:sz w:val="20"/>
           <w:szCs w:val="20"/>
         </w:rPr>
+        <w:lastRenderedPageBreak/>
         <w:t>Tabla 8.</w:t>
       </w:r>
       <w:r>
@@ -5438,7 +5755,6 @@
           <w:b/>
           <w:noProof/>
         </w:rPr>
-        <w:lastRenderedPageBreak/>
         <w:drawing>
           <wp:inline distT="114300" distB="114300" distL="114300" distR="114300" wp14:anchorId="0290CD71" wp14:editId="0826183C">
             <wp:extent cx="5734050" cy="3453946"/>
@@ -8051,15 +8367,7 @@
           <w:sz w:val="20"/>
           <w:szCs w:val="20"/>
         </w:rPr>
-        <w:t xml:space="preserve"> Clasific</w:t>
-      </w:r>
-      <w:r>
-        <w:rPr>
-          <w:i/>
-          <w:sz w:val="20"/>
-          <w:szCs w:val="20"/>
-        </w:rPr>
-        <w:t>ación de solicitud de cambios</w:t>
+        <w:t xml:space="preserve"> Clasificación de solicitud de cambios</w:t>
       </w:r>
     </w:p>
     <w:p>
@@ -8083,6 +8391,7 @@
       <w:bookmarkStart w:id="22" w:name="_heading=h.iucd8lkyunlk" w:colFirst="0" w:colLast="0"/>
       <w:bookmarkEnd w:id="22"/>
       <w:r>
+        <w:lastRenderedPageBreak/>
         <w:t>Lista de tipos de riesgos</w:t>
       </w:r>
     </w:p>
@@ -8286,7 +8595,6 @@
               <w:jc w:val="center"/>
             </w:pPr>
             <w:r>
-              <w:lastRenderedPageBreak/>
               <w:t>2</w:t>
             </w:r>
           </w:p>
@@ -8566,10 +8874,7 @@
     <w:p/>
     <w:p>
       <w:r>
-        <w:t>En este apartado se define las categorías de impacto del proyecto LEADER el cual se viene desarrollando en nuestro pro</w:t>
-      </w:r>
-      <w:r>
-        <w:t>yecto, así como una breve descripción de cada uno de ellos:</w:t>
+        <w:t>En este apartado se define las categorías de impacto del proyecto LEADER el cual se viene desarrollando en nuestro proyecto, así como una breve descripción de cada uno de ellos:</w:t>
       </w:r>
     </w:p>
     <w:p/>
@@ -9088,6 +9393,7 @@
               <w:rPr>
                 <w:b/>
               </w:rPr>
+              <w:lastRenderedPageBreak/>
               <w:t>Empresa:</w:t>
             </w:r>
           </w:p>
@@ -9328,7 +9634,6 @@
               <w:rPr>
                 <w:b/>
               </w:rPr>
-              <w:lastRenderedPageBreak/>
               <w:t>Autor (</w:t>
             </w:r>
             <w:proofErr w:type="spellStart"/>
@@ -10136,6 +10441,7 @@
       <w:bookmarkStart w:id="25" w:name="_heading=h.tkv0am288u1n" w:colFirst="0" w:colLast="0"/>
       <w:bookmarkEnd w:id="25"/>
       <w:r>
+        <w:lastRenderedPageBreak/>
         <w:t>Estado de la GCS</w:t>
       </w:r>
     </w:p>
@@ -10332,7 +10638,6 @@
               <w:rPr>
                 <w:b/>
               </w:rPr>
-              <w:lastRenderedPageBreak/>
               <w:t>Título del reporte</w:t>
             </w:r>
           </w:p>
@@ -11218,6 +11523,7 @@
               <w:rPr>
                 <w:b/>
               </w:rPr>
+              <w:lastRenderedPageBreak/>
               <w:t>Propósito del reporte</w:t>
             </w:r>
           </w:p>
@@ -11452,7 +11758,6 @@
               <w:rPr>
                 <w:b/>
               </w:rPr>
-              <w:lastRenderedPageBreak/>
               <w:t>ID</w:t>
             </w:r>
           </w:p>
@@ -12230,10 +12535,7 @@
     <w:p/>
     <w:p>
       <w:r>
-        <w:t>En este apa</w:t>
-      </w:r>
-      <w:r>
-        <w:t>rtado se proporcionan ejemplos de reporte de Estado para el jefe del Proyecto:</w:t>
+        <w:t>En este apartado se proporcionan ejemplos de reporte de Estado para el jefe del Proyecto:</w:t>
       </w:r>
     </w:p>
     <w:p/>
@@ -12281,6 +12583,7 @@
               <w:rPr>
                 <w:b/>
               </w:rPr>
+              <w:lastRenderedPageBreak/>
               <w:t>ID</w:t>
             </w:r>
           </w:p>
@@ -12585,7 +12888,6 @@
               <w:rPr>
                 <w:b/>
               </w:rPr>
-              <w:lastRenderedPageBreak/>
               <w:t>Salidas</w:t>
             </w:r>
           </w:p>
@@ -13454,6 +13756,7 @@
               <w:rPr>
                 <w:b/>
               </w:rPr>
+              <w:lastRenderedPageBreak/>
               <w:t>Salidas</w:t>
             </w:r>
           </w:p>
@@ -13559,10 +13862,7 @@
     </w:p>
     <w:p>
       <w:r>
-        <w:t>E</w:t>
-      </w:r>
-      <w:r>
-        <w:t xml:space="preserve">n este apartado se muestran los reportes y estadísticas recogidas por </w:t>
+        <w:t xml:space="preserve">En este apartado se muestran los reportes y estadísticas recogidas por </w:t>
       </w:r>
       <w:proofErr w:type="spellStart"/>
       <w:r>
@@ -13601,10 +13901,7 @@
       <w:bookmarkStart w:id="29" w:name="_heading=h.ug0loimq4be2" w:colFirst="0" w:colLast="0"/>
       <w:bookmarkEnd w:id="29"/>
       <w:r>
-        <w:t>Reportes de</w:t>
-      </w:r>
-      <w:r>
-        <w:t xml:space="preserve"> Auditoría Física y Funcional</w:t>
+        <w:t>Reportes de Auditoría Física y Funcional</w:t>
       </w:r>
     </w:p>
     <w:p/>
@@ -14339,6 +14636,7 @@
               <w:rPr>
                 <w:b/>
               </w:rPr>
+              <w:lastRenderedPageBreak/>
               <w:t>Propósito</w:t>
             </w:r>
           </w:p>
@@ -14628,7 +14926,6 @@
               <w:rPr>
                 <w:b/>
               </w:rPr>
-              <w:lastRenderedPageBreak/>
               <w:t>TIpo</w:t>
             </w:r>
             <w:proofErr w:type="spellEnd"/>
@@ -15362,10 +15659,7 @@
     </w:p>
     <w:p>
       <w:r>
-        <w:t>En este apartado estaremos mostrando un modelo con toda la información qu</w:t>
-      </w:r>
-      <w:r>
-        <w:t>e se necesita para el pase a producción de un proyecto, en donde se muestran los datos sobre el control de revisión, etc.</w:t>
+        <w:t>En este apartado estaremos mostrando un modelo con toda la información que se necesita para el pase a producción de un proyecto, en donde se muestran los datos sobre el control de revisión, etc.</w:t>
       </w:r>
     </w:p>
     <w:p/>
@@ -15382,7 +15676,6 @@
       <w:bookmarkStart w:id="32" w:name="_heading=h.qtxmwitde02z" w:colFirst="0" w:colLast="0"/>
       <w:bookmarkEnd w:id="32"/>
       <w:r>
-        <w:lastRenderedPageBreak/>
         <w:t>Diseño del repositorio</w:t>
       </w:r>
     </w:p>
@@ -15447,6 +15740,119 @@
 <file path=word/numbering.xml><?xml version="1.0" encoding="utf-8"?>
 <w:numbering xmlns:wpc="http://schemas.microsoft.com/office/word/2010/wordprocessingCanvas" xmlns:cx="http://schemas.microsoft.com/office/drawing/2014/chartex" xmlns:cx1="http://schemas.microsoft.com/office/drawing/2015/9/8/chartex" xmlns:cx2="http://schemas.microsoft.com/office/drawing/2015/10/21/chartex" xmlns:cx3="http://schemas.microsoft.com/office/drawing/2016/5/9/chartex" xmlns:cx4="http://schemas.microsoft.com/office/drawing/2016/5/10/chartex" xmlns:cx5="http://schemas.microsoft.com/office/drawing/2016/5/11/chartex" xmlns:cx6="http://schemas.microsoft.com/office/drawing/2016/5/12/chartex" xmlns:cx7="http://schemas.microsoft.com/office/drawing/2016/5/13/chartex" xmlns:cx8="http://schemas.microsoft.com/office/drawing/2016/5/14/chartex" xmlns:mc="http://schemas.openxmlformats.org/markup-compatibility/2006" xmlns:aink="http://schemas.microsoft.com/office/drawing/2016/ink" xmlns:am3d="http://schemas.microsoft.com/office/drawing/2017/model3d" xmlns:o="urn:schemas-microsoft-com:office:office" xmlns:r="http://schemas.openxmlformats.org/officeDocument/2006/relationships" xmlns:m="http://schemas.openxmlformats.org/officeDocument/2006/math" xmlns:v="urn:schemas-microsoft-com:vml" xmlns:wp14="http://schemas.microsoft.com/office/word/2010/wordprocessingDrawing" xmlns:wp="http://schemas.openxmlformats.org/drawingml/2006/wordprocessingDrawing" xmlns:w10="urn:schemas-microsoft-com:office:word" xmlns:w="http://schemas.openxmlformats.org/wordprocessingml/2006/main" xmlns:w14="http://schemas.microsoft.com/office/word/2010/wordml" xmlns:w15="http://schemas.microsoft.com/office/word/2012/wordml" xmlns:w16cex="http://schemas.microsoft.com/office/word/2018/wordml/cex" xmlns:w16cid="http://schemas.microsoft.com/office/word/2016/wordml/cid" xmlns:w16="http://schemas.microsoft.com/office/word/2018/wordml" xmlns:w16sdtdh="http://schemas.microsoft.com/office/word/2020/wordml/sdtdatahash" xmlns:w16se="http://schemas.microsoft.com/office/word/2015/wordml/symex" xmlns:wpg="http://schemas.microsoft.com/office/word/2010/wordprocessingGroup" xmlns:wpi="http://schemas.microsoft.com/office/word/2010/wordprocessingInk" xmlns:wne="http://schemas.microsoft.com/office/word/2006/wordml" xmlns:wps="http://schemas.microsoft.com/office/word/2010/wordprocessingShape" mc:Ignorable="w14 w15 w16se w16cid w16 w16cex w16sdtdh wp14">
   <w:abstractNum w:abstractNumId="0" w15:restartNumberingAfterBreak="0">
+    <w:nsid w:val="02B50235"/>
+    <w:multiLevelType w:val="hybridMultilevel"/>
+    <w:tmpl w:val="01EC1784"/>
+    <w:lvl w:ilvl="0" w:tplc="280A0001">
+      <w:start w:val="1"/>
+      <w:numFmt w:val="bullet"/>
+      <w:lvlText w:val=""/>
+      <w:lvlJc w:val="left"/>
+      <w:pPr>
+        <w:ind w:left="2160" w:hanging="360"/>
+      </w:pPr>
+      <w:rPr>
+        <w:rFonts w:ascii="Symbol" w:hAnsi="Symbol" w:hint="default"/>
+      </w:rPr>
+    </w:lvl>
+    <w:lvl w:ilvl="1" w:tplc="280A0003" w:tentative="1">
+      <w:start w:val="1"/>
+      <w:numFmt w:val="bullet"/>
+      <w:lvlText w:val="o"/>
+      <w:lvlJc w:val="left"/>
+      <w:pPr>
+        <w:ind w:left="2880" w:hanging="360"/>
+      </w:pPr>
+      <w:rPr>
+        <w:rFonts w:ascii="Courier New" w:hAnsi="Courier New" w:cs="Courier New" w:hint="default"/>
+      </w:rPr>
+    </w:lvl>
+    <w:lvl w:ilvl="2" w:tplc="280A0005" w:tentative="1">
+      <w:start w:val="1"/>
+      <w:numFmt w:val="bullet"/>
+      <w:lvlText w:val=""/>
+      <w:lvlJc w:val="left"/>
+      <w:pPr>
+        <w:ind w:left="3600" w:hanging="360"/>
+      </w:pPr>
+      <w:rPr>
+        <w:rFonts w:ascii="Wingdings" w:hAnsi="Wingdings" w:hint="default"/>
+      </w:rPr>
+    </w:lvl>
+    <w:lvl w:ilvl="3" w:tplc="280A0001" w:tentative="1">
+      <w:start w:val="1"/>
+      <w:numFmt w:val="bullet"/>
+      <w:lvlText w:val=""/>
+      <w:lvlJc w:val="left"/>
+      <w:pPr>
+        <w:ind w:left="4320" w:hanging="360"/>
+      </w:pPr>
+      <w:rPr>
+        <w:rFonts w:ascii="Symbol" w:hAnsi="Symbol" w:hint="default"/>
+      </w:rPr>
+    </w:lvl>
+    <w:lvl w:ilvl="4" w:tplc="280A0003" w:tentative="1">
+      <w:start w:val="1"/>
+      <w:numFmt w:val="bullet"/>
+      <w:lvlText w:val="o"/>
+      <w:lvlJc w:val="left"/>
+      <w:pPr>
+        <w:ind w:left="5040" w:hanging="360"/>
+      </w:pPr>
+      <w:rPr>
+        <w:rFonts w:ascii="Courier New" w:hAnsi="Courier New" w:cs="Courier New" w:hint="default"/>
+      </w:rPr>
+    </w:lvl>
+    <w:lvl w:ilvl="5" w:tplc="280A0005" w:tentative="1">
+      <w:start w:val="1"/>
+      <w:numFmt w:val="bullet"/>
+      <w:lvlText w:val=""/>
+      <w:lvlJc w:val="left"/>
+      <w:pPr>
+        <w:ind w:left="5760" w:hanging="360"/>
+      </w:pPr>
+      <w:rPr>
+        <w:rFonts w:ascii="Wingdings" w:hAnsi="Wingdings" w:hint="default"/>
+      </w:rPr>
+    </w:lvl>
+    <w:lvl w:ilvl="6" w:tplc="280A0001" w:tentative="1">
+      <w:start w:val="1"/>
+      <w:numFmt w:val="bullet"/>
+      <w:lvlText w:val=""/>
+      <w:lvlJc w:val="left"/>
+      <w:pPr>
+        <w:ind w:left="6480" w:hanging="360"/>
+      </w:pPr>
+      <w:rPr>
+        <w:rFonts w:ascii="Symbol" w:hAnsi="Symbol" w:hint="default"/>
+      </w:rPr>
+    </w:lvl>
+    <w:lvl w:ilvl="7" w:tplc="280A0003" w:tentative="1">
+      <w:start w:val="1"/>
+      <w:numFmt w:val="bullet"/>
+      <w:lvlText w:val="o"/>
+      <w:lvlJc w:val="left"/>
+      <w:pPr>
+        <w:ind w:left="7200" w:hanging="360"/>
+      </w:pPr>
+      <w:rPr>
+        <w:rFonts w:ascii="Courier New" w:hAnsi="Courier New" w:cs="Courier New" w:hint="default"/>
+      </w:rPr>
+    </w:lvl>
+    <w:lvl w:ilvl="8" w:tplc="280A0005" w:tentative="1">
+      <w:start w:val="1"/>
+      <w:numFmt w:val="bullet"/>
+      <w:lvlText w:val=""/>
+      <w:lvlJc w:val="left"/>
+      <w:pPr>
+        <w:ind w:left="7920" w:hanging="360"/>
+      </w:pPr>
+      <w:rPr>
+        <w:rFonts w:ascii="Wingdings" w:hAnsi="Wingdings" w:hint="default"/>
+      </w:rPr>
+    </w:lvl>
+  </w:abstractNum>
+  <w:abstractNum w:abstractNumId="1" w15:restartNumberingAfterBreak="0">
     <w:nsid w:val="091F0A77"/>
     <w:multiLevelType w:val="multilevel"/>
     <w:tmpl w:val="308CBE24"/>
@@ -15559,7 +15965,7 @@
       </w:rPr>
     </w:lvl>
   </w:abstractNum>
-  <w:abstractNum w:abstractNumId="1" w15:restartNumberingAfterBreak="0">
+  <w:abstractNum w:abstractNumId="2" w15:restartNumberingAfterBreak="0">
     <w:nsid w:val="0C9A2367"/>
     <w:multiLevelType w:val="multilevel"/>
     <w:tmpl w:val="C3F41AE8"/>
@@ -15672,7 +16078,7 @@
       </w:rPr>
     </w:lvl>
   </w:abstractNum>
-  <w:abstractNum w:abstractNumId="2" w15:restartNumberingAfterBreak="0">
+  <w:abstractNum w:abstractNumId="3" w15:restartNumberingAfterBreak="0">
     <w:nsid w:val="0E2F4D70"/>
     <w:multiLevelType w:val="multilevel"/>
     <w:tmpl w:val="1502329A"/>
@@ -15785,7 +16191,7 @@
       </w:rPr>
     </w:lvl>
   </w:abstractNum>
-  <w:abstractNum w:abstractNumId="3" w15:restartNumberingAfterBreak="0">
+  <w:abstractNum w:abstractNumId="4" w15:restartNumberingAfterBreak="0">
     <w:nsid w:val="12B72D00"/>
     <w:multiLevelType w:val="multilevel"/>
     <w:tmpl w:val="4FAABF9C"/>
@@ -15898,7 +16304,7 @@
       </w:rPr>
     </w:lvl>
   </w:abstractNum>
-  <w:abstractNum w:abstractNumId="4" w15:restartNumberingAfterBreak="0">
+  <w:abstractNum w:abstractNumId="5" w15:restartNumberingAfterBreak="0">
     <w:nsid w:val="17CF09CC"/>
     <w:multiLevelType w:val="multilevel"/>
     <w:tmpl w:val="093CA328"/>
@@ -15984,7 +16390,7 @@
       </w:pPr>
     </w:lvl>
   </w:abstractNum>
-  <w:abstractNum w:abstractNumId="5" w15:restartNumberingAfterBreak="0">
+  <w:abstractNum w:abstractNumId="6" w15:restartNumberingAfterBreak="0">
     <w:nsid w:val="20AA612C"/>
     <w:multiLevelType w:val="multilevel"/>
     <w:tmpl w:val="27BCD9DE"/>
@@ -16097,7 +16503,7 @@
       </w:rPr>
     </w:lvl>
   </w:abstractNum>
-  <w:abstractNum w:abstractNumId="6" w15:restartNumberingAfterBreak="0">
+  <w:abstractNum w:abstractNumId="7" w15:restartNumberingAfterBreak="0">
     <w:nsid w:val="229273DA"/>
     <w:multiLevelType w:val="multilevel"/>
     <w:tmpl w:val="9500AD4C"/>
@@ -16210,7 +16616,7 @@
       </w:rPr>
     </w:lvl>
   </w:abstractNum>
-  <w:abstractNum w:abstractNumId="7" w15:restartNumberingAfterBreak="0">
+  <w:abstractNum w:abstractNumId="8" w15:restartNumberingAfterBreak="0">
     <w:nsid w:val="30E15C54"/>
     <w:multiLevelType w:val="multilevel"/>
     <w:tmpl w:val="BDE8E5A2"/>
@@ -16323,7 +16729,7 @@
       </w:rPr>
     </w:lvl>
   </w:abstractNum>
-  <w:abstractNum w:abstractNumId="8" w15:restartNumberingAfterBreak="0">
+  <w:abstractNum w:abstractNumId="9" w15:restartNumberingAfterBreak="0">
     <w:nsid w:val="36E54108"/>
     <w:multiLevelType w:val="multilevel"/>
     <w:tmpl w:val="08946B88"/>
@@ -16436,7 +16842,120 @@
       </w:rPr>
     </w:lvl>
   </w:abstractNum>
-  <w:abstractNum w:abstractNumId="9" w15:restartNumberingAfterBreak="0">
+  <w:abstractNum w:abstractNumId="10" w15:restartNumberingAfterBreak="0">
+    <w:nsid w:val="395F3F5E"/>
+    <w:multiLevelType w:val="hybridMultilevel"/>
+    <w:tmpl w:val="58FAF94C"/>
+    <w:lvl w:ilvl="0" w:tplc="280A0001">
+      <w:start w:val="1"/>
+      <w:numFmt w:val="bullet"/>
+      <w:lvlText w:val=""/>
+      <w:lvlJc w:val="left"/>
+      <w:pPr>
+        <w:ind w:left="2160" w:hanging="360"/>
+      </w:pPr>
+      <w:rPr>
+        <w:rFonts w:ascii="Symbol" w:hAnsi="Symbol" w:hint="default"/>
+      </w:rPr>
+    </w:lvl>
+    <w:lvl w:ilvl="1" w:tplc="280A0003" w:tentative="1">
+      <w:start w:val="1"/>
+      <w:numFmt w:val="bullet"/>
+      <w:lvlText w:val="o"/>
+      <w:lvlJc w:val="left"/>
+      <w:pPr>
+        <w:ind w:left="2880" w:hanging="360"/>
+      </w:pPr>
+      <w:rPr>
+        <w:rFonts w:ascii="Courier New" w:hAnsi="Courier New" w:cs="Courier New" w:hint="default"/>
+      </w:rPr>
+    </w:lvl>
+    <w:lvl w:ilvl="2" w:tplc="280A0005" w:tentative="1">
+      <w:start w:val="1"/>
+      <w:numFmt w:val="bullet"/>
+      <w:lvlText w:val=""/>
+      <w:lvlJc w:val="left"/>
+      <w:pPr>
+        <w:ind w:left="3600" w:hanging="360"/>
+      </w:pPr>
+      <w:rPr>
+        <w:rFonts w:ascii="Wingdings" w:hAnsi="Wingdings" w:hint="default"/>
+      </w:rPr>
+    </w:lvl>
+    <w:lvl w:ilvl="3" w:tplc="280A0001" w:tentative="1">
+      <w:start w:val="1"/>
+      <w:numFmt w:val="bullet"/>
+      <w:lvlText w:val=""/>
+      <w:lvlJc w:val="left"/>
+      <w:pPr>
+        <w:ind w:left="4320" w:hanging="360"/>
+      </w:pPr>
+      <w:rPr>
+        <w:rFonts w:ascii="Symbol" w:hAnsi="Symbol" w:hint="default"/>
+      </w:rPr>
+    </w:lvl>
+    <w:lvl w:ilvl="4" w:tplc="280A0003" w:tentative="1">
+      <w:start w:val="1"/>
+      <w:numFmt w:val="bullet"/>
+      <w:lvlText w:val="o"/>
+      <w:lvlJc w:val="left"/>
+      <w:pPr>
+        <w:ind w:left="5040" w:hanging="360"/>
+      </w:pPr>
+      <w:rPr>
+        <w:rFonts w:ascii="Courier New" w:hAnsi="Courier New" w:cs="Courier New" w:hint="default"/>
+      </w:rPr>
+    </w:lvl>
+    <w:lvl w:ilvl="5" w:tplc="280A0005" w:tentative="1">
+      <w:start w:val="1"/>
+      <w:numFmt w:val="bullet"/>
+      <w:lvlText w:val=""/>
+      <w:lvlJc w:val="left"/>
+      <w:pPr>
+        <w:ind w:left="5760" w:hanging="360"/>
+      </w:pPr>
+      <w:rPr>
+        <w:rFonts w:ascii="Wingdings" w:hAnsi="Wingdings" w:hint="default"/>
+      </w:rPr>
+    </w:lvl>
+    <w:lvl w:ilvl="6" w:tplc="280A0001" w:tentative="1">
+      <w:start w:val="1"/>
+      <w:numFmt w:val="bullet"/>
+      <w:lvlText w:val=""/>
+      <w:lvlJc w:val="left"/>
+      <w:pPr>
+        <w:ind w:left="6480" w:hanging="360"/>
+      </w:pPr>
+      <w:rPr>
+        <w:rFonts w:ascii="Symbol" w:hAnsi="Symbol" w:hint="default"/>
+      </w:rPr>
+    </w:lvl>
+    <w:lvl w:ilvl="7" w:tplc="280A0003" w:tentative="1">
+      <w:start w:val="1"/>
+      <w:numFmt w:val="bullet"/>
+      <w:lvlText w:val="o"/>
+      <w:lvlJc w:val="left"/>
+      <w:pPr>
+        <w:ind w:left="7200" w:hanging="360"/>
+      </w:pPr>
+      <w:rPr>
+        <w:rFonts w:ascii="Courier New" w:hAnsi="Courier New" w:cs="Courier New" w:hint="default"/>
+      </w:rPr>
+    </w:lvl>
+    <w:lvl w:ilvl="8" w:tplc="280A0005" w:tentative="1">
+      <w:start w:val="1"/>
+      <w:numFmt w:val="bullet"/>
+      <w:lvlText w:val=""/>
+      <w:lvlJc w:val="left"/>
+      <w:pPr>
+        <w:ind w:left="7920" w:hanging="360"/>
+      </w:pPr>
+      <w:rPr>
+        <w:rFonts w:ascii="Wingdings" w:hAnsi="Wingdings" w:hint="default"/>
+      </w:rPr>
+    </w:lvl>
+  </w:abstractNum>
+  <w:abstractNum w:abstractNumId="11" w15:restartNumberingAfterBreak="0">
     <w:nsid w:val="3F492395"/>
     <w:multiLevelType w:val="multilevel"/>
     <w:tmpl w:val="A3A6A6EA"/>
@@ -16549,7 +17068,7 @@
       </w:rPr>
     </w:lvl>
   </w:abstractNum>
-  <w:abstractNum w:abstractNumId="10" w15:restartNumberingAfterBreak="0">
+  <w:abstractNum w:abstractNumId="12" w15:restartNumberingAfterBreak="0">
     <w:nsid w:val="3F5A20D3"/>
     <w:multiLevelType w:val="multilevel"/>
     <w:tmpl w:val="13AAB900"/>
@@ -16662,7 +17181,7 @@
       </w:rPr>
     </w:lvl>
   </w:abstractNum>
-  <w:abstractNum w:abstractNumId="11" w15:restartNumberingAfterBreak="0">
+  <w:abstractNum w:abstractNumId="13" w15:restartNumberingAfterBreak="0">
     <w:nsid w:val="400711AA"/>
     <w:multiLevelType w:val="multilevel"/>
     <w:tmpl w:val="A89856C0"/>
@@ -16775,7 +17294,7 @@
       </w:rPr>
     </w:lvl>
   </w:abstractNum>
-  <w:abstractNum w:abstractNumId="12" w15:restartNumberingAfterBreak="0">
+  <w:abstractNum w:abstractNumId="14" w15:restartNumberingAfterBreak="0">
     <w:nsid w:val="42FC778D"/>
     <w:multiLevelType w:val="multilevel"/>
     <w:tmpl w:val="7D9421E6"/>
@@ -16888,7 +17407,7 @@
       </w:rPr>
     </w:lvl>
   </w:abstractNum>
-  <w:abstractNum w:abstractNumId="13" w15:restartNumberingAfterBreak="0">
+  <w:abstractNum w:abstractNumId="15" w15:restartNumberingAfterBreak="0">
     <w:nsid w:val="49267B18"/>
     <w:multiLevelType w:val="multilevel"/>
     <w:tmpl w:val="2B76BC8A"/>
@@ -17001,7 +17520,7 @@
       </w:rPr>
     </w:lvl>
   </w:abstractNum>
-  <w:abstractNum w:abstractNumId="14" w15:restartNumberingAfterBreak="0">
+  <w:abstractNum w:abstractNumId="16" w15:restartNumberingAfterBreak="0">
     <w:nsid w:val="4D101880"/>
     <w:multiLevelType w:val="multilevel"/>
     <w:tmpl w:val="13E6BB4A"/>
@@ -17114,7 +17633,7 @@
       </w:rPr>
     </w:lvl>
   </w:abstractNum>
-  <w:abstractNum w:abstractNumId="15" w15:restartNumberingAfterBreak="0">
+  <w:abstractNum w:abstractNumId="17" w15:restartNumberingAfterBreak="0">
     <w:nsid w:val="5030099C"/>
     <w:multiLevelType w:val="multilevel"/>
     <w:tmpl w:val="A530BF18"/>
@@ -17204,7 +17723,7 @@
       </w:pPr>
     </w:lvl>
   </w:abstractNum>
-  <w:abstractNum w:abstractNumId="16" w15:restartNumberingAfterBreak="0">
+  <w:abstractNum w:abstractNumId="18" w15:restartNumberingAfterBreak="0">
     <w:nsid w:val="55D10346"/>
     <w:multiLevelType w:val="multilevel"/>
     <w:tmpl w:val="67800E2C"/>
@@ -17317,7 +17836,7 @@
       </w:rPr>
     </w:lvl>
   </w:abstractNum>
-  <w:abstractNum w:abstractNumId="17" w15:restartNumberingAfterBreak="0">
+  <w:abstractNum w:abstractNumId="19" w15:restartNumberingAfterBreak="0">
     <w:nsid w:val="584F1B76"/>
     <w:multiLevelType w:val="multilevel"/>
     <w:tmpl w:val="74D0B2E8"/>
@@ -17430,7 +17949,7 @@
       </w:rPr>
     </w:lvl>
   </w:abstractNum>
-  <w:abstractNum w:abstractNumId="18" w15:restartNumberingAfterBreak="0">
+  <w:abstractNum w:abstractNumId="20" w15:restartNumberingAfterBreak="0">
     <w:nsid w:val="5CF61CE8"/>
     <w:multiLevelType w:val="multilevel"/>
     <w:tmpl w:val="4000C7C6"/>
@@ -17543,7 +18062,7 @@
       </w:rPr>
     </w:lvl>
   </w:abstractNum>
-  <w:abstractNum w:abstractNumId="19" w15:restartNumberingAfterBreak="0">
+  <w:abstractNum w:abstractNumId="21" w15:restartNumberingAfterBreak="0">
     <w:nsid w:val="604D41BB"/>
     <w:multiLevelType w:val="multilevel"/>
     <w:tmpl w:val="B46E816C"/>
@@ -17656,7 +18175,7 @@
       </w:rPr>
     </w:lvl>
   </w:abstractNum>
-  <w:abstractNum w:abstractNumId="20" w15:restartNumberingAfterBreak="0">
+  <w:abstractNum w:abstractNumId="22" w15:restartNumberingAfterBreak="0">
     <w:nsid w:val="60F60C72"/>
     <w:multiLevelType w:val="multilevel"/>
     <w:tmpl w:val="5CAA8028"/>
@@ -17769,7 +18288,7 @@
       </w:rPr>
     </w:lvl>
   </w:abstractNum>
-  <w:abstractNum w:abstractNumId="21" w15:restartNumberingAfterBreak="0">
+  <w:abstractNum w:abstractNumId="23" w15:restartNumberingAfterBreak="0">
     <w:nsid w:val="633945E8"/>
     <w:multiLevelType w:val="multilevel"/>
     <w:tmpl w:val="4D80863E"/>
@@ -17882,7 +18401,7 @@
       </w:rPr>
     </w:lvl>
   </w:abstractNum>
-  <w:abstractNum w:abstractNumId="22" w15:restartNumberingAfterBreak="0">
+  <w:abstractNum w:abstractNumId="24" w15:restartNumberingAfterBreak="0">
     <w:nsid w:val="64957B50"/>
     <w:multiLevelType w:val="multilevel"/>
     <w:tmpl w:val="E6DE80E4"/>
@@ -17995,7 +18514,7 @@
       </w:rPr>
     </w:lvl>
   </w:abstractNum>
-  <w:abstractNum w:abstractNumId="23" w15:restartNumberingAfterBreak="0">
+  <w:abstractNum w:abstractNumId="25" w15:restartNumberingAfterBreak="0">
     <w:nsid w:val="64C40FB2"/>
     <w:multiLevelType w:val="multilevel"/>
     <w:tmpl w:val="B6EE4E54"/>
@@ -18108,7 +18627,7 @@
       </w:rPr>
     </w:lvl>
   </w:abstractNum>
-  <w:abstractNum w:abstractNumId="24" w15:restartNumberingAfterBreak="0">
+  <w:abstractNum w:abstractNumId="26" w15:restartNumberingAfterBreak="0">
     <w:nsid w:val="691F224F"/>
     <w:multiLevelType w:val="multilevel"/>
     <w:tmpl w:val="B2DACB04"/>
@@ -18221,7 +18740,7 @@
       </w:rPr>
     </w:lvl>
   </w:abstractNum>
-  <w:abstractNum w:abstractNumId="25" w15:restartNumberingAfterBreak="0">
+  <w:abstractNum w:abstractNumId="27" w15:restartNumberingAfterBreak="0">
     <w:nsid w:val="6E602236"/>
     <w:multiLevelType w:val="multilevel"/>
     <w:tmpl w:val="5AA87ACA"/>
@@ -18334,7 +18853,7 @@
       </w:rPr>
     </w:lvl>
   </w:abstractNum>
-  <w:abstractNum w:abstractNumId="26" w15:restartNumberingAfterBreak="0">
+  <w:abstractNum w:abstractNumId="28" w15:restartNumberingAfterBreak="0">
     <w:nsid w:val="6F6D75D7"/>
     <w:multiLevelType w:val="multilevel"/>
     <w:tmpl w:val="3896596E"/>
@@ -18447,7 +18966,7 @@
       </w:rPr>
     </w:lvl>
   </w:abstractNum>
-  <w:abstractNum w:abstractNumId="27" w15:restartNumberingAfterBreak="0">
+  <w:abstractNum w:abstractNumId="29" w15:restartNumberingAfterBreak="0">
     <w:nsid w:val="728478A4"/>
     <w:multiLevelType w:val="multilevel"/>
     <w:tmpl w:val="E12CFEA6"/>
@@ -18560,7 +19079,7 @@
       </w:rPr>
     </w:lvl>
   </w:abstractNum>
-  <w:abstractNum w:abstractNumId="28" w15:restartNumberingAfterBreak="0">
+  <w:abstractNum w:abstractNumId="30" w15:restartNumberingAfterBreak="0">
     <w:nsid w:val="77B40925"/>
     <w:multiLevelType w:val="multilevel"/>
     <w:tmpl w:val="F88242A6"/>
@@ -18673,7 +19192,7 @@
       </w:rPr>
     </w:lvl>
   </w:abstractNum>
-  <w:abstractNum w:abstractNumId="29" w15:restartNumberingAfterBreak="0">
+  <w:abstractNum w:abstractNumId="31" w15:restartNumberingAfterBreak="0">
     <w:nsid w:val="78147067"/>
     <w:multiLevelType w:val="multilevel"/>
     <w:tmpl w:val="D382D63E"/>
@@ -18786,7 +19305,7 @@
       </w:rPr>
     </w:lvl>
   </w:abstractNum>
-  <w:abstractNum w:abstractNumId="30" w15:restartNumberingAfterBreak="0">
+  <w:abstractNum w:abstractNumId="32" w15:restartNumberingAfterBreak="0">
     <w:nsid w:val="7ADC0E2E"/>
     <w:multiLevelType w:val="multilevel"/>
     <w:tmpl w:val="5AC2361A"/>
@@ -18899,7 +19418,120 @@
       </w:rPr>
     </w:lvl>
   </w:abstractNum>
-  <w:abstractNum w:abstractNumId="31" w15:restartNumberingAfterBreak="0">
+  <w:abstractNum w:abstractNumId="33" w15:restartNumberingAfterBreak="0">
+    <w:nsid w:val="7BA6639C"/>
+    <w:multiLevelType w:val="hybridMultilevel"/>
+    <w:tmpl w:val="60783C78"/>
+    <w:lvl w:ilvl="0" w:tplc="280A0001">
+      <w:start w:val="1"/>
+      <w:numFmt w:val="bullet"/>
+      <w:lvlText w:val=""/>
+      <w:lvlJc w:val="left"/>
+      <w:pPr>
+        <w:ind w:left="1440" w:hanging="360"/>
+      </w:pPr>
+      <w:rPr>
+        <w:rFonts w:ascii="Symbol" w:hAnsi="Symbol" w:hint="default"/>
+      </w:rPr>
+    </w:lvl>
+    <w:lvl w:ilvl="1" w:tplc="280A0003" w:tentative="1">
+      <w:start w:val="1"/>
+      <w:numFmt w:val="bullet"/>
+      <w:lvlText w:val="o"/>
+      <w:lvlJc w:val="left"/>
+      <w:pPr>
+        <w:ind w:left="2160" w:hanging="360"/>
+      </w:pPr>
+      <w:rPr>
+        <w:rFonts w:ascii="Courier New" w:hAnsi="Courier New" w:cs="Courier New" w:hint="default"/>
+      </w:rPr>
+    </w:lvl>
+    <w:lvl w:ilvl="2" w:tplc="280A0005" w:tentative="1">
+      <w:start w:val="1"/>
+      <w:numFmt w:val="bullet"/>
+      <w:lvlText w:val=""/>
+      <w:lvlJc w:val="left"/>
+      <w:pPr>
+        <w:ind w:left="2880" w:hanging="360"/>
+      </w:pPr>
+      <w:rPr>
+        <w:rFonts w:ascii="Wingdings" w:hAnsi="Wingdings" w:hint="default"/>
+      </w:rPr>
+    </w:lvl>
+    <w:lvl w:ilvl="3" w:tplc="280A0001" w:tentative="1">
+      <w:start w:val="1"/>
+      <w:numFmt w:val="bullet"/>
+      <w:lvlText w:val=""/>
+      <w:lvlJc w:val="left"/>
+      <w:pPr>
+        <w:ind w:left="3600" w:hanging="360"/>
+      </w:pPr>
+      <w:rPr>
+        <w:rFonts w:ascii="Symbol" w:hAnsi="Symbol" w:hint="default"/>
+      </w:rPr>
+    </w:lvl>
+    <w:lvl w:ilvl="4" w:tplc="280A0003" w:tentative="1">
+      <w:start w:val="1"/>
+      <w:numFmt w:val="bullet"/>
+      <w:lvlText w:val="o"/>
+      <w:lvlJc w:val="left"/>
+      <w:pPr>
+        <w:ind w:left="4320" w:hanging="360"/>
+      </w:pPr>
+      <w:rPr>
+        <w:rFonts w:ascii="Courier New" w:hAnsi="Courier New" w:cs="Courier New" w:hint="default"/>
+      </w:rPr>
+    </w:lvl>
+    <w:lvl w:ilvl="5" w:tplc="280A0005" w:tentative="1">
+      <w:start w:val="1"/>
+      <w:numFmt w:val="bullet"/>
+      <w:lvlText w:val=""/>
+      <w:lvlJc w:val="left"/>
+      <w:pPr>
+        <w:ind w:left="5040" w:hanging="360"/>
+      </w:pPr>
+      <w:rPr>
+        <w:rFonts w:ascii="Wingdings" w:hAnsi="Wingdings" w:hint="default"/>
+      </w:rPr>
+    </w:lvl>
+    <w:lvl w:ilvl="6" w:tplc="280A0001" w:tentative="1">
+      <w:start w:val="1"/>
+      <w:numFmt w:val="bullet"/>
+      <w:lvlText w:val=""/>
+      <w:lvlJc w:val="left"/>
+      <w:pPr>
+        <w:ind w:left="5760" w:hanging="360"/>
+      </w:pPr>
+      <w:rPr>
+        <w:rFonts w:ascii="Symbol" w:hAnsi="Symbol" w:hint="default"/>
+      </w:rPr>
+    </w:lvl>
+    <w:lvl w:ilvl="7" w:tplc="280A0003" w:tentative="1">
+      <w:start w:val="1"/>
+      <w:numFmt w:val="bullet"/>
+      <w:lvlText w:val="o"/>
+      <w:lvlJc w:val="left"/>
+      <w:pPr>
+        <w:ind w:left="6480" w:hanging="360"/>
+      </w:pPr>
+      <w:rPr>
+        <w:rFonts w:ascii="Courier New" w:hAnsi="Courier New" w:cs="Courier New" w:hint="default"/>
+      </w:rPr>
+    </w:lvl>
+    <w:lvl w:ilvl="8" w:tplc="280A0005" w:tentative="1">
+      <w:start w:val="1"/>
+      <w:numFmt w:val="bullet"/>
+      <w:lvlText w:val=""/>
+      <w:lvlJc w:val="left"/>
+      <w:pPr>
+        <w:ind w:left="7200" w:hanging="360"/>
+      </w:pPr>
+      <w:rPr>
+        <w:rFonts w:ascii="Wingdings" w:hAnsi="Wingdings" w:hint="default"/>
+      </w:rPr>
+    </w:lvl>
+  </w:abstractNum>
+  <w:abstractNum w:abstractNumId="34" w15:restartNumberingAfterBreak="0">
     <w:nsid w:val="7FB47E06"/>
     <w:multiLevelType w:val="multilevel"/>
     <w:tmpl w:val="F4EC9B78"/>
@@ -19013,100 +19645,109 @@
     </w:lvl>
   </w:abstractNum>
   <w:num w:numId="1">
+    <w:abstractNumId w:val="29"/>
+  </w:num>
+  <w:num w:numId="2">
+    <w:abstractNumId w:val="19"/>
+  </w:num>
+  <w:num w:numId="3">
+    <w:abstractNumId w:val="28"/>
+  </w:num>
+  <w:num w:numId="4">
+    <w:abstractNumId w:val="9"/>
+  </w:num>
+  <w:num w:numId="5">
+    <w:abstractNumId w:val="26"/>
+  </w:num>
+  <w:num w:numId="6">
+    <w:abstractNumId w:val="32"/>
+  </w:num>
+  <w:num w:numId="7">
+    <w:abstractNumId w:val="1"/>
+  </w:num>
+  <w:num w:numId="8">
+    <w:abstractNumId w:val="31"/>
+  </w:num>
+  <w:num w:numId="9">
+    <w:abstractNumId w:val="20"/>
+  </w:num>
+  <w:num w:numId="10">
+    <w:abstractNumId w:val="14"/>
+  </w:num>
+  <w:num w:numId="11">
+    <w:abstractNumId w:val="22"/>
+  </w:num>
+  <w:num w:numId="12">
+    <w:abstractNumId w:val="3"/>
+  </w:num>
+  <w:num w:numId="13">
+    <w:abstractNumId w:val="15"/>
+  </w:num>
+  <w:num w:numId="14">
+    <w:abstractNumId w:val="16"/>
+  </w:num>
+  <w:num w:numId="15">
+    <w:abstractNumId w:val="21"/>
+  </w:num>
+  <w:num w:numId="16">
+    <w:abstractNumId w:val="13"/>
+  </w:num>
+  <w:num w:numId="17">
+    <w:abstractNumId w:val="8"/>
+  </w:num>
+  <w:num w:numId="18">
+    <w:abstractNumId w:val="34"/>
+  </w:num>
+  <w:num w:numId="19">
+    <w:abstractNumId w:val="30"/>
+  </w:num>
+  <w:num w:numId="20">
+    <w:abstractNumId w:val="6"/>
+  </w:num>
+  <w:num w:numId="21">
+    <w:abstractNumId w:val="25"/>
+  </w:num>
+  <w:num w:numId="22">
+    <w:abstractNumId w:val="11"/>
+  </w:num>
+  <w:num w:numId="23">
+    <w:abstractNumId w:val="24"/>
+  </w:num>
+  <w:num w:numId="24">
+    <w:abstractNumId w:val="4"/>
+  </w:num>
+  <w:num w:numId="25">
+    <w:abstractNumId w:val="7"/>
+  </w:num>
+  <w:num w:numId="26">
+    <w:abstractNumId w:val="23"/>
+  </w:num>
+  <w:num w:numId="27">
+    <w:abstractNumId w:val="17"/>
+  </w:num>
+  <w:num w:numId="28">
+    <w:abstractNumId w:val="12"/>
+  </w:num>
+  <w:num w:numId="29">
     <w:abstractNumId w:val="27"/>
   </w:num>
-  <w:num w:numId="2">
-    <w:abstractNumId w:val="17"/>
+  <w:num w:numId="30">
+    <w:abstractNumId w:val="5"/>
   </w:num>
-  <w:num w:numId="3">
-    <w:abstractNumId w:val="26"/>
+  <w:num w:numId="31">
+    <w:abstractNumId w:val="18"/>
   </w:num>
-  <w:num w:numId="4">
-    <w:abstractNumId w:val="8"/>
+  <w:num w:numId="32">
+    <w:abstractNumId w:val="2"/>
   </w:num>
-  <w:num w:numId="5">
-    <w:abstractNumId w:val="24"/>
+  <w:num w:numId="33">
+    <w:abstractNumId w:val="33"/>
   </w:num>
-  <w:num w:numId="6">
-    <w:abstractNumId w:val="30"/>
-  </w:num>
-  <w:num w:numId="7">
+  <w:num w:numId="34">
     <w:abstractNumId w:val="0"/>
   </w:num>
-  <w:num w:numId="8">
-    <w:abstractNumId w:val="29"/>
-  </w:num>
-  <w:num w:numId="9">
-    <w:abstractNumId w:val="18"/>
-  </w:num>
-  <w:num w:numId="10">
-    <w:abstractNumId w:val="12"/>
-  </w:num>
-  <w:num w:numId="11">
-    <w:abstractNumId w:val="20"/>
-  </w:num>
-  <w:num w:numId="12">
-    <w:abstractNumId w:val="2"/>
-  </w:num>
-  <w:num w:numId="13">
-    <w:abstractNumId w:val="13"/>
-  </w:num>
-  <w:num w:numId="14">
-    <w:abstractNumId w:val="14"/>
-  </w:num>
-  <w:num w:numId="15">
-    <w:abstractNumId w:val="19"/>
-  </w:num>
-  <w:num w:numId="16">
-    <w:abstractNumId w:val="11"/>
-  </w:num>
-  <w:num w:numId="17">
-    <w:abstractNumId w:val="7"/>
-  </w:num>
-  <w:num w:numId="18">
-    <w:abstractNumId w:val="31"/>
-  </w:num>
-  <w:num w:numId="19">
-    <w:abstractNumId w:val="28"/>
-  </w:num>
-  <w:num w:numId="20">
-    <w:abstractNumId w:val="5"/>
-  </w:num>
-  <w:num w:numId="21">
-    <w:abstractNumId w:val="23"/>
-  </w:num>
-  <w:num w:numId="22">
-    <w:abstractNumId w:val="9"/>
-  </w:num>
-  <w:num w:numId="23">
-    <w:abstractNumId w:val="22"/>
-  </w:num>
-  <w:num w:numId="24">
-    <w:abstractNumId w:val="3"/>
-  </w:num>
-  <w:num w:numId="25">
-    <w:abstractNumId w:val="6"/>
-  </w:num>
-  <w:num w:numId="26">
-    <w:abstractNumId w:val="21"/>
-  </w:num>
-  <w:num w:numId="27">
-    <w:abstractNumId w:val="15"/>
-  </w:num>
-  <w:num w:numId="28">
+  <w:num w:numId="35">
     <w:abstractNumId w:val="10"/>
-  </w:num>
-  <w:num w:numId="29">
-    <w:abstractNumId w:val="25"/>
-  </w:num>
-  <w:num w:numId="30">
-    <w:abstractNumId w:val="4"/>
-  </w:num>
-  <w:num w:numId="31">
-    <w:abstractNumId w:val="16"/>
-  </w:num>
-  <w:num w:numId="32">
-    <w:abstractNumId w:val="1"/>
   </w:num>
 </w:numbering>
 </file>

</xml_diff>

<commit_message>
[FIX] - Finalización de la parte 1 del Plan de Gestión de la Configuración
</commit_message>
<xml_diff>
--- a/Documentos/Planes/Plan de Gestión de la Configuración.docx
+++ b/Documentos/Planes/Plan de Gestión de la Configuración.docx
@@ -1937,13 +1937,7 @@
         <w:ind w:left="720"/>
       </w:pPr>
       <w:r>
-        <w:t xml:space="preserve">Nuestra empresa actualmente contamos con una </w:t>
-      </w:r>
-      <w:r>
-        <w:t xml:space="preserve">pequeña </w:t>
-      </w:r>
-      <w:r>
-        <w:t>cartera de clientes (3)</w:t>
+        <w:t>Nuestra empresa actualmente contamos con una pequeña cartera de clientes (3)</w:t>
       </w:r>
       <w:r>
         <w:t>, esto no desmerita</w:t>
@@ -2005,10 +1999,7 @@
         </w:numPr>
       </w:pPr>
       <w:r>
-        <w:t xml:space="preserve">Sistema de </w:t>
-      </w:r>
-      <w:r>
-        <w:t xml:space="preserve">gestión de monitoreo de </w:t>
+        <w:t xml:space="preserve">Sistema de gestión de monitoreo de </w:t>
       </w:r>
       <w:proofErr w:type="spellStart"/>
       <w:r>
@@ -2110,60 +2101,27 @@
           <w:ilvl w:val="1"/>
           <w:numId w:val="27"/>
         </w:numPr>
-        <w:rPr>
-          <w:highlight w:val="yellow"/>
-        </w:rPr>
       </w:pPr>
       <w:bookmarkStart w:id="3" w:name="_heading=h.hxu3601f976a" w:colFirst="0" w:colLast="0"/>
       <w:bookmarkEnd w:id="3"/>
       <w:r>
-        <w:rPr>
-          <w:highlight w:val="yellow"/>
-        </w:rPr>
         <w:t>Problemática</w:t>
       </w:r>
     </w:p>
     <w:p>
       <w:pPr>
         <w:ind w:left="720"/>
-        <w:rPr>
-          <w:highlight w:val="yellow"/>
-        </w:rPr>
       </w:pPr>
     </w:p>
     <w:p>
       <w:pPr>
         <w:ind w:left="720"/>
-        <w:rPr>
-          <w:highlight w:val="yellow"/>
-        </w:rPr>
       </w:pPr>
       <w:r>
-        <w:rPr>
-          <w:highlight w:val="yellow"/>
-        </w:rPr>
-        <w:t>&lt;&lt;</w:t>
-      </w:r>
-      <w:r>
-        <w:rPr>
-          <w:highlight w:val="yellow"/>
-        </w:rPr>
-        <w:t>Redacción</w:t>
-      </w:r>
-      <w:r>
-        <w:rPr>
-          <w:highlight w:val="yellow"/>
-        </w:rPr>
-        <w:t xml:space="preserve"> de Franz&gt;&gt;</w:t>
+        <w:t>Actualmente contábamos con un total de 3 proyectos que eran fáciles de controlar ya que como se mencionó solo tenemos 3 clientes en nuestra cartera, pero al haber nuevas solicitudes por parte de ello, el control de nuestros artefactos de proyecto se han ido aumentando y no hay un manejo correcto en el versionamiento de los mismos, esto podría ocasionar problemas en futuras entregas ya que no tendríamos a la mano las líneas base necesarias para la continuidad de nuestros proyectos.</w:t>
       </w:r>
     </w:p>
-    <w:p>
-      <w:pPr>
-        <w:rPr>
-          <w:highlight w:val="yellow"/>
-        </w:rPr>
-      </w:pPr>
-    </w:p>
+    <w:p/>
     <w:p>
       <w:pPr>
         <w:pStyle w:val="Ttulo2"/>
@@ -2171,16 +2129,10 @@
           <w:ilvl w:val="1"/>
           <w:numId w:val="27"/>
         </w:numPr>
-        <w:rPr>
-          <w:highlight w:val="yellow"/>
-        </w:rPr>
       </w:pPr>
       <w:bookmarkStart w:id="4" w:name="_heading=h.sc1j7qcz5ik1" w:colFirst="0" w:colLast="0"/>
       <w:bookmarkEnd w:id="4"/>
       <w:r>
-        <w:rPr>
-          <w:highlight w:val="yellow"/>
-        </w:rPr>
         <w:t>El objetivo del plan</w:t>
       </w:r>
     </w:p>
@@ -2288,6 +2240,26 @@
         <w:rPr>
           <w:rFonts w:eastAsia="Times New Roman"/>
         </w:rPr>
+        <w:t>Contar con un sistema que gestione el versionamiento de nuestros artefactos.</w:t>
+      </w:r>
+    </w:p>
+    <w:p>
+      <w:pPr>
+        <w:pStyle w:val="Prrafodelista"/>
+        <w:numPr>
+          <w:ilvl w:val="0"/>
+          <w:numId w:val="33"/>
+        </w:numPr>
+        <w:spacing w:after="240"/>
+        <w:jc w:val="both"/>
+        <w:rPr>
+          <w:rFonts w:eastAsia="Times New Roman"/>
+        </w:rPr>
+      </w:pPr>
+      <w:r>
+        <w:rPr>
+          <w:rFonts w:eastAsia="Times New Roman"/>
+        </w:rPr>
         <w:t xml:space="preserve">Controlar </w:t>
       </w:r>
       <w:r>
@@ -2314,6 +2286,7 @@
         <w:rPr>
           <w:rFonts w:eastAsia="Times New Roman"/>
         </w:rPr>
+        <w:lastRenderedPageBreak/>
         <w:t xml:space="preserve">Determinar </w:t>
       </w:r>
       <w:r>
@@ -2396,7 +2369,6 @@
       <w:bookmarkStart w:id="5" w:name="_heading=h.j2so7luvl3sq" w:colFirst="0" w:colLast="0"/>
       <w:bookmarkEnd w:id="5"/>
       <w:r>
-        <w:lastRenderedPageBreak/>
         <w:t>Gestión de Configuración de Software</w:t>
       </w:r>
     </w:p>
@@ -2866,6 +2838,7 @@
           <w:sz w:val="20"/>
           <w:szCs w:val="20"/>
         </w:rPr>
+        <w:lastRenderedPageBreak/>
         <w:t>Tabla 2.</w:t>
       </w:r>
       <w:r>
@@ -2890,7 +2863,6 @@
       <w:bookmarkStart w:id="10" w:name="_heading=h.4mc9ebnyyto3" w:colFirst="0" w:colLast="0"/>
       <w:bookmarkEnd w:id="10"/>
       <w:r>
-        <w:lastRenderedPageBreak/>
         <w:t>Calendario</w:t>
       </w:r>
     </w:p>
@@ -3114,6 +3086,7 @@
               <w:rPr>
                 <w:color w:val="FFFFFF"/>
               </w:rPr>
+              <w:lastRenderedPageBreak/>
               <w:t>S=Soporte)</w:t>
             </w:r>
           </w:p>
@@ -3152,6 +3125,7 @@
                 <w:b/>
                 <w:color w:val="FFFFFF"/>
               </w:rPr>
+              <w:lastRenderedPageBreak/>
               <w:t xml:space="preserve">Nombre del </w:t>
             </w:r>
             <w:proofErr w:type="spellStart"/>
@@ -3257,6 +3231,7 @@
               <w:rPr>
                 <w:color w:val="FFFFFF"/>
               </w:rPr>
+              <w:lastRenderedPageBreak/>
               <w:t>C=Cliente</w:t>
             </w:r>
           </w:p>
@@ -3318,6 +3293,7 @@
                 <w:b/>
                 <w:color w:val="FFFFFF"/>
               </w:rPr>
+              <w:lastRenderedPageBreak/>
               <w:t>Extensión</w:t>
             </w:r>
           </w:p>
@@ -4554,6 +4530,7 @@
                 <w:b/>
                 <w:color w:val="FFFFFF"/>
               </w:rPr>
+              <w:lastRenderedPageBreak/>
               <w:t>Nomenclatura</w:t>
             </w:r>
           </w:p>
@@ -4623,7 +4600,6 @@
           <w:sz w:val="20"/>
           <w:szCs w:val="20"/>
         </w:rPr>
-        <w:lastRenderedPageBreak/>
         <w:t>Tabla 6.</w:t>
       </w:r>
       <w:r>
@@ -5707,7 +5683,6 @@
           <w:sz w:val="20"/>
           <w:szCs w:val="20"/>
         </w:rPr>
-        <w:lastRenderedPageBreak/>
         <w:t>Tabla 8.</w:t>
       </w:r>
       <w:r>
@@ -7887,15 +7862,7 @@
               <w:spacing w:line="240" w:lineRule="auto"/>
             </w:pPr>
             <w:r>
-              <w:t xml:space="preserve">Se genera el reporte de cierre formalizado </w:t>
-            </w:r>
-            <w:proofErr w:type="gramStart"/>
-            <w:r>
-              <w:t>correctamente  y</w:t>
-            </w:r>
-            <w:proofErr w:type="gramEnd"/>
-            <w:r>
-              <w:t xml:space="preserve"> la solicitud de cambio culmina  su ciclo de vida</w:t>
+              <w:t>Se genera el reporte de cierre formalizado correctamente  y la solicitud de cambio culmina  su ciclo de vida</w:t>
             </w:r>
           </w:p>
         </w:tc>
@@ -8359,6 +8326,7 @@
           <w:sz w:val="20"/>
           <w:szCs w:val="20"/>
         </w:rPr>
+        <w:lastRenderedPageBreak/>
         <w:t>Tabla 11</w:t>
       </w:r>
       <w:r>
@@ -8391,7 +8359,6 @@
       <w:bookmarkStart w:id="22" w:name="_heading=h.iucd8lkyunlk" w:colFirst="0" w:colLast="0"/>
       <w:bookmarkEnd w:id="22"/>
       <w:r>
-        <w:lastRenderedPageBreak/>
         <w:t>Lista de tipos de riesgos</w:t>
       </w:r>
     </w:p>
@@ -9286,6 +9253,7 @@
     <w:p/>
     <w:p>
       <w:r>
+        <w:lastRenderedPageBreak/>
         <w:t xml:space="preserve">Nombre del alumno: </w:t>
       </w:r>
     </w:p>
@@ -9393,7 +9361,6 @@
               <w:rPr>
                 <w:b/>
               </w:rPr>
-              <w:lastRenderedPageBreak/>
               <w:t>Empresa:</w:t>
             </w:r>
           </w:p>
@@ -12941,25 +12908,7 @@
           <w:sz w:val="20"/>
           <w:szCs w:val="20"/>
         </w:rPr>
-        <w:t xml:space="preserve"> Reportes para el estado para el </w:t>
-      </w:r>
-      <w:proofErr w:type="gramStart"/>
-      <w:r>
-        <w:rPr>
-          <w:i/>
-          <w:sz w:val="20"/>
-          <w:szCs w:val="20"/>
-        </w:rPr>
-        <w:t>Jefe</w:t>
-      </w:r>
-      <w:proofErr w:type="gramEnd"/>
-      <w:r>
-        <w:rPr>
-          <w:i/>
-          <w:sz w:val="20"/>
-          <w:szCs w:val="20"/>
-        </w:rPr>
-        <w:t xml:space="preserve"> de Proyecto N°6</w:t>
+        <w:t xml:space="preserve"> Reportes para el estado para el Jefe de Proyecto N°6</w:t>
       </w:r>
     </w:p>
     <w:p>
@@ -13378,25 +13327,7 @@
           <w:sz w:val="20"/>
           <w:szCs w:val="20"/>
         </w:rPr>
-        <w:t xml:space="preserve"> Reportes para el estado para el </w:t>
-      </w:r>
-      <w:proofErr w:type="gramStart"/>
-      <w:r>
-        <w:rPr>
-          <w:i/>
-          <w:sz w:val="20"/>
-          <w:szCs w:val="20"/>
-        </w:rPr>
-        <w:t>Jefe</w:t>
-      </w:r>
-      <w:proofErr w:type="gramEnd"/>
-      <w:r>
-        <w:rPr>
-          <w:i/>
-          <w:sz w:val="20"/>
-          <w:szCs w:val="20"/>
-        </w:rPr>
-        <w:t xml:space="preserve"> de Proyecto N°7</w:t>
+        <w:t xml:space="preserve"> Reportes para el estado para el Jefe de Proyecto N°7</w:t>
       </w:r>
     </w:p>
     <w:p>
@@ -13810,25 +13741,7 @@
           <w:sz w:val="20"/>
           <w:szCs w:val="20"/>
         </w:rPr>
-        <w:t xml:space="preserve"> Reportes para el estado para el </w:t>
-      </w:r>
-      <w:proofErr w:type="gramStart"/>
-      <w:r>
-        <w:rPr>
-          <w:i/>
-          <w:sz w:val="20"/>
-          <w:szCs w:val="20"/>
-        </w:rPr>
-        <w:t>Jefe</w:t>
-      </w:r>
-      <w:proofErr w:type="gramEnd"/>
-      <w:r>
-        <w:rPr>
-          <w:i/>
-          <w:sz w:val="20"/>
-          <w:szCs w:val="20"/>
-        </w:rPr>
-        <w:t xml:space="preserve"> de Proyecto N°8</w:t>
+        <w:t xml:space="preserve"> Reportes para el estado para el Jefe de Proyecto N°8</w:t>
       </w:r>
     </w:p>
     <w:p>

</xml_diff>

<commit_message>
[FIX] - Actualización en los documentos de cronograma de proyecto y plan de gestión de la configuración
</commit_message>
<xml_diff>
--- a/Documentos/Planes/Plan de Gestión de la Configuración.docx
+++ b/Documentos/Planes/Plan de Gestión de la Configuración.docx
@@ -3645,7 +3645,7 @@
         </w:numPr>
       </w:pPr>
       <w:r>
-        <w:t>Manual de políticas de desarrollo de proyectos</w:t>
+        <w:t>Políticas del colaborador</w:t>
       </w:r>
     </w:p>
     <w:p>
@@ -3656,6 +3656,39 @@
           <w:numId w:val="37"/>
         </w:numPr>
       </w:pPr>
+      <w:r>
+        <w:t xml:space="preserve">Manual de </w:t>
+      </w:r>
+      <w:r>
+        <w:t xml:space="preserve">procedimiento </w:t>
+      </w:r>
+      <w:r>
+        <w:t>de desarrollo de proyectos</w:t>
+      </w:r>
+    </w:p>
+    <w:p>
+      <w:pPr>
+        <w:pStyle w:val="Prrafodelista"/>
+        <w:numPr>
+          <w:ilvl w:val="0"/>
+          <w:numId w:val="37"/>
+        </w:numPr>
+      </w:pPr>
+      <w:r>
+        <w:t>Manual de procedimiento de pruebas de sistema</w:t>
+      </w:r>
+    </w:p>
+    <w:p>
+      <w:pPr>
+        <w:pStyle w:val="Prrafodelista"/>
+        <w:numPr>
+          <w:ilvl w:val="0"/>
+          <w:numId w:val="37"/>
+        </w:numPr>
+      </w:pPr>
+      <w:r>
+        <w:t>Manual de procedimiento de implementación de software</w:t>
+      </w:r>
     </w:p>
     <w:p>
       <w:pPr>
@@ -3876,13 +3909,8 @@
               <w:rPr>
                 <w:b/>
               </w:rPr>
-              <w:t>G</w:t>
-            </w:r>
-            <w:r>
-              <w:rPr>
-                <w:b/>
-              </w:rPr>
-              <w:t>ithub</w:t>
+              <w:lastRenderedPageBreak/>
+              <w:t>Github</w:t>
             </w:r>
             <w:proofErr w:type="spellEnd"/>
           </w:p>
@@ -3944,7 +3972,6 @@
               <w:rPr>
                 <w:b/>
               </w:rPr>
-              <w:lastRenderedPageBreak/>
               <w:t>sourcetree</w:t>
             </w:r>
             <w:proofErr w:type="spellEnd"/>
@@ -4086,7 +4113,6 @@
       </w:r>
     </w:p>
     <w:p/>
-    <w:p/>
     <w:p>
       <w:pPr>
         <w:pStyle w:val="Ttulo2"/>
@@ -4106,22 +4132,11 @@
         <w:pStyle w:val="Prrafodelista"/>
       </w:pPr>
       <w:r>
-        <w:t xml:space="preserve">A continuación, se presentan las actividades de la </w:t>
+        <w:t xml:space="preserve">A continuación, se presentan las actividades de la gestión de la configuración Según el </w:t>
       </w:r>
       <w:r>
-        <w:rPr>
-          <w:highlight w:val="yellow"/>
-        </w:rPr>
-        <w:t>gestión de la configuración</w:t>
+        <w:t>SWEBOK</w:t>
       </w:r>
-      <w:r>
-        <w:t xml:space="preserve"> Según el </w:t>
-      </w:r>
-      <w:proofErr w:type="spellStart"/>
-      <w:r>
-        <w:t>Swebok</w:t>
-      </w:r>
-      <w:proofErr w:type="spellEnd"/>
       <w:r>
         <w:t>.</w:t>
       </w:r>
@@ -4134,60 +4149,133 @@
     <w:p>
       <w:pPr>
         <w:pStyle w:val="Prrafodelista"/>
+        <w:rPr>
+          <w:b/>
+          <w:bCs/>
+        </w:rPr>
       </w:pPr>
       <w:r>
+        <w:rPr>
+          <w:b/>
+          <w:bCs/>
+        </w:rPr>
         <w:t>Tabla de actividades</w:t>
       </w:r>
+    </w:p>
+    <w:p>
+      <w:pPr>
+        <w:pStyle w:val="Prrafodelista"/>
+        <w:rPr>
+          <w:b/>
+          <w:bCs/>
+        </w:rPr>
+      </w:pPr>
     </w:p>
     <w:tbl>
       <w:tblPr>
         <w:tblStyle w:val="Tablaconcuadrcula"/>
-        <w:tblW w:w="0" w:type="auto"/>
+        <w:tblW w:w="9634" w:type="dxa"/>
         <w:tblLook w:val="04A0" w:firstRow="1" w:lastRow="0" w:firstColumn="1" w:lastColumn="0" w:noHBand="0" w:noVBand="1"/>
       </w:tblPr>
       <w:tblGrid>
-        <w:gridCol w:w="2254"/>
-        <w:gridCol w:w="2255"/>
-        <w:gridCol w:w="2255"/>
-        <w:gridCol w:w="2255"/>
+        <w:gridCol w:w="4140"/>
+        <w:gridCol w:w="2286"/>
+        <w:gridCol w:w="1604"/>
+        <w:gridCol w:w="1604"/>
       </w:tblGrid>
       <w:tr>
         <w:tc>
           <w:tcPr>
-            <w:tcW w:w="2254" w:type="dxa"/>
-          </w:tcPr>
-          <w:p>
-            <w:r>
+            <w:tcW w:w="4390" w:type="dxa"/>
+          </w:tcPr>
+          <w:p>
+            <w:pPr>
+              <w:rPr>
+                <w:b/>
+                <w:bCs/>
+                <w:sz w:val="20"/>
+                <w:szCs w:val="20"/>
+              </w:rPr>
+            </w:pPr>
+            <w:r>
+              <w:rPr>
+                <w:b/>
+                <w:bCs/>
+                <w:sz w:val="20"/>
+                <w:szCs w:val="20"/>
+              </w:rPr>
               <w:t>Actividad</w:t>
             </w:r>
           </w:p>
         </w:tc>
         <w:tc>
           <w:tcPr>
-            <w:tcW w:w="2255" w:type="dxa"/>
-          </w:tcPr>
-          <w:p>
-            <w:r>
+            <w:tcW w:w="2551" w:type="dxa"/>
+          </w:tcPr>
+          <w:p>
+            <w:pPr>
+              <w:rPr>
+                <w:b/>
+                <w:bCs/>
+                <w:sz w:val="20"/>
+                <w:szCs w:val="20"/>
+              </w:rPr>
+            </w:pPr>
+            <w:r>
+              <w:rPr>
+                <w:b/>
+                <w:bCs/>
+                <w:sz w:val="20"/>
+                <w:szCs w:val="20"/>
+              </w:rPr>
               <w:t>Rol</w:t>
             </w:r>
           </w:p>
         </w:tc>
         <w:tc>
           <w:tcPr>
-            <w:tcW w:w="2255" w:type="dxa"/>
-          </w:tcPr>
-          <w:p>
-            <w:r>
+            <w:tcW w:w="1276" w:type="dxa"/>
+          </w:tcPr>
+          <w:p>
+            <w:pPr>
+              <w:rPr>
+                <w:b/>
+                <w:bCs/>
+                <w:sz w:val="20"/>
+                <w:szCs w:val="20"/>
+              </w:rPr>
+            </w:pPr>
+            <w:r>
+              <w:rPr>
+                <w:b/>
+                <w:bCs/>
+                <w:sz w:val="20"/>
+                <w:szCs w:val="20"/>
+              </w:rPr>
               <w:t>Inicio</w:t>
             </w:r>
           </w:p>
         </w:tc>
         <w:tc>
           <w:tcPr>
-            <w:tcW w:w="2255" w:type="dxa"/>
-          </w:tcPr>
-          <w:p>
-            <w:r>
+            <w:tcW w:w="1417" w:type="dxa"/>
+          </w:tcPr>
+          <w:p>
+            <w:pPr>
+              <w:rPr>
+                <w:b/>
+                <w:bCs/>
+                <w:sz w:val="20"/>
+                <w:szCs w:val="20"/>
+              </w:rPr>
+            </w:pPr>
+            <w:r>
+              <w:rPr>
+                <w:b/>
+                <w:bCs/>
+                <w:sz w:val="20"/>
+                <w:szCs w:val="20"/>
+              </w:rPr>
               <w:t>Fin</w:t>
             </w:r>
           </w:p>
@@ -4196,267 +4284,3755 @@
       <w:tr>
         <w:tc>
           <w:tcPr>
-            <w:tcW w:w="2254" w:type="dxa"/>
-          </w:tcPr>
-          <w:p>
-            <w:r>
-              <w:t>Planificación</w:t>
-            </w:r>
-          </w:p>
-        </w:tc>
-        <w:tc>
-          <w:tcPr>
-            <w:tcW w:w="2255" w:type="dxa"/>
-          </w:tcPr>
-          <w:p/>
-        </w:tc>
-        <w:tc>
-          <w:tcPr>
-            <w:tcW w:w="2255" w:type="dxa"/>
-          </w:tcPr>
-          <w:p/>
-        </w:tc>
-        <w:tc>
-          <w:tcPr>
-            <w:tcW w:w="2255" w:type="dxa"/>
-          </w:tcPr>
-          <w:p/>
+            <w:tcW w:w="4390" w:type="dxa"/>
+          </w:tcPr>
+          <w:p>
+            <w:pPr>
+              <w:pStyle w:val="Prrafodelista"/>
+              <w:numPr>
+                <w:ilvl w:val="0"/>
+                <w:numId w:val="38"/>
+              </w:numPr>
+              <w:ind w:left="306"/>
+              <w:rPr>
+                <w:b/>
+                <w:bCs/>
+                <w:sz w:val="20"/>
+                <w:szCs w:val="20"/>
+              </w:rPr>
+            </w:pPr>
+            <w:r>
+              <w:rPr>
+                <w:b/>
+                <w:bCs/>
+                <w:sz w:val="20"/>
+                <w:szCs w:val="20"/>
+              </w:rPr>
+              <w:t>Gestión de los procesos SCM</w:t>
+            </w:r>
+          </w:p>
+        </w:tc>
+        <w:tc>
+          <w:tcPr>
+            <w:tcW w:w="2551" w:type="dxa"/>
+          </w:tcPr>
+          <w:p>
+            <w:pPr>
+              <w:rPr>
+                <w:sz w:val="20"/>
+                <w:szCs w:val="20"/>
+              </w:rPr>
+            </w:pPr>
+          </w:p>
+        </w:tc>
+        <w:tc>
+          <w:tcPr>
+            <w:tcW w:w="1276" w:type="dxa"/>
+          </w:tcPr>
+          <w:p>
+            <w:pPr>
+              <w:rPr>
+                <w:b/>
+                <w:bCs/>
+                <w:sz w:val="20"/>
+                <w:szCs w:val="20"/>
+              </w:rPr>
+            </w:pPr>
+            <w:r>
+              <w:rPr>
+                <w:b/>
+                <w:bCs/>
+                <w:sz w:val="20"/>
+                <w:szCs w:val="20"/>
+              </w:rPr>
+              <w:t>11/09/2021</w:t>
+            </w:r>
+          </w:p>
+        </w:tc>
+        <w:tc>
+          <w:tcPr>
+            <w:tcW w:w="1417" w:type="dxa"/>
+          </w:tcPr>
+          <w:p>
+            <w:pPr>
+              <w:rPr>
+                <w:b/>
+                <w:bCs/>
+                <w:sz w:val="20"/>
+                <w:szCs w:val="20"/>
+              </w:rPr>
+            </w:pPr>
+            <w:r>
+              <w:rPr>
+                <w:b/>
+                <w:bCs/>
+                <w:sz w:val="20"/>
+                <w:szCs w:val="20"/>
+              </w:rPr>
+              <w:t>20/11/2021</w:t>
+            </w:r>
+          </w:p>
         </w:tc>
       </w:tr>
       <w:tr>
         <w:tc>
           <w:tcPr>
-            <w:tcW w:w="2254" w:type="dxa"/>
-          </w:tcPr>
-          <w:p>
-            <w:proofErr w:type="gramStart"/>
-            <w:r>
-              <w:t>….</w:t>
-            </w:r>
-            <w:proofErr w:type="gramEnd"/>
-            <w:r>
-              <w:t>actividad 1</w:t>
-            </w:r>
-          </w:p>
-        </w:tc>
-        <w:tc>
-          <w:tcPr>
-            <w:tcW w:w="2255" w:type="dxa"/>
-          </w:tcPr>
-          <w:p/>
-        </w:tc>
-        <w:tc>
-          <w:tcPr>
-            <w:tcW w:w="2255" w:type="dxa"/>
-          </w:tcPr>
-          <w:p/>
-        </w:tc>
-        <w:tc>
-          <w:tcPr>
-            <w:tcW w:w="2255" w:type="dxa"/>
-          </w:tcPr>
-          <w:p/>
+            <w:tcW w:w="4390" w:type="dxa"/>
+          </w:tcPr>
+          <w:p>
+            <w:pPr>
+              <w:pStyle w:val="Prrafodelista"/>
+              <w:numPr>
+                <w:ilvl w:val="1"/>
+                <w:numId w:val="38"/>
+              </w:numPr>
+              <w:rPr>
+                <w:sz w:val="20"/>
+                <w:szCs w:val="20"/>
+              </w:rPr>
+            </w:pPr>
+            <w:r>
+              <w:rPr>
+                <w:sz w:val="20"/>
+                <w:szCs w:val="20"/>
+              </w:rPr>
+              <w:t>Contexto organizacional para SCM</w:t>
+            </w:r>
+          </w:p>
+        </w:tc>
+        <w:tc>
+          <w:tcPr>
+            <w:tcW w:w="2551" w:type="dxa"/>
+          </w:tcPr>
+          <w:p>
+            <w:pPr>
+              <w:rPr>
+                <w:sz w:val="20"/>
+                <w:szCs w:val="20"/>
+              </w:rPr>
+            </w:pPr>
+            <w:r>
+              <w:rPr>
+                <w:sz w:val="20"/>
+                <w:szCs w:val="20"/>
+              </w:rPr>
+              <w:t>Gestor de la gestión de la configuración</w:t>
+            </w:r>
+          </w:p>
+        </w:tc>
+        <w:tc>
+          <w:tcPr>
+            <w:tcW w:w="1276" w:type="dxa"/>
+          </w:tcPr>
+          <w:p>
+            <w:pPr>
+              <w:ind w:left="497" w:hanging="283"/>
+              <w:rPr>
+                <w:sz w:val="20"/>
+                <w:szCs w:val="20"/>
+              </w:rPr>
+            </w:pPr>
+            <w:r>
+              <w:rPr>
+                <w:sz w:val="20"/>
+                <w:szCs w:val="20"/>
+              </w:rPr>
+              <w:t>11/09/2021</w:t>
+            </w:r>
+          </w:p>
+        </w:tc>
+        <w:tc>
+          <w:tcPr>
+            <w:tcW w:w="1417" w:type="dxa"/>
+          </w:tcPr>
+          <w:p>
+            <w:pPr>
+              <w:ind w:left="497" w:hanging="283"/>
+              <w:rPr>
+                <w:sz w:val="20"/>
+                <w:szCs w:val="20"/>
+              </w:rPr>
+            </w:pPr>
+            <w:r>
+              <w:rPr>
+                <w:sz w:val="20"/>
+                <w:szCs w:val="20"/>
+              </w:rPr>
+              <w:t>12/09/2021</w:t>
+            </w:r>
+          </w:p>
         </w:tc>
       </w:tr>
       <w:tr>
         <w:tc>
           <w:tcPr>
-            <w:tcW w:w="2254" w:type="dxa"/>
-          </w:tcPr>
-          <w:p>
-            <w:r>
-              <w:t>… actividad n</w:t>
-            </w:r>
-          </w:p>
-        </w:tc>
-        <w:tc>
-          <w:tcPr>
-            <w:tcW w:w="2255" w:type="dxa"/>
-          </w:tcPr>
-          <w:p/>
-        </w:tc>
-        <w:tc>
-          <w:tcPr>
-            <w:tcW w:w="2255" w:type="dxa"/>
-          </w:tcPr>
-          <w:p/>
-        </w:tc>
-        <w:tc>
-          <w:tcPr>
-            <w:tcW w:w="2255" w:type="dxa"/>
-          </w:tcPr>
-          <w:p/>
+            <w:tcW w:w="4390" w:type="dxa"/>
+          </w:tcPr>
+          <w:p>
+            <w:pPr>
+              <w:pStyle w:val="Prrafodelista"/>
+              <w:numPr>
+                <w:ilvl w:val="1"/>
+                <w:numId w:val="38"/>
+              </w:numPr>
+              <w:rPr>
+                <w:sz w:val="20"/>
+                <w:szCs w:val="20"/>
+              </w:rPr>
+            </w:pPr>
+            <w:r>
+              <w:rPr>
+                <w:sz w:val="20"/>
+                <w:szCs w:val="20"/>
+              </w:rPr>
+              <w:t>Restricciones y guía para SCM</w:t>
+            </w:r>
+          </w:p>
+        </w:tc>
+        <w:tc>
+          <w:tcPr>
+            <w:tcW w:w="2551" w:type="dxa"/>
+          </w:tcPr>
+          <w:p>
+            <w:pPr>
+              <w:rPr>
+                <w:sz w:val="20"/>
+                <w:szCs w:val="20"/>
+              </w:rPr>
+            </w:pPr>
+            <w:r>
+              <w:rPr>
+                <w:sz w:val="20"/>
+                <w:szCs w:val="20"/>
+              </w:rPr>
+              <w:t>Gestor de la gestión de la configuración</w:t>
+            </w:r>
+          </w:p>
+        </w:tc>
+        <w:tc>
+          <w:tcPr>
+            <w:tcW w:w="1276" w:type="dxa"/>
+          </w:tcPr>
+          <w:p>
+            <w:pPr>
+              <w:ind w:left="497" w:hanging="283"/>
+              <w:rPr>
+                <w:sz w:val="20"/>
+                <w:szCs w:val="20"/>
+              </w:rPr>
+            </w:pPr>
+            <w:r>
+              <w:rPr>
+                <w:sz w:val="20"/>
+                <w:szCs w:val="20"/>
+              </w:rPr>
+              <w:t>12/09/2021</w:t>
+            </w:r>
+          </w:p>
+        </w:tc>
+        <w:tc>
+          <w:tcPr>
+            <w:tcW w:w="1417" w:type="dxa"/>
+          </w:tcPr>
+          <w:p>
+            <w:pPr>
+              <w:ind w:left="497" w:hanging="283"/>
+              <w:rPr>
+                <w:sz w:val="20"/>
+                <w:szCs w:val="20"/>
+              </w:rPr>
+            </w:pPr>
+            <w:r>
+              <w:rPr>
+                <w:sz w:val="20"/>
+                <w:szCs w:val="20"/>
+              </w:rPr>
+              <w:t>12/09/2021</w:t>
+            </w:r>
+          </w:p>
         </w:tc>
       </w:tr>
       <w:tr>
         <w:tc>
           <w:tcPr>
-            <w:tcW w:w="2254" w:type="dxa"/>
-          </w:tcPr>
-          <w:p>
-            <w:r>
-              <w:t>Identificación</w:t>
-            </w:r>
-          </w:p>
-        </w:tc>
-        <w:tc>
-          <w:tcPr>
-            <w:tcW w:w="2255" w:type="dxa"/>
-          </w:tcPr>
-          <w:p/>
-        </w:tc>
-        <w:tc>
-          <w:tcPr>
-            <w:tcW w:w="2255" w:type="dxa"/>
-          </w:tcPr>
-          <w:p/>
-        </w:tc>
-        <w:tc>
-          <w:tcPr>
-            <w:tcW w:w="2255" w:type="dxa"/>
-          </w:tcPr>
-          <w:p/>
+            <w:tcW w:w="4390" w:type="dxa"/>
+          </w:tcPr>
+          <w:p>
+            <w:pPr>
+              <w:pStyle w:val="Prrafodelista"/>
+              <w:numPr>
+                <w:ilvl w:val="1"/>
+                <w:numId w:val="38"/>
+              </w:numPr>
+              <w:rPr>
+                <w:sz w:val="20"/>
+                <w:szCs w:val="20"/>
+              </w:rPr>
+            </w:pPr>
+            <w:r>
+              <w:rPr>
+                <w:sz w:val="20"/>
+                <w:szCs w:val="20"/>
+              </w:rPr>
+              <w:t>Planificación para SCM</w:t>
+            </w:r>
+          </w:p>
+        </w:tc>
+        <w:tc>
+          <w:tcPr>
+            <w:tcW w:w="2551" w:type="dxa"/>
+          </w:tcPr>
+          <w:p>
+            <w:pPr>
+              <w:rPr>
+                <w:sz w:val="20"/>
+                <w:szCs w:val="20"/>
+              </w:rPr>
+            </w:pPr>
+            <w:r>
+              <w:rPr>
+                <w:sz w:val="20"/>
+                <w:szCs w:val="20"/>
+              </w:rPr>
+              <w:t>Gestor de la gestión de la configuración</w:t>
+            </w:r>
+          </w:p>
+        </w:tc>
+        <w:tc>
+          <w:tcPr>
+            <w:tcW w:w="1276" w:type="dxa"/>
+          </w:tcPr>
+          <w:p>
+            <w:pPr>
+              <w:ind w:left="497" w:hanging="283"/>
+              <w:rPr>
+                <w:sz w:val="20"/>
+                <w:szCs w:val="20"/>
+              </w:rPr>
+            </w:pPr>
+            <w:r>
+              <w:rPr>
+                <w:sz w:val="20"/>
+                <w:szCs w:val="20"/>
+              </w:rPr>
+              <w:t>13/09/2021</w:t>
+            </w:r>
+          </w:p>
+        </w:tc>
+        <w:tc>
+          <w:tcPr>
+            <w:tcW w:w="1417" w:type="dxa"/>
+          </w:tcPr>
+          <w:p>
+            <w:pPr>
+              <w:ind w:left="497" w:hanging="283"/>
+              <w:rPr>
+                <w:sz w:val="20"/>
+                <w:szCs w:val="20"/>
+              </w:rPr>
+            </w:pPr>
+            <w:r>
+              <w:rPr>
+                <w:sz w:val="20"/>
+                <w:szCs w:val="20"/>
+              </w:rPr>
+              <w:t>16/09/2021</w:t>
+            </w:r>
+          </w:p>
         </w:tc>
       </w:tr>
       <w:tr>
         <w:tc>
           <w:tcPr>
-            <w:tcW w:w="2254" w:type="dxa"/>
-          </w:tcPr>
-          <w:p>
-            <w:r>
-              <w:t>…</w:t>
-            </w:r>
-          </w:p>
-        </w:tc>
-        <w:tc>
-          <w:tcPr>
-            <w:tcW w:w="2255" w:type="dxa"/>
-          </w:tcPr>
-          <w:p/>
-        </w:tc>
-        <w:tc>
-          <w:tcPr>
-            <w:tcW w:w="2255" w:type="dxa"/>
-          </w:tcPr>
-          <w:p/>
-        </w:tc>
-        <w:tc>
-          <w:tcPr>
-            <w:tcW w:w="2255" w:type="dxa"/>
-          </w:tcPr>
-          <w:p/>
+            <w:tcW w:w="4390" w:type="dxa"/>
+          </w:tcPr>
+          <w:p>
+            <w:pPr>
+              <w:ind w:left="731" w:hanging="142"/>
+              <w:rPr>
+                <w:i/>
+                <w:iCs/>
+                <w:sz w:val="20"/>
+                <w:szCs w:val="20"/>
+              </w:rPr>
+            </w:pPr>
+            <w:r>
+              <w:rPr>
+                <w:i/>
+                <w:iCs/>
+                <w:sz w:val="20"/>
+                <w:szCs w:val="20"/>
+              </w:rPr>
+              <w:t>Organización y responsabilidad</w:t>
+            </w:r>
+          </w:p>
+        </w:tc>
+        <w:tc>
+          <w:tcPr>
+            <w:tcW w:w="2551" w:type="dxa"/>
+          </w:tcPr>
+          <w:p>
+            <w:pPr>
+              <w:rPr>
+                <w:sz w:val="20"/>
+                <w:szCs w:val="20"/>
+              </w:rPr>
+            </w:pPr>
+            <w:r>
+              <w:rPr>
+                <w:sz w:val="20"/>
+                <w:szCs w:val="20"/>
+              </w:rPr>
+              <w:t>Gestor de la gestión de la configuración</w:t>
+            </w:r>
+          </w:p>
+        </w:tc>
+        <w:tc>
+          <w:tcPr>
+            <w:tcW w:w="1276" w:type="dxa"/>
+          </w:tcPr>
+          <w:p>
+            <w:pPr>
+              <w:ind w:left="731" w:hanging="344"/>
+              <w:rPr>
+                <w:i/>
+                <w:iCs/>
+                <w:sz w:val="20"/>
+                <w:szCs w:val="20"/>
+              </w:rPr>
+            </w:pPr>
+            <w:r>
+              <w:rPr>
+                <w:i/>
+                <w:iCs/>
+                <w:sz w:val="20"/>
+                <w:szCs w:val="20"/>
+              </w:rPr>
+              <w:t>13/09/2021</w:t>
+            </w:r>
+          </w:p>
+        </w:tc>
+        <w:tc>
+          <w:tcPr>
+            <w:tcW w:w="1417" w:type="dxa"/>
+          </w:tcPr>
+          <w:p>
+            <w:pPr>
+              <w:ind w:left="731" w:hanging="344"/>
+              <w:rPr>
+                <w:i/>
+                <w:iCs/>
+                <w:sz w:val="20"/>
+                <w:szCs w:val="20"/>
+              </w:rPr>
+            </w:pPr>
+            <w:r>
+              <w:rPr>
+                <w:i/>
+                <w:iCs/>
+                <w:sz w:val="20"/>
+                <w:szCs w:val="20"/>
+              </w:rPr>
+              <w:t>13/09/2021</w:t>
+            </w:r>
+          </w:p>
         </w:tc>
       </w:tr>
       <w:tr>
         <w:tc>
           <w:tcPr>
-            <w:tcW w:w="2254" w:type="dxa"/>
-          </w:tcPr>
-          <w:p>
-            <w:r>
-              <w:t>Control</w:t>
-            </w:r>
-          </w:p>
-        </w:tc>
-        <w:tc>
-          <w:tcPr>
-            <w:tcW w:w="2255" w:type="dxa"/>
-          </w:tcPr>
-          <w:p/>
-        </w:tc>
-        <w:tc>
-          <w:tcPr>
-            <w:tcW w:w="2255" w:type="dxa"/>
-          </w:tcPr>
-          <w:p/>
-        </w:tc>
-        <w:tc>
-          <w:tcPr>
-            <w:tcW w:w="2255" w:type="dxa"/>
-          </w:tcPr>
-          <w:p/>
+            <w:tcW w:w="4390" w:type="dxa"/>
+          </w:tcPr>
+          <w:p>
+            <w:pPr>
+              <w:ind w:left="731" w:hanging="142"/>
+              <w:rPr>
+                <w:i/>
+                <w:iCs/>
+                <w:sz w:val="20"/>
+                <w:szCs w:val="20"/>
+              </w:rPr>
+            </w:pPr>
+            <w:r>
+              <w:rPr>
+                <w:i/>
+                <w:iCs/>
+                <w:sz w:val="20"/>
+                <w:szCs w:val="20"/>
+              </w:rPr>
+              <w:t>Recursos y planificación</w:t>
+            </w:r>
+          </w:p>
+        </w:tc>
+        <w:tc>
+          <w:tcPr>
+            <w:tcW w:w="2551" w:type="dxa"/>
+          </w:tcPr>
+          <w:p>
+            <w:pPr>
+              <w:rPr>
+                <w:sz w:val="20"/>
+                <w:szCs w:val="20"/>
+              </w:rPr>
+            </w:pPr>
+            <w:r>
+              <w:rPr>
+                <w:sz w:val="20"/>
+                <w:szCs w:val="20"/>
+              </w:rPr>
+              <w:t>Gestor de la gestión de la configuración</w:t>
+            </w:r>
+          </w:p>
+        </w:tc>
+        <w:tc>
+          <w:tcPr>
+            <w:tcW w:w="1276" w:type="dxa"/>
+          </w:tcPr>
+          <w:p>
+            <w:pPr>
+              <w:ind w:left="731" w:hanging="344"/>
+              <w:rPr>
+                <w:i/>
+                <w:iCs/>
+                <w:sz w:val="20"/>
+                <w:szCs w:val="20"/>
+              </w:rPr>
+            </w:pPr>
+            <w:r>
+              <w:rPr>
+                <w:i/>
+                <w:iCs/>
+                <w:sz w:val="20"/>
+                <w:szCs w:val="20"/>
+              </w:rPr>
+              <w:t>14/09/2021</w:t>
+            </w:r>
+          </w:p>
+        </w:tc>
+        <w:tc>
+          <w:tcPr>
+            <w:tcW w:w="1417" w:type="dxa"/>
+          </w:tcPr>
+          <w:p>
+            <w:pPr>
+              <w:ind w:left="731" w:hanging="344"/>
+              <w:rPr>
+                <w:i/>
+                <w:iCs/>
+                <w:sz w:val="20"/>
+                <w:szCs w:val="20"/>
+              </w:rPr>
+            </w:pPr>
+            <w:r>
+              <w:rPr>
+                <w:i/>
+                <w:iCs/>
+                <w:sz w:val="20"/>
+                <w:szCs w:val="20"/>
+              </w:rPr>
+              <w:t>14/09/2021</w:t>
+            </w:r>
+          </w:p>
         </w:tc>
       </w:tr>
       <w:tr>
         <w:tc>
           <w:tcPr>
-            <w:tcW w:w="2254" w:type="dxa"/>
-          </w:tcPr>
-          <w:p/>
-        </w:tc>
-        <w:tc>
-          <w:tcPr>
-            <w:tcW w:w="2255" w:type="dxa"/>
-          </w:tcPr>
-          <w:p/>
-        </w:tc>
-        <w:tc>
-          <w:tcPr>
-            <w:tcW w:w="2255" w:type="dxa"/>
-          </w:tcPr>
-          <w:p/>
-        </w:tc>
-        <w:tc>
-          <w:tcPr>
-            <w:tcW w:w="2255" w:type="dxa"/>
-          </w:tcPr>
-          <w:p/>
+            <w:tcW w:w="4390" w:type="dxa"/>
+          </w:tcPr>
+          <w:p>
+            <w:pPr>
+              <w:ind w:left="731" w:hanging="142"/>
+              <w:rPr>
+                <w:i/>
+                <w:iCs/>
+                <w:sz w:val="20"/>
+                <w:szCs w:val="20"/>
+              </w:rPr>
+            </w:pPr>
+            <w:r>
+              <w:rPr>
+                <w:i/>
+                <w:iCs/>
+                <w:sz w:val="20"/>
+                <w:szCs w:val="20"/>
+              </w:rPr>
+              <w:t>Selección de herramientas e implementación</w:t>
+            </w:r>
+          </w:p>
+        </w:tc>
+        <w:tc>
+          <w:tcPr>
+            <w:tcW w:w="2551" w:type="dxa"/>
+          </w:tcPr>
+          <w:p>
+            <w:pPr>
+              <w:rPr>
+                <w:sz w:val="20"/>
+                <w:szCs w:val="20"/>
+              </w:rPr>
+            </w:pPr>
+            <w:r>
+              <w:rPr>
+                <w:sz w:val="20"/>
+                <w:szCs w:val="20"/>
+              </w:rPr>
+              <w:t>Gestor de la gestión de la configuración</w:t>
+            </w:r>
+          </w:p>
+        </w:tc>
+        <w:tc>
+          <w:tcPr>
+            <w:tcW w:w="1276" w:type="dxa"/>
+          </w:tcPr>
+          <w:p>
+            <w:pPr>
+              <w:ind w:left="731" w:hanging="344"/>
+              <w:rPr>
+                <w:i/>
+                <w:iCs/>
+                <w:sz w:val="20"/>
+                <w:szCs w:val="20"/>
+              </w:rPr>
+            </w:pPr>
+            <w:r>
+              <w:rPr>
+                <w:i/>
+                <w:iCs/>
+                <w:sz w:val="20"/>
+                <w:szCs w:val="20"/>
+              </w:rPr>
+              <w:t>14/09/2021</w:t>
+            </w:r>
+          </w:p>
+        </w:tc>
+        <w:tc>
+          <w:tcPr>
+            <w:tcW w:w="1417" w:type="dxa"/>
+          </w:tcPr>
+          <w:p>
+            <w:pPr>
+              <w:ind w:left="731" w:hanging="344"/>
+              <w:rPr>
+                <w:i/>
+                <w:iCs/>
+                <w:sz w:val="20"/>
+                <w:szCs w:val="20"/>
+              </w:rPr>
+            </w:pPr>
+            <w:r>
+              <w:rPr>
+                <w:i/>
+                <w:iCs/>
+                <w:sz w:val="20"/>
+                <w:szCs w:val="20"/>
+              </w:rPr>
+              <w:t>14/09/2021</w:t>
+            </w:r>
+          </w:p>
         </w:tc>
       </w:tr>
       <w:tr>
         <w:tc>
           <w:tcPr>
-            <w:tcW w:w="2254" w:type="dxa"/>
-          </w:tcPr>
-          <w:p/>
-        </w:tc>
-        <w:tc>
-          <w:tcPr>
-            <w:tcW w:w="2255" w:type="dxa"/>
-          </w:tcPr>
-          <w:p/>
-        </w:tc>
-        <w:tc>
-          <w:tcPr>
-            <w:tcW w:w="2255" w:type="dxa"/>
-          </w:tcPr>
-          <w:p/>
-        </w:tc>
-        <w:tc>
-          <w:tcPr>
-            <w:tcW w:w="2255" w:type="dxa"/>
-          </w:tcPr>
-          <w:p/>
+            <w:tcW w:w="4390" w:type="dxa"/>
+          </w:tcPr>
+          <w:p>
+            <w:pPr>
+              <w:ind w:left="731" w:hanging="142"/>
+              <w:rPr>
+                <w:i/>
+                <w:iCs/>
+                <w:sz w:val="20"/>
+                <w:szCs w:val="20"/>
+              </w:rPr>
+            </w:pPr>
+            <w:r>
+              <w:rPr>
+                <w:i/>
+                <w:iCs/>
+                <w:sz w:val="20"/>
+                <w:szCs w:val="20"/>
+              </w:rPr>
+              <w:t>Control d</w:t>
+            </w:r>
+            <w:r>
+              <w:rPr>
+                <w:i/>
+                <w:iCs/>
+                <w:sz w:val="20"/>
+                <w:szCs w:val="20"/>
+              </w:rPr>
+              <w:t>e proveedores</w:t>
+            </w:r>
+            <w:r>
+              <w:rPr>
+                <w:i/>
+                <w:iCs/>
+                <w:sz w:val="20"/>
+                <w:szCs w:val="20"/>
+              </w:rPr>
+              <w:t>/subcontratista</w:t>
+            </w:r>
+          </w:p>
+        </w:tc>
+        <w:tc>
+          <w:tcPr>
+            <w:tcW w:w="2551" w:type="dxa"/>
+          </w:tcPr>
+          <w:p>
+            <w:pPr>
+              <w:rPr>
+                <w:sz w:val="20"/>
+                <w:szCs w:val="20"/>
+              </w:rPr>
+            </w:pPr>
+            <w:r>
+              <w:rPr>
+                <w:sz w:val="20"/>
+                <w:szCs w:val="20"/>
+              </w:rPr>
+              <w:t>Gestor de la gestión de la configuración</w:t>
+            </w:r>
+          </w:p>
+        </w:tc>
+        <w:tc>
+          <w:tcPr>
+            <w:tcW w:w="1276" w:type="dxa"/>
+          </w:tcPr>
+          <w:p>
+            <w:pPr>
+              <w:ind w:left="731" w:hanging="344"/>
+              <w:rPr>
+                <w:i/>
+                <w:iCs/>
+                <w:sz w:val="20"/>
+                <w:szCs w:val="20"/>
+              </w:rPr>
+            </w:pPr>
+            <w:r>
+              <w:rPr>
+                <w:i/>
+                <w:iCs/>
+                <w:sz w:val="20"/>
+                <w:szCs w:val="20"/>
+              </w:rPr>
+              <w:t>15/09/2021</w:t>
+            </w:r>
+          </w:p>
+        </w:tc>
+        <w:tc>
+          <w:tcPr>
+            <w:tcW w:w="1417" w:type="dxa"/>
+          </w:tcPr>
+          <w:p>
+            <w:pPr>
+              <w:ind w:left="731" w:hanging="344"/>
+              <w:rPr>
+                <w:i/>
+                <w:iCs/>
+                <w:sz w:val="20"/>
+                <w:szCs w:val="20"/>
+              </w:rPr>
+            </w:pPr>
+            <w:r>
+              <w:rPr>
+                <w:i/>
+                <w:iCs/>
+                <w:sz w:val="20"/>
+                <w:szCs w:val="20"/>
+              </w:rPr>
+              <w:t>15/09/2021</w:t>
+            </w:r>
+          </w:p>
         </w:tc>
       </w:tr>
       <w:tr>
         <w:tc>
           <w:tcPr>
-            <w:tcW w:w="2254" w:type="dxa"/>
-          </w:tcPr>
-          <w:p/>
-        </w:tc>
-        <w:tc>
-          <w:tcPr>
-            <w:tcW w:w="2255" w:type="dxa"/>
-          </w:tcPr>
-          <w:p/>
-        </w:tc>
-        <w:tc>
-          <w:tcPr>
-            <w:tcW w:w="2255" w:type="dxa"/>
-          </w:tcPr>
-          <w:p/>
-        </w:tc>
-        <w:tc>
-          <w:tcPr>
-            <w:tcW w:w="2255" w:type="dxa"/>
-          </w:tcPr>
-          <w:p/>
+            <w:tcW w:w="4390" w:type="dxa"/>
+          </w:tcPr>
+          <w:p>
+            <w:pPr>
+              <w:ind w:left="731" w:hanging="142"/>
+              <w:rPr>
+                <w:i/>
+                <w:iCs/>
+                <w:sz w:val="20"/>
+                <w:szCs w:val="20"/>
+              </w:rPr>
+            </w:pPr>
+            <w:r>
+              <w:rPr>
+                <w:i/>
+                <w:iCs/>
+                <w:sz w:val="20"/>
+                <w:szCs w:val="20"/>
+              </w:rPr>
+              <w:t xml:space="preserve">Control de </w:t>
+            </w:r>
+            <w:r>
+              <w:rPr>
+                <w:i/>
+                <w:iCs/>
+                <w:sz w:val="20"/>
+                <w:szCs w:val="20"/>
+              </w:rPr>
+              <w:t>interacción</w:t>
+            </w:r>
+          </w:p>
+        </w:tc>
+        <w:tc>
+          <w:tcPr>
+            <w:tcW w:w="2551" w:type="dxa"/>
+          </w:tcPr>
+          <w:p>
+            <w:pPr>
+              <w:rPr>
+                <w:sz w:val="20"/>
+                <w:szCs w:val="20"/>
+              </w:rPr>
+            </w:pPr>
+            <w:r>
+              <w:rPr>
+                <w:sz w:val="20"/>
+                <w:szCs w:val="20"/>
+              </w:rPr>
+              <w:t>Gestor de la gestión de la configuración</w:t>
+            </w:r>
+          </w:p>
+        </w:tc>
+        <w:tc>
+          <w:tcPr>
+            <w:tcW w:w="1276" w:type="dxa"/>
+          </w:tcPr>
+          <w:p>
+            <w:pPr>
+              <w:ind w:left="731" w:hanging="344"/>
+              <w:rPr>
+                <w:i/>
+                <w:iCs/>
+                <w:sz w:val="20"/>
+                <w:szCs w:val="20"/>
+              </w:rPr>
+            </w:pPr>
+            <w:r>
+              <w:rPr>
+                <w:i/>
+                <w:iCs/>
+                <w:sz w:val="20"/>
+                <w:szCs w:val="20"/>
+              </w:rPr>
+              <w:t>15/09/2021</w:t>
+            </w:r>
+          </w:p>
+        </w:tc>
+        <w:tc>
+          <w:tcPr>
+            <w:tcW w:w="1417" w:type="dxa"/>
+          </w:tcPr>
+          <w:p>
+            <w:pPr>
+              <w:ind w:left="731" w:hanging="344"/>
+              <w:rPr>
+                <w:i/>
+                <w:iCs/>
+                <w:sz w:val="20"/>
+                <w:szCs w:val="20"/>
+              </w:rPr>
+            </w:pPr>
+            <w:r>
+              <w:rPr>
+                <w:i/>
+                <w:iCs/>
+                <w:sz w:val="20"/>
+                <w:szCs w:val="20"/>
+              </w:rPr>
+              <w:t>16/09/2021</w:t>
+            </w:r>
+          </w:p>
+        </w:tc>
+      </w:tr>
+      <w:tr>
+        <w:tc>
+          <w:tcPr>
+            <w:tcW w:w="4390" w:type="dxa"/>
+          </w:tcPr>
+          <w:p>
+            <w:pPr>
+              <w:pStyle w:val="Prrafodelista"/>
+              <w:numPr>
+                <w:ilvl w:val="1"/>
+                <w:numId w:val="38"/>
+              </w:numPr>
+              <w:rPr>
+                <w:sz w:val="20"/>
+                <w:szCs w:val="20"/>
+              </w:rPr>
+            </w:pPr>
+            <w:r>
+              <w:rPr>
+                <w:sz w:val="20"/>
+                <w:szCs w:val="20"/>
+              </w:rPr>
+              <w:t xml:space="preserve">Plan de </w:t>
+            </w:r>
+            <w:r>
+              <w:rPr>
+                <w:sz w:val="20"/>
+                <w:szCs w:val="20"/>
+              </w:rPr>
+              <w:t>SCM</w:t>
+            </w:r>
+          </w:p>
+        </w:tc>
+        <w:tc>
+          <w:tcPr>
+            <w:tcW w:w="2551" w:type="dxa"/>
+          </w:tcPr>
+          <w:p>
+            <w:pPr>
+              <w:rPr>
+                <w:sz w:val="20"/>
+                <w:szCs w:val="20"/>
+              </w:rPr>
+            </w:pPr>
+            <w:r>
+              <w:rPr>
+                <w:sz w:val="20"/>
+                <w:szCs w:val="20"/>
+              </w:rPr>
+              <w:t>Gestor de la gestión de la configuración</w:t>
+            </w:r>
+          </w:p>
+        </w:tc>
+        <w:tc>
+          <w:tcPr>
+            <w:tcW w:w="1276" w:type="dxa"/>
+          </w:tcPr>
+          <w:p>
+            <w:pPr>
+              <w:ind w:left="497" w:hanging="283"/>
+              <w:rPr>
+                <w:sz w:val="20"/>
+                <w:szCs w:val="20"/>
+              </w:rPr>
+            </w:pPr>
+            <w:r>
+              <w:rPr>
+                <w:sz w:val="20"/>
+                <w:szCs w:val="20"/>
+              </w:rPr>
+              <w:t>16/09/2021</w:t>
+            </w:r>
+          </w:p>
+        </w:tc>
+        <w:tc>
+          <w:tcPr>
+            <w:tcW w:w="1417" w:type="dxa"/>
+          </w:tcPr>
+          <w:p>
+            <w:pPr>
+              <w:ind w:left="497" w:hanging="283"/>
+              <w:rPr>
+                <w:sz w:val="20"/>
+                <w:szCs w:val="20"/>
+              </w:rPr>
+            </w:pPr>
+            <w:r>
+              <w:rPr>
+                <w:sz w:val="20"/>
+                <w:szCs w:val="20"/>
+              </w:rPr>
+              <w:t>20/09/2021</w:t>
+            </w:r>
+          </w:p>
+        </w:tc>
+      </w:tr>
+      <w:tr>
+        <w:tc>
+          <w:tcPr>
+            <w:tcW w:w="4390" w:type="dxa"/>
+          </w:tcPr>
+          <w:p>
+            <w:pPr>
+              <w:pStyle w:val="Prrafodelista"/>
+              <w:numPr>
+                <w:ilvl w:val="1"/>
+                <w:numId w:val="38"/>
+              </w:numPr>
+              <w:rPr>
+                <w:sz w:val="20"/>
+                <w:szCs w:val="20"/>
+              </w:rPr>
+            </w:pPr>
+            <w:r>
+              <w:rPr>
+                <w:sz w:val="20"/>
+                <w:szCs w:val="20"/>
+              </w:rPr>
+              <w:t>Seguimiento de la SCM</w:t>
+            </w:r>
+          </w:p>
+        </w:tc>
+        <w:tc>
+          <w:tcPr>
+            <w:tcW w:w="2551" w:type="dxa"/>
+          </w:tcPr>
+          <w:p>
+            <w:pPr>
+              <w:rPr>
+                <w:sz w:val="20"/>
+                <w:szCs w:val="20"/>
+              </w:rPr>
+            </w:pPr>
+            <w:r>
+              <w:rPr>
+                <w:sz w:val="20"/>
+                <w:szCs w:val="20"/>
+              </w:rPr>
+              <w:t>Gestor de la gestión de la configuración</w:t>
+            </w:r>
+          </w:p>
+        </w:tc>
+        <w:tc>
+          <w:tcPr>
+            <w:tcW w:w="1276" w:type="dxa"/>
+          </w:tcPr>
+          <w:p>
+            <w:pPr>
+              <w:ind w:left="497" w:hanging="283"/>
+              <w:rPr>
+                <w:sz w:val="20"/>
+                <w:szCs w:val="20"/>
+              </w:rPr>
+            </w:pPr>
+            <w:r>
+              <w:rPr>
+                <w:sz w:val="20"/>
+                <w:szCs w:val="20"/>
+              </w:rPr>
+              <w:t>20/09/2021</w:t>
+            </w:r>
+          </w:p>
+        </w:tc>
+        <w:tc>
+          <w:tcPr>
+            <w:tcW w:w="1417" w:type="dxa"/>
+          </w:tcPr>
+          <w:p>
+            <w:pPr>
+              <w:ind w:left="497" w:hanging="283"/>
+              <w:rPr>
+                <w:sz w:val="20"/>
+                <w:szCs w:val="20"/>
+              </w:rPr>
+            </w:pPr>
+            <w:r>
+              <w:rPr>
+                <w:sz w:val="20"/>
+                <w:szCs w:val="20"/>
+              </w:rPr>
+              <w:t>20/11/2021</w:t>
+            </w:r>
+          </w:p>
+        </w:tc>
+      </w:tr>
+      <w:tr>
+        <w:tc>
+          <w:tcPr>
+            <w:tcW w:w="4390" w:type="dxa"/>
+          </w:tcPr>
+          <w:p>
+            <w:pPr>
+              <w:ind w:left="731" w:hanging="142"/>
+              <w:rPr>
+                <w:i/>
+                <w:iCs/>
+                <w:sz w:val="20"/>
+                <w:szCs w:val="20"/>
+              </w:rPr>
+            </w:pPr>
+            <w:r>
+              <w:rPr>
+                <w:i/>
+                <w:iCs/>
+                <w:sz w:val="20"/>
+                <w:szCs w:val="20"/>
+              </w:rPr>
+              <w:t>Métricas y mediciones</w:t>
+            </w:r>
+          </w:p>
+        </w:tc>
+        <w:tc>
+          <w:tcPr>
+            <w:tcW w:w="2551" w:type="dxa"/>
+          </w:tcPr>
+          <w:p>
+            <w:pPr>
+              <w:rPr>
+                <w:sz w:val="20"/>
+                <w:szCs w:val="20"/>
+              </w:rPr>
+            </w:pPr>
+            <w:r>
+              <w:rPr>
+                <w:sz w:val="20"/>
+                <w:szCs w:val="20"/>
+              </w:rPr>
+              <w:t>Gestor de la gestión de la configuración</w:t>
+            </w:r>
+          </w:p>
+        </w:tc>
+        <w:tc>
+          <w:tcPr>
+            <w:tcW w:w="1276" w:type="dxa"/>
+          </w:tcPr>
+          <w:p>
+            <w:pPr>
+              <w:ind w:left="731" w:hanging="344"/>
+              <w:rPr>
+                <w:i/>
+                <w:iCs/>
+                <w:sz w:val="20"/>
+                <w:szCs w:val="20"/>
+              </w:rPr>
+            </w:pPr>
+            <w:r>
+              <w:rPr>
+                <w:i/>
+                <w:iCs/>
+                <w:sz w:val="20"/>
+                <w:szCs w:val="20"/>
+              </w:rPr>
+              <w:t>20/09/2021</w:t>
+            </w:r>
+          </w:p>
+        </w:tc>
+        <w:tc>
+          <w:tcPr>
+            <w:tcW w:w="1417" w:type="dxa"/>
+          </w:tcPr>
+          <w:p>
+            <w:pPr>
+              <w:ind w:left="731" w:hanging="344"/>
+              <w:rPr>
+                <w:i/>
+                <w:iCs/>
+                <w:sz w:val="20"/>
+                <w:szCs w:val="20"/>
+              </w:rPr>
+            </w:pPr>
+            <w:r>
+              <w:rPr>
+                <w:i/>
+                <w:iCs/>
+                <w:sz w:val="20"/>
+                <w:szCs w:val="20"/>
+              </w:rPr>
+              <w:t>20/11/2021</w:t>
+            </w:r>
+          </w:p>
+        </w:tc>
+      </w:tr>
+      <w:tr>
+        <w:tc>
+          <w:tcPr>
+            <w:tcW w:w="4390" w:type="dxa"/>
+          </w:tcPr>
+          <w:p>
+            <w:pPr>
+              <w:ind w:left="731" w:hanging="142"/>
+              <w:rPr>
+                <w:sz w:val="20"/>
+                <w:szCs w:val="20"/>
+              </w:rPr>
+            </w:pPr>
+            <w:r>
+              <w:rPr>
+                <w:i/>
+                <w:iCs/>
+                <w:sz w:val="20"/>
+                <w:szCs w:val="20"/>
+              </w:rPr>
+              <w:t>Auditorias durante el proceso de SCM</w:t>
+            </w:r>
+          </w:p>
+        </w:tc>
+        <w:tc>
+          <w:tcPr>
+            <w:tcW w:w="2551" w:type="dxa"/>
+          </w:tcPr>
+          <w:p>
+            <w:pPr>
+              <w:rPr>
+                <w:sz w:val="20"/>
+                <w:szCs w:val="20"/>
+              </w:rPr>
+            </w:pPr>
+            <w:r>
+              <w:rPr>
+                <w:sz w:val="20"/>
+                <w:szCs w:val="20"/>
+              </w:rPr>
+              <w:t>Gestor de la gestión de la configuración</w:t>
+            </w:r>
+          </w:p>
+        </w:tc>
+        <w:tc>
+          <w:tcPr>
+            <w:tcW w:w="1276" w:type="dxa"/>
+          </w:tcPr>
+          <w:p>
+            <w:pPr>
+              <w:ind w:left="731" w:hanging="344"/>
+              <w:rPr>
+                <w:i/>
+                <w:iCs/>
+                <w:sz w:val="20"/>
+                <w:szCs w:val="20"/>
+              </w:rPr>
+            </w:pPr>
+            <w:r>
+              <w:rPr>
+                <w:i/>
+                <w:iCs/>
+                <w:sz w:val="20"/>
+                <w:szCs w:val="20"/>
+              </w:rPr>
+              <w:t>20/09/2021</w:t>
+            </w:r>
+          </w:p>
+        </w:tc>
+        <w:tc>
+          <w:tcPr>
+            <w:tcW w:w="1417" w:type="dxa"/>
+          </w:tcPr>
+          <w:p>
+            <w:pPr>
+              <w:ind w:left="731" w:hanging="344"/>
+              <w:rPr>
+                <w:i/>
+                <w:iCs/>
+                <w:sz w:val="20"/>
+                <w:szCs w:val="20"/>
+              </w:rPr>
+            </w:pPr>
+            <w:r>
+              <w:rPr>
+                <w:i/>
+                <w:iCs/>
+                <w:sz w:val="20"/>
+                <w:szCs w:val="20"/>
+              </w:rPr>
+              <w:t>20/11/2021</w:t>
+            </w:r>
+          </w:p>
+        </w:tc>
+      </w:tr>
+      <w:tr>
+        <w:tc>
+          <w:tcPr>
+            <w:tcW w:w="4390" w:type="dxa"/>
+          </w:tcPr>
+          <w:p>
+            <w:pPr>
+              <w:pStyle w:val="Prrafodelista"/>
+              <w:numPr>
+                <w:ilvl w:val="0"/>
+                <w:numId w:val="38"/>
+              </w:numPr>
+              <w:ind w:left="306"/>
+              <w:rPr>
+                <w:b/>
+                <w:bCs/>
+                <w:sz w:val="20"/>
+                <w:szCs w:val="20"/>
+              </w:rPr>
+            </w:pPr>
+            <w:r>
+              <w:rPr>
+                <w:b/>
+                <w:bCs/>
+                <w:sz w:val="20"/>
+                <w:szCs w:val="20"/>
+              </w:rPr>
+              <w:t>Identificación de la configuración del software</w:t>
+            </w:r>
+          </w:p>
+        </w:tc>
+        <w:tc>
+          <w:tcPr>
+            <w:tcW w:w="2551" w:type="dxa"/>
+          </w:tcPr>
+          <w:p>
+            <w:pPr>
+              <w:rPr>
+                <w:sz w:val="20"/>
+                <w:szCs w:val="20"/>
+              </w:rPr>
+            </w:pPr>
+          </w:p>
+        </w:tc>
+        <w:tc>
+          <w:tcPr>
+            <w:tcW w:w="1276" w:type="dxa"/>
+          </w:tcPr>
+          <w:p>
+            <w:pPr>
+              <w:rPr>
+                <w:b/>
+                <w:bCs/>
+                <w:sz w:val="20"/>
+                <w:szCs w:val="20"/>
+              </w:rPr>
+            </w:pPr>
+            <w:r>
+              <w:rPr>
+                <w:b/>
+                <w:bCs/>
+                <w:sz w:val="20"/>
+                <w:szCs w:val="20"/>
+              </w:rPr>
+              <w:t>16/09/2021</w:t>
+            </w:r>
+          </w:p>
+        </w:tc>
+        <w:tc>
+          <w:tcPr>
+            <w:tcW w:w="1417" w:type="dxa"/>
+          </w:tcPr>
+          <w:p>
+            <w:pPr>
+              <w:rPr>
+                <w:b/>
+                <w:bCs/>
+                <w:sz w:val="20"/>
+                <w:szCs w:val="20"/>
+              </w:rPr>
+            </w:pPr>
+            <w:r>
+              <w:rPr>
+                <w:b/>
+                <w:bCs/>
+                <w:sz w:val="20"/>
+                <w:szCs w:val="20"/>
+              </w:rPr>
+              <w:t>20/09/2021</w:t>
+            </w:r>
+          </w:p>
+        </w:tc>
+      </w:tr>
+      <w:tr>
+        <w:tc>
+          <w:tcPr>
+            <w:tcW w:w="4390" w:type="dxa"/>
+          </w:tcPr>
+          <w:p>
+            <w:pPr>
+              <w:pStyle w:val="Prrafodelista"/>
+              <w:numPr>
+                <w:ilvl w:val="1"/>
+                <w:numId w:val="38"/>
+              </w:numPr>
+              <w:rPr>
+                <w:sz w:val="20"/>
+                <w:szCs w:val="20"/>
+              </w:rPr>
+            </w:pPr>
+            <w:r>
+              <w:rPr>
+                <w:sz w:val="20"/>
+                <w:szCs w:val="20"/>
+              </w:rPr>
+              <w:t>Identificación de los elementos a ser controlados</w:t>
+            </w:r>
+          </w:p>
+        </w:tc>
+        <w:tc>
+          <w:tcPr>
+            <w:tcW w:w="2551" w:type="dxa"/>
+          </w:tcPr>
+          <w:p>
+            <w:pPr>
+              <w:rPr>
+                <w:sz w:val="20"/>
+                <w:szCs w:val="20"/>
+              </w:rPr>
+            </w:pPr>
+            <w:r>
+              <w:rPr>
+                <w:sz w:val="20"/>
+                <w:szCs w:val="20"/>
+              </w:rPr>
+              <w:t>Gestor de la gestión de la configuración</w:t>
+            </w:r>
+            <w:r>
+              <w:rPr>
+                <w:sz w:val="20"/>
+                <w:szCs w:val="20"/>
+              </w:rPr>
+              <w:t xml:space="preserve">, </w:t>
+            </w:r>
+            <w:r>
+              <w:rPr>
+                <w:sz w:val="20"/>
+                <w:szCs w:val="20"/>
+              </w:rPr>
+              <w:t>Bibliotecario</w:t>
+            </w:r>
+          </w:p>
+        </w:tc>
+        <w:tc>
+          <w:tcPr>
+            <w:tcW w:w="1276" w:type="dxa"/>
+          </w:tcPr>
+          <w:p>
+            <w:pPr>
+              <w:ind w:left="497" w:hanging="283"/>
+              <w:rPr>
+                <w:sz w:val="20"/>
+                <w:szCs w:val="20"/>
+              </w:rPr>
+            </w:pPr>
+            <w:r>
+              <w:rPr>
+                <w:sz w:val="20"/>
+                <w:szCs w:val="20"/>
+              </w:rPr>
+              <w:t>16/09/2021</w:t>
+            </w:r>
+          </w:p>
+        </w:tc>
+        <w:tc>
+          <w:tcPr>
+            <w:tcW w:w="1417" w:type="dxa"/>
+          </w:tcPr>
+          <w:p>
+            <w:pPr>
+              <w:ind w:left="497" w:hanging="283"/>
+              <w:rPr>
+                <w:sz w:val="20"/>
+                <w:szCs w:val="20"/>
+              </w:rPr>
+            </w:pPr>
+            <w:r>
+              <w:rPr>
+                <w:sz w:val="20"/>
+                <w:szCs w:val="20"/>
+              </w:rPr>
+              <w:t>18/09/2021</w:t>
+            </w:r>
+          </w:p>
+        </w:tc>
+      </w:tr>
+      <w:tr>
+        <w:tc>
+          <w:tcPr>
+            <w:tcW w:w="4390" w:type="dxa"/>
+          </w:tcPr>
+          <w:p>
+            <w:pPr>
+              <w:ind w:left="731" w:hanging="142"/>
+              <w:rPr>
+                <w:i/>
+                <w:iCs/>
+                <w:sz w:val="20"/>
+                <w:szCs w:val="20"/>
+              </w:rPr>
+            </w:pPr>
+            <w:r>
+              <w:rPr>
+                <w:i/>
+                <w:iCs/>
+                <w:sz w:val="20"/>
+                <w:szCs w:val="20"/>
+              </w:rPr>
+              <w:t>Configuración del software</w:t>
+            </w:r>
+          </w:p>
+        </w:tc>
+        <w:tc>
+          <w:tcPr>
+            <w:tcW w:w="2551" w:type="dxa"/>
+          </w:tcPr>
+          <w:p>
+            <w:pPr>
+              <w:rPr>
+                <w:sz w:val="20"/>
+                <w:szCs w:val="20"/>
+              </w:rPr>
+            </w:pPr>
+            <w:r>
+              <w:rPr>
+                <w:sz w:val="20"/>
+                <w:szCs w:val="20"/>
+              </w:rPr>
+              <w:t>Bibliotecario</w:t>
+            </w:r>
+          </w:p>
+        </w:tc>
+        <w:tc>
+          <w:tcPr>
+            <w:tcW w:w="1276" w:type="dxa"/>
+          </w:tcPr>
+          <w:p>
+            <w:pPr>
+              <w:ind w:left="731" w:hanging="344"/>
+              <w:rPr>
+                <w:i/>
+                <w:iCs/>
+                <w:sz w:val="20"/>
+                <w:szCs w:val="20"/>
+              </w:rPr>
+            </w:pPr>
+            <w:r>
+              <w:rPr>
+                <w:i/>
+                <w:iCs/>
+                <w:sz w:val="20"/>
+                <w:szCs w:val="20"/>
+              </w:rPr>
+              <w:t>16/09/2021</w:t>
+            </w:r>
+          </w:p>
+        </w:tc>
+        <w:tc>
+          <w:tcPr>
+            <w:tcW w:w="1417" w:type="dxa"/>
+          </w:tcPr>
+          <w:p>
+            <w:pPr>
+              <w:ind w:left="731" w:hanging="344"/>
+              <w:rPr>
+                <w:i/>
+                <w:iCs/>
+                <w:sz w:val="20"/>
+                <w:szCs w:val="20"/>
+              </w:rPr>
+            </w:pPr>
+            <w:r>
+              <w:rPr>
+                <w:i/>
+                <w:iCs/>
+                <w:sz w:val="20"/>
+                <w:szCs w:val="20"/>
+              </w:rPr>
+              <w:t>17/09/2021</w:t>
+            </w:r>
+          </w:p>
+        </w:tc>
+      </w:tr>
+      <w:tr>
+        <w:tc>
+          <w:tcPr>
+            <w:tcW w:w="4390" w:type="dxa"/>
+          </w:tcPr>
+          <w:p>
+            <w:pPr>
+              <w:ind w:left="731" w:hanging="142"/>
+              <w:rPr>
+                <w:i/>
+                <w:iCs/>
+                <w:sz w:val="20"/>
+                <w:szCs w:val="20"/>
+              </w:rPr>
+            </w:pPr>
+            <w:r>
+              <w:rPr>
+                <w:i/>
+                <w:iCs/>
+                <w:sz w:val="20"/>
+                <w:szCs w:val="20"/>
+              </w:rPr>
+              <w:t>Elementos de la configuración del software</w:t>
+            </w:r>
+          </w:p>
+        </w:tc>
+        <w:tc>
+          <w:tcPr>
+            <w:tcW w:w="2551" w:type="dxa"/>
+          </w:tcPr>
+          <w:p>
+            <w:pPr>
+              <w:rPr>
+                <w:sz w:val="20"/>
+                <w:szCs w:val="20"/>
+              </w:rPr>
+            </w:pPr>
+            <w:r>
+              <w:rPr>
+                <w:sz w:val="20"/>
+                <w:szCs w:val="20"/>
+              </w:rPr>
+              <w:t>Bibliotecario</w:t>
+            </w:r>
+          </w:p>
+        </w:tc>
+        <w:tc>
+          <w:tcPr>
+            <w:tcW w:w="1276" w:type="dxa"/>
+          </w:tcPr>
+          <w:p>
+            <w:pPr>
+              <w:ind w:left="731" w:hanging="344"/>
+              <w:rPr>
+                <w:i/>
+                <w:iCs/>
+                <w:sz w:val="20"/>
+                <w:szCs w:val="20"/>
+              </w:rPr>
+            </w:pPr>
+            <w:r>
+              <w:rPr>
+                <w:i/>
+                <w:iCs/>
+                <w:sz w:val="20"/>
+                <w:szCs w:val="20"/>
+              </w:rPr>
+              <w:t>17/09/2021</w:t>
+            </w:r>
+          </w:p>
+        </w:tc>
+        <w:tc>
+          <w:tcPr>
+            <w:tcW w:w="1417" w:type="dxa"/>
+          </w:tcPr>
+          <w:p>
+            <w:pPr>
+              <w:ind w:left="731" w:hanging="344"/>
+              <w:rPr>
+                <w:i/>
+                <w:iCs/>
+                <w:sz w:val="20"/>
+                <w:szCs w:val="20"/>
+              </w:rPr>
+            </w:pPr>
+            <w:r>
+              <w:rPr>
+                <w:i/>
+                <w:iCs/>
+                <w:sz w:val="20"/>
+                <w:szCs w:val="20"/>
+              </w:rPr>
+              <w:t>17/09/2021</w:t>
+            </w:r>
+          </w:p>
+        </w:tc>
+      </w:tr>
+      <w:tr>
+        <w:tc>
+          <w:tcPr>
+            <w:tcW w:w="4390" w:type="dxa"/>
+          </w:tcPr>
+          <w:p>
+            <w:pPr>
+              <w:ind w:left="731" w:hanging="142"/>
+              <w:rPr>
+                <w:i/>
+                <w:iCs/>
+                <w:sz w:val="20"/>
+                <w:szCs w:val="20"/>
+              </w:rPr>
+            </w:pPr>
+            <w:r>
+              <w:rPr>
+                <w:i/>
+                <w:iCs/>
+                <w:sz w:val="20"/>
+                <w:szCs w:val="20"/>
+              </w:rPr>
+              <w:t xml:space="preserve">Relaciones </w:t>
+            </w:r>
+            <w:r>
+              <w:rPr>
+                <w:i/>
+                <w:iCs/>
+                <w:sz w:val="20"/>
+                <w:szCs w:val="20"/>
+              </w:rPr>
+              <w:t>entre</w:t>
+            </w:r>
+            <w:r>
+              <w:rPr>
+                <w:i/>
+                <w:iCs/>
+                <w:sz w:val="20"/>
+                <w:szCs w:val="20"/>
+              </w:rPr>
+              <w:t xml:space="preserve"> elementos </w:t>
+            </w:r>
+            <w:r>
+              <w:rPr>
+                <w:i/>
+                <w:iCs/>
+                <w:sz w:val="20"/>
+                <w:szCs w:val="20"/>
+              </w:rPr>
+              <w:t>de</w:t>
+            </w:r>
+            <w:r>
+              <w:rPr>
+                <w:i/>
+                <w:iCs/>
+                <w:sz w:val="20"/>
+                <w:szCs w:val="20"/>
+              </w:rPr>
+              <w:t xml:space="preserve"> configuración de software</w:t>
+            </w:r>
+          </w:p>
+        </w:tc>
+        <w:tc>
+          <w:tcPr>
+            <w:tcW w:w="2551" w:type="dxa"/>
+          </w:tcPr>
+          <w:p>
+            <w:pPr>
+              <w:rPr>
+                <w:sz w:val="20"/>
+                <w:szCs w:val="20"/>
+              </w:rPr>
+            </w:pPr>
+            <w:r>
+              <w:rPr>
+                <w:sz w:val="20"/>
+                <w:szCs w:val="20"/>
+              </w:rPr>
+              <w:t>Bibliotecario</w:t>
+            </w:r>
+          </w:p>
+        </w:tc>
+        <w:tc>
+          <w:tcPr>
+            <w:tcW w:w="1276" w:type="dxa"/>
+          </w:tcPr>
+          <w:p>
+            <w:pPr>
+              <w:ind w:left="731" w:hanging="344"/>
+              <w:rPr>
+                <w:i/>
+                <w:iCs/>
+                <w:sz w:val="20"/>
+                <w:szCs w:val="20"/>
+              </w:rPr>
+            </w:pPr>
+            <w:r>
+              <w:rPr>
+                <w:i/>
+                <w:iCs/>
+                <w:sz w:val="20"/>
+                <w:szCs w:val="20"/>
+              </w:rPr>
+              <w:t>17/09/2021</w:t>
+            </w:r>
+          </w:p>
+        </w:tc>
+        <w:tc>
+          <w:tcPr>
+            <w:tcW w:w="1417" w:type="dxa"/>
+          </w:tcPr>
+          <w:p>
+            <w:pPr>
+              <w:ind w:left="731" w:hanging="344"/>
+              <w:rPr>
+                <w:i/>
+                <w:iCs/>
+                <w:sz w:val="20"/>
+                <w:szCs w:val="20"/>
+              </w:rPr>
+            </w:pPr>
+            <w:r>
+              <w:rPr>
+                <w:i/>
+                <w:iCs/>
+                <w:sz w:val="20"/>
+                <w:szCs w:val="20"/>
+              </w:rPr>
+              <w:t>17/09/2021</w:t>
+            </w:r>
+          </w:p>
+        </w:tc>
+      </w:tr>
+      <w:tr>
+        <w:tc>
+          <w:tcPr>
+            <w:tcW w:w="4390" w:type="dxa"/>
+          </w:tcPr>
+          <w:p>
+            <w:pPr>
+              <w:ind w:left="731" w:hanging="142"/>
+              <w:rPr>
+                <w:i/>
+                <w:iCs/>
+                <w:sz w:val="20"/>
+                <w:szCs w:val="20"/>
+              </w:rPr>
+            </w:pPr>
+            <w:r>
+              <w:rPr>
+                <w:i/>
+                <w:iCs/>
+                <w:sz w:val="20"/>
+                <w:szCs w:val="20"/>
+              </w:rPr>
+              <w:lastRenderedPageBreak/>
+              <w:t>Versiones del software</w:t>
+            </w:r>
+          </w:p>
+        </w:tc>
+        <w:tc>
+          <w:tcPr>
+            <w:tcW w:w="2551" w:type="dxa"/>
+          </w:tcPr>
+          <w:p>
+            <w:pPr>
+              <w:rPr>
+                <w:sz w:val="20"/>
+                <w:szCs w:val="20"/>
+              </w:rPr>
+            </w:pPr>
+            <w:r>
+              <w:rPr>
+                <w:sz w:val="20"/>
+                <w:szCs w:val="20"/>
+              </w:rPr>
+              <w:t>Bibliotecario</w:t>
+            </w:r>
+          </w:p>
+        </w:tc>
+        <w:tc>
+          <w:tcPr>
+            <w:tcW w:w="1276" w:type="dxa"/>
+          </w:tcPr>
+          <w:p>
+            <w:pPr>
+              <w:ind w:left="731" w:hanging="344"/>
+              <w:rPr>
+                <w:i/>
+                <w:iCs/>
+                <w:sz w:val="20"/>
+                <w:szCs w:val="20"/>
+              </w:rPr>
+            </w:pPr>
+            <w:r>
+              <w:rPr>
+                <w:i/>
+                <w:iCs/>
+                <w:sz w:val="20"/>
+                <w:szCs w:val="20"/>
+              </w:rPr>
+              <w:t>18/09/2021</w:t>
+            </w:r>
+          </w:p>
+        </w:tc>
+        <w:tc>
+          <w:tcPr>
+            <w:tcW w:w="1417" w:type="dxa"/>
+          </w:tcPr>
+          <w:p>
+            <w:pPr>
+              <w:ind w:left="731" w:hanging="344"/>
+              <w:rPr>
+                <w:i/>
+                <w:iCs/>
+                <w:sz w:val="20"/>
+                <w:szCs w:val="20"/>
+              </w:rPr>
+            </w:pPr>
+            <w:r>
+              <w:rPr>
+                <w:i/>
+                <w:iCs/>
+                <w:sz w:val="20"/>
+                <w:szCs w:val="20"/>
+              </w:rPr>
+              <w:t>18/09/2021</w:t>
+            </w:r>
+          </w:p>
+        </w:tc>
+      </w:tr>
+      <w:tr>
+        <w:tc>
+          <w:tcPr>
+            <w:tcW w:w="4390" w:type="dxa"/>
+          </w:tcPr>
+          <w:p>
+            <w:pPr>
+              <w:ind w:left="731" w:hanging="142"/>
+              <w:rPr>
+                <w:i/>
+                <w:iCs/>
+                <w:sz w:val="20"/>
+                <w:szCs w:val="20"/>
+              </w:rPr>
+            </w:pPr>
+            <w:r>
+              <w:rPr>
+                <w:i/>
+                <w:iCs/>
+                <w:sz w:val="20"/>
+                <w:szCs w:val="20"/>
+              </w:rPr>
+              <w:t>Línea base</w:t>
+            </w:r>
+          </w:p>
+        </w:tc>
+        <w:tc>
+          <w:tcPr>
+            <w:tcW w:w="2551" w:type="dxa"/>
+          </w:tcPr>
+          <w:p>
+            <w:pPr>
+              <w:rPr>
+                <w:sz w:val="20"/>
+                <w:szCs w:val="20"/>
+              </w:rPr>
+            </w:pPr>
+            <w:r>
+              <w:rPr>
+                <w:sz w:val="20"/>
+                <w:szCs w:val="20"/>
+              </w:rPr>
+              <w:t>Bibliotecario</w:t>
+            </w:r>
+          </w:p>
+        </w:tc>
+        <w:tc>
+          <w:tcPr>
+            <w:tcW w:w="1276" w:type="dxa"/>
+          </w:tcPr>
+          <w:p>
+            <w:pPr>
+              <w:ind w:left="731" w:hanging="344"/>
+              <w:rPr>
+                <w:i/>
+                <w:iCs/>
+                <w:sz w:val="20"/>
+                <w:szCs w:val="20"/>
+              </w:rPr>
+            </w:pPr>
+            <w:r>
+              <w:rPr>
+                <w:i/>
+                <w:iCs/>
+                <w:sz w:val="20"/>
+                <w:szCs w:val="20"/>
+              </w:rPr>
+              <w:t>18/09/2021</w:t>
+            </w:r>
+          </w:p>
+        </w:tc>
+        <w:tc>
+          <w:tcPr>
+            <w:tcW w:w="1417" w:type="dxa"/>
+          </w:tcPr>
+          <w:p>
+            <w:pPr>
+              <w:ind w:left="731" w:hanging="344"/>
+              <w:rPr>
+                <w:i/>
+                <w:iCs/>
+                <w:sz w:val="20"/>
+                <w:szCs w:val="20"/>
+              </w:rPr>
+            </w:pPr>
+            <w:r>
+              <w:rPr>
+                <w:i/>
+                <w:iCs/>
+                <w:sz w:val="20"/>
+                <w:szCs w:val="20"/>
+              </w:rPr>
+              <w:t>18/09/2021</w:t>
+            </w:r>
+          </w:p>
+        </w:tc>
+      </w:tr>
+      <w:tr>
+        <w:tc>
+          <w:tcPr>
+            <w:tcW w:w="4390" w:type="dxa"/>
+          </w:tcPr>
+          <w:p>
+            <w:pPr>
+              <w:ind w:left="731" w:hanging="142"/>
+              <w:rPr>
+                <w:i/>
+                <w:iCs/>
+                <w:sz w:val="20"/>
+                <w:szCs w:val="20"/>
+              </w:rPr>
+            </w:pPr>
+            <w:r>
+              <w:rPr>
+                <w:i/>
+                <w:iCs/>
+                <w:sz w:val="20"/>
+                <w:szCs w:val="20"/>
+              </w:rPr>
+              <w:t xml:space="preserve">Adquisición de elementos de configuración </w:t>
+            </w:r>
+            <w:r>
+              <w:rPr>
+                <w:i/>
+                <w:iCs/>
+                <w:sz w:val="20"/>
+                <w:szCs w:val="20"/>
+              </w:rPr>
+              <w:t>de software</w:t>
+            </w:r>
+          </w:p>
+        </w:tc>
+        <w:tc>
+          <w:tcPr>
+            <w:tcW w:w="2551" w:type="dxa"/>
+          </w:tcPr>
+          <w:p>
+            <w:pPr>
+              <w:rPr>
+                <w:sz w:val="20"/>
+                <w:szCs w:val="20"/>
+              </w:rPr>
+            </w:pPr>
+            <w:r>
+              <w:rPr>
+                <w:sz w:val="20"/>
+                <w:szCs w:val="20"/>
+              </w:rPr>
+              <w:t>Gestor de la gestión de la configuración</w:t>
+            </w:r>
+          </w:p>
+        </w:tc>
+        <w:tc>
+          <w:tcPr>
+            <w:tcW w:w="1276" w:type="dxa"/>
+          </w:tcPr>
+          <w:p>
+            <w:pPr>
+              <w:ind w:left="731" w:hanging="344"/>
+              <w:rPr>
+                <w:i/>
+                <w:iCs/>
+                <w:sz w:val="20"/>
+                <w:szCs w:val="20"/>
+              </w:rPr>
+            </w:pPr>
+            <w:r>
+              <w:rPr>
+                <w:i/>
+                <w:iCs/>
+                <w:sz w:val="20"/>
+                <w:szCs w:val="20"/>
+              </w:rPr>
+              <w:t>18/09/2021</w:t>
+            </w:r>
+          </w:p>
+        </w:tc>
+        <w:tc>
+          <w:tcPr>
+            <w:tcW w:w="1417" w:type="dxa"/>
+          </w:tcPr>
+          <w:p>
+            <w:pPr>
+              <w:ind w:left="731" w:hanging="344"/>
+              <w:rPr>
+                <w:i/>
+                <w:iCs/>
+                <w:sz w:val="20"/>
+                <w:szCs w:val="20"/>
+              </w:rPr>
+            </w:pPr>
+            <w:r>
+              <w:rPr>
+                <w:i/>
+                <w:iCs/>
+                <w:sz w:val="20"/>
+                <w:szCs w:val="20"/>
+              </w:rPr>
+              <w:t>18/09/2021</w:t>
+            </w:r>
+          </w:p>
+        </w:tc>
+      </w:tr>
+      <w:tr>
+        <w:tc>
+          <w:tcPr>
+            <w:tcW w:w="4390" w:type="dxa"/>
+          </w:tcPr>
+          <w:p>
+            <w:pPr>
+              <w:pStyle w:val="Prrafodelista"/>
+              <w:numPr>
+                <w:ilvl w:val="1"/>
+                <w:numId w:val="38"/>
+              </w:numPr>
+              <w:rPr>
+                <w:sz w:val="20"/>
+                <w:szCs w:val="20"/>
+              </w:rPr>
+            </w:pPr>
+            <w:r>
+              <w:rPr>
+                <w:sz w:val="20"/>
+                <w:szCs w:val="20"/>
+              </w:rPr>
+              <w:t>Librería software</w:t>
+            </w:r>
+          </w:p>
+        </w:tc>
+        <w:tc>
+          <w:tcPr>
+            <w:tcW w:w="2551" w:type="dxa"/>
+          </w:tcPr>
+          <w:p>
+            <w:pPr>
+              <w:rPr>
+                <w:sz w:val="20"/>
+                <w:szCs w:val="20"/>
+              </w:rPr>
+            </w:pPr>
+            <w:r>
+              <w:rPr>
+                <w:sz w:val="20"/>
+                <w:szCs w:val="20"/>
+              </w:rPr>
+              <w:t>Bibliotecario</w:t>
+            </w:r>
+          </w:p>
+        </w:tc>
+        <w:tc>
+          <w:tcPr>
+            <w:tcW w:w="1276" w:type="dxa"/>
+          </w:tcPr>
+          <w:p>
+            <w:pPr>
+              <w:ind w:left="497" w:hanging="283"/>
+              <w:rPr>
+                <w:sz w:val="20"/>
+                <w:szCs w:val="20"/>
+              </w:rPr>
+            </w:pPr>
+            <w:r>
+              <w:rPr>
+                <w:sz w:val="20"/>
+                <w:szCs w:val="20"/>
+              </w:rPr>
+              <w:t>19/09/2021</w:t>
+            </w:r>
+          </w:p>
+        </w:tc>
+        <w:tc>
+          <w:tcPr>
+            <w:tcW w:w="1417" w:type="dxa"/>
+          </w:tcPr>
+          <w:p>
+            <w:pPr>
+              <w:ind w:left="497" w:hanging="283"/>
+              <w:rPr>
+                <w:sz w:val="20"/>
+                <w:szCs w:val="20"/>
+              </w:rPr>
+            </w:pPr>
+            <w:r>
+              <w:rPr>
+                <w:sz w:val="20"/>
+                <w:szCs w:val="20"/>
+              </w:rPr>
+              <w:t>20/09/2021</w:t>
+            </w:r>
+          </w:p>
+        </w:tc>
+      </w:tr>
+      <w:tr>
+        <w:tc>
+          <w:tcPr>
+            <w:tcW w:w="4390" w:type="dxa"/>
+          </w:tcPr>
+          <w:p>
+            <w:pPr>
+              <w:pStyle w:val="Prrafodelista"/>
+              <w:numPr>
+                <w:ilvl w:val="0"/>
+                <w:numId w:val="38"/>
+              </w:numPr>
+              <w:ind w:left="306"/>
+              <w:rPr>
+                <w:sz w:val="20"/>
+                <w:szCs w:val="20"/>
+              </w:rPr>
+            </w:pPr>
+            <w:r>
+              <w:rPr>
+                <w:b/>
+                <w:bCs/>
+                <w:sz w:val="20"/>
+                <w:szCs w:val="20"/>
+              </w:rPr>
+              <w:t>Control de la configuración del software</w:t>
+            </w:r>
+          </w:p>
+        </w:tc>
+        <w:tc>
+          <w:tcPr>
+            <w:tcW w:w="2551" w:type="dxa"/>
+          </w:tcPr>
+          <w:p>
+            <w:pPr>
+              <w:rPr>
+                <w:sz w:val="20"/>
+                <w:szCs w:val="20"/>
+              </w:rPr>
+            </w:pPr>
+          </w:p>
+        </w:tc>
+        <w:tc>
+          <w:tcPr>
+            <w:tcW w:w="1276" w:type="dxa"/>
+          </w:tcPr>
+          <w:p>
+            <w:pPr>
+              <w:rPr>
+                <w:b/>
+                <w:bCs/>
+                <w:sz w:val="20"/>
+                <w:szCs w:val="20"/>
+              </w:rPr>
+            </w:pPr>
+            <w:r>
+              <w:rPr>
+                <w:b/>
+                <w:bCs/>
+                <w:sz w:val="20"/>
+                <w:szCs w:val="20"/>
+              </w:rPr>
+              <w:t>21/09/2021</w:t>
+            </w:r>
+          </w:p>
+        </w:tc>
+        <w:tc>
+          <w:tcPr>
+            <w:tcW w:w="1417" w:type="dxa"/>
+          </w:tcPr>
+          <w:p>
+            <w:pPr>
+              <w:rPr>
+                <w:b/>
+                <w:bCs/>
+                <w:sz w:val="20"/>
+                <w:szCs w:val="20"/>
+              </w:rPr>
+            </w:pPr>
+            <w:r>
+              <w:rPr>
+                <w:b/>
+                <w:bCs/>
+                <w:sz w:val="20"/>
+                <w:szCs w:val="20"/>
+              </w:rPr>
+              <w:t>22/10/2021</w:t>
+            </w:r>
+          </w:p>
+        </w:tc>
+      </w:tr>
+      <w:tr>
+        <w:tc>
+          <w:tcPr>
+            <w:tcW w:w="4390" w:type="dxa"/>
+          </w:tcPr>
+          <w:p>
+            <w:pPr>
+              <w:pStyle w:val="Prrafodelista"/>
+              <w:numPr>
+                <w:ilvl w:val="1"/>
+                <w:numId w:val="38"/>
+              </w:numPr>
+              <w:rPr>
+                <w:sz w:val="20"/>
+                <w:szCs w:val="20"/>
+              </w:rPr>
+            </w:pPr>
+            <w:r>
+              <w:rPr>
+                <w:sz w:val="20"/>
+                <w:szCs w:val="20"/>
+              </w:rPr>
+              <w:t>Solicitación, evaluación y aprobación de los cambios de software</w:t>
+            </w:r>
+          </w:p>
+        </w:tc>
+        <w:tc>
+          <w:tcPr>
+            <w:tcW w:w="2551" w:type="dxa"/>
+          </w:tcPr>
+          <w:p>
+            <w:pPr>
+              <w:rPr>
+                <w:sz w:val="20"/>
+                <w:szCs w:val="20"/>
+              </w:rPr>
+            </w:pPr>
+            <w:r>
+              <w:rPr>
+                <w:sz w:val="20"/>
+                <w:szCs w:val="20"/>
+              </w:rPr>
+              <w:t>Bibliotecario</w:t>
+            </w:r>
+            <w:r>
+              <w:rPr>
+                <w:sz w:val="20"/>
+                <w:szCs w:val="20"/>
+              </w:rPr>
+              <w:t xml:space="preserve">, </w:t>
+            </w:r>
+            <w:r>
+              <w:rPr>
+                <w:sz w:val="20"/>
+                <w:szCs w:val="20"/>
+              </w:rPr>
+              <w:t>Comité de Control de Cambios</w:t>
+            </w:r>
+          </w:p>
+        </w:tc>
+        <w:tc>
+          <w:tcPr>
+            <w:tcW w:w="1276" w:type="dxa"/>
+          </w:tcPr>
+          <w:p>
+            <w:pPr>
+              <w:ind w:left="497" w:hanging="283"/>
+              <w:rPr>
+                <w:sz w:val="20"/>
+                <w:szCs w:val="20"/>
+              </w:rPr>
+            </w:pPr>
+            <w:r>
+              <w:rPr>
+                <w:sz w:val="20"/>
+                <w:szCs w:val="20"/>
+              </w:rPr>
+              <w:t>21/09/2021</w:t>
+            </w:r>
+          </w:p>
+        </w:tc>
+        <w:tc>
+          <w:tcPr>
+            <w:tcW w:w="1417" w:type="dxa"/>
+          </w:tcPr>
+          <w:p>
+            <w:pPr>
+              <w:ind w:left="497" w:hanging="283"/>
+              <w:rPr>
+                <w:sz w:val="20"/>
+                <w:szCs w:val="20"/>
+              </w:rPr>
+            </w:pPr>
+            <w:r>
+              <w:rPr>
+                <w:sz w:val="20"/>
+                <w:szCs w:val="20"/>
+              </w:rPr>
+              <w:t>15</w:t>
+            </w:r>
+            <w:r>
+              <w:rPr>
+                <w:sz w:val="20"/>
+                <w:szCs w:val="20"/>
+              </w:rPr>
+              <w:t>/</w:t>
+            </w:r>
+            <w:r>
+              <w:rPr>
+                <w:sz w:val="20"/>
+                <w:szCs w:val="20"/>
+              </w:rPr>
+              <w:t>10/2021</w:t>
+            </w:r>
+          </w:p>
+        </w:tc>
+      </w:tr>
+      <w:tr>
+        <w:tc>
+          <w:tcPr>
+            <w:tcW w:w="4390" w:type="dxa"/>
+          </w:tcPr>
+          <w:p>
+            <w:pPr>
+              <w:ind w:left="731" w:hanging="142"/>
+              <w:rPr>
+                <w:i/>
+                <w:iCs/>
+                <w:sz w:val="20"/>
+                <w:szCs w:val="20"/>
+              </w:rPr>
+            </w:pPr>
+            <w:r>
+              <w:rPr>
+                <w:i/>
+                <w:iCs/>
+                <w:sz w:val="20"/>
+                <w:szCs w:val="20"/>
+              </w:rPr>
+              <w:t>C</w:t>
+            </w:r>
+            <w:r>
+              <w:rPr>
+                <w:i/>
+                <w:iCs/>
+                <w:sz w:val="20"/>
+                <w:szCs w:val="20"/>
+              </w:rPr>
+              <w:t>ontrol de la configuración de software</w:t>
+            </w:r>
+          </w:p>
+        </w:tc>
+        <w:tc>
+          <w:tcPr>
+            <w:tcW w:w="2551" w:type="dxa"/>
+          </w:tcPr>
+          <w:p>
+            <w:pPr>
+              <w:rPr>
+                <w:sz w:val="20"/>
+                <w:szCs w:val="20"/>
+              </w:rPr>
+            </w:pPr>
+            <w:r>
+              <w:rPr>
+                <w:sz w:val="20"/>
+                <w:szCs w:val="20"/>
+              </w:rPr>
+              <w:t>Bibliotecario, Comité de Control de Cambios</w:t>
+            </w:r>
+          </w:p>
+        </w:tc>
+        <w:tc>
+          <w:tcPr>
+            <w:tcW w:w="1276" w:type="dxa"/>
+          </w:tcPr>
+          <w:p>
+            <w:pPr>
+              <w:ind w:left="731" w:hanging="344"/>
+              <w:rPr>
+                <w:i/>
+                <w:iCs/>
+                <w:sz w:val="20"/>
+                <w:szCs w:val="20"/>
+              </w:rPr>
+            </w:pPr>
+            <w:r>
+              <w:rPr>
+                <w:i/>
+                <w:iCs/>
+                <w:sz w:val="20"/>
+                <w:szCs w:val="20"/>
+              </w:rPr>
+              <w:t>21/09/2021</w:t>
+            </w:r>
+          </w:p>
+        </w:tc>
+        <w:tc>
+          <w:tcPr>
+            <w:tcW w:w="1417" w:type="dxa"/>
+          </w:tcPr>
+          <w:p>
+            <w:pPr>
+              <w:ind w:left="731" w:hanging="344"/>
+              <w:rPr>
+                <w:i/>
+                <w:iCs/>
+                <w:sz w:val="20"/>
+                <w:szCs w:val="20"/>
+              </w:rPr>
+            </w:pPr>
+            <w:r>
+              <w:rPr>
+                <w:i/>
+                <w:iCs/>
+                <w:sz w:val="20"/>
+                <w:szCs w:val="20"/>
+              </w:rPr>
+              <w:t>12/10/2021</w:t>
+            </w:r>
+          </w:p>
+        </w:tc>
+      </w:tr>
+      <w:tr>
+        <w:tc>
+          <w:tcPr>
+            <w:tcW w:w="4390" w:type="dxa"/>
+          </w:tcPr>
+          <w:p>
+            <w:pPr>
+              <w:ind w:left="731" w:hanging="142"/>
+              <w:rPr>
+                <w:i/>
+                <w:iCs/>
+                <w:sz w:val="20"/>
+                <w:szCs w:val="20"/>
+              </w:rPr>
+            </w:pPr>
+            <w:r>
+              <w:rPr>
+                <w:i/>
+                <w:iCs/>
+                <w:sz w:val="20"/>
+                <w:szCs w:val="20"/>
+              </w:rPr>
+              <w:t>Proceso de petición del cambio de software</w:t>
+            </w:r>
+          </w:p>
+        </w:tc>
+        <w:tc>
+          <w:tcPr>
+            <w:tcW w:w="2551" w:type="dxa"/>
+          </w:tcPr>
+          <w:p>
+            <w:pPr>
+              <w:rPr>
+                <w:sz w:val="20"/>
+                <w:szCs w:val="20"/>
+              </w:rPr>
+            </w:pPr>
+            <w:r>
+              <w:rPr>
+                <w:sz w:val="20"/>
+                <w:szCs w:val="20"/>
+              </w:rPr>
+              <w:t>Bibliotecario, Comité de Control de Cambios</w:t>
+            </w:r>
+          </w:p>
+        </w:tc>
+        <w:tc>
+          <w:tcPr>
+            <w:tcW w:w="1276" w:type="dxa"/>
+          </w:tcPr>
+          <w:p>
+            <w:pPr>
+              <w:ind w:left="731" w:hanging="344"/>
+              <w:rPr>
+                <w:i/>
+                <w:iCs/>
+                <w:sz w:val="20"/>
+                <w:szCs w:val="20"/>
+              </w:rPr>
+            </w:pPr>
+            <w:r>
+              <w:rPr>
+                <w:i/>
+                <w:iCs/>
+                <w:sz w:val="20"/>
+                <w:szCs w:val="20"/>
+              </w:rPr>
+              <w:t>13</w:t>
+            </w:r>
+            <w:r>
+              <w:rPr>
+                <w:i/>
+                <w:iCs/>
+                <w:sz w:val="20"/>
+                <w:szCs w:val="20"/>
+              </w:rPr>
+              <w:t>/09/2021</w:t>
+            </w:r>
+          </w:p>
+        </w:tc>
+        <w:tc>
+          <w:tcPr>
+            <w:tcW w:w="1417" w:type="dxa"/>
+          </w:tcPr>
+          <w:p>
+            <w:pPr>
+              <w:ind w:left="731" w:hanging="344"/>
+              <w:rPr>
+                <w:i/>
+                <w:iCs/>
+                <w:sz w:val="20"/>
+                <w:szCs w:val="20"/>
+              </w:rPr>
+            </w:pPr>
+            <w:r>
+              <w:rPr>
+                <w:i/>
+                <w:iCs/>
+                <w:sz w:val="20"/>
+                <w:szCs w:val="20"/>
+              </w:rPr>
+              <w:t>15</w:t>
+            </w:r>
+            <w:r>
+              <w:rPr>
+                <w:i/>
+                <w:iCs/>
+                <w:sz w:val="20"/>
+                <w:szCs w:val="20"/>
+              </w:rPr>
+              <w:t>/10/2021</w:t>
+            </w:r>
+          </w:p>
+        </w:tc>
+      </w:tr>
+      <w:tr>
+        <w:tc>
+          <w:tcPr>
+            <w:tcW w:w="4390" w:type="dxa"/>
+          </w:tcPr>
+          <w:p>
+            <w:pPr>
+              <w:pStyle w:val="Prrafodelista"/>
+              <w:numPr>
+                <w:ilvl w:val="1"/>
+                <w:numId w:val="38"/>
+              </w:numPr>
+              <w:rPr>
+                <w:sz w:val="20"/>
+                <w:szCs w:val="20"/>
+              </w:rPr>
+            </w:pPr>
+            <w:r>
+              <w:rPr>
+                <w:sz w:val="20"/>
+                <w:szCs w:val="20"/>
+              </w:rPr>
+              <w:t>Implementación de los cambios software</w:t>
+            </w:r>
+          </w:p>
+        </w:tc>
+        <w:tc>
+          <w:tcPr>
+            <w:tcW w:w="2551" w:type="dxa"/>
+          </w:tcPr>
+          <w:p>
+            <w:pPr>
+              <w:rPr>
+                <w:sz w:val="20"/>
+                <w:szCs w:val="20"/>
+              </w:rPr>
+            </w:pPr>
+            <w:r>
+              <w:rPr>
+                <w:sz w:val="20"/>
+                <w:szCs w:val="20"/>
+              </w:rPr>
+              <w:t xml:space="preserve">Bibliotecario, </w:t>
+            </w:r>
+            <w:r>
+              <w:rPr>
+                <w:sz w:val="20"/>
+                <w:szCs w:val="20"/>
+              </w:rPr>
+              <w:t>Comité de Control de Cambios</w:t>
+            </w:r>
+          </w:p>
+        </w:tc>
+        <w:tc>
+          <w:tcPr>
+            <w:tcW w:w="1276" w:type="dxa"/>
+          </w:tcPr>
+          <w:p>
+            <w:pPr>
+              <w:ind w:left="497" w:hanging="283"/>
+              <w:rPr>
+                <w:sz w:val="20"/>
+                <w:szCs w:val="20"/>
+              </w:rPr>
+            </w:pPr>
+            <w:r>
+              <w:rPr>
+                <w:sz w:val="20"/>
+                <w:szCs w:val="20"/>
+              </w:rPr>
+              <w:t>15/10/2021</w:t>
+            </w:r>
+          </w:p>
+        </w:tc>
+        <w:tc>
+          <w:tcPr>
+            <w:tcW w:w="1417" w:type="dxa"/>
+          </w:tcPr>
+          <w:p>
+            <w:pPr>
+              <w:ind w:left="497" w:hanging="283"/>
+              <w:rPr>
+                <w:sz w:val="20"/>
+                <w:szCs w:val="20"/>
+              </w:rPr>
+            </w:pPr>
+            <w:r>
+              <w:rPr>
+                <w:sz w:val="20"/>
+                <w:szCs w:val="20"/>
+              </w:rPr>
+              <w:t>18/10/2021</w:t>
+            </w:r>
+          </w:p>
+        </w:tc>
+      </w:tr>
+      <w:tr>
+        <w:tc>
+          <w:tcPr>
+            <w:tcW w:w="4390" w:type="dxa"/>
+          </w:tcPr>
+          <w:p>
+            <w:pPr>
+              <w:pStyle w:val="Prrafodelista"/>
+              <w:numPr>
+                <w:ilvl w:val="1"/>
+                <w:numId w:val="38"/>
+              </w:numPr>
+              <w:rPr>
+                <w:sz w:val="20"/>
+                <w:szCs w:val="20"/>
+              </w:rPr>
+            </w:pPr>
+            <w:r>
+              <w:rPr>
+                <w:sz w:val="20"/>
+                <w:szCs w:val="20"/>
+              </w:rPr>
+              <w:t>Desviaciones y remisiones</w:t>
+            </w:r>
+          </w:p>
+        </w:tc>
+        <w:tc>
+          <w:tcPr>
+            <w:tcW w:w="2551" w:type="dxa"/>
+          </w:tcPr>
+          <w:p>
+            <w:pPr>
+              <w:rPr>
+                <w:sz w:val="20"/>
+                <w:szCs w:val="20"/>
+              </w:rPr>
+            </w:pPr>
+            <w:r>
+              <w:rPr>
+                <w:sz w:val="20"/>
+                <w:szCs w:val="20"/>
+              </w:rPr>
+              <w:t>Comité de Control de Cambios</w:t>
+            </w:r>
+          </w:p>
+        </w:tc>
+        <w:tc>
+          <w:tcPr>
+            <w:tcW w:w="1276" w:type="dxa"/>
+          </w:tcPr>
+          <w:p>
+            <w:pPr>
+              <w:ind w:left="497" w:hanging="283"/>
+              <w:rPr>
+                <w:sz w:val="20"/>
+                <w:szCs w:val="20"/>
+              </w:rPr>
+            </w:pPr>
+            <w:r>
+              <w:rPr>
+                <w:sz w:val="20"/>
+                <w:szCs w:val="20"/>
+              </w:rPr>
+              <w:t>20/10/2021</w:t>
+            </w:r>
+          </w:p>
+        </w:tc>
+        <w:tc>
+          <w:tcPr>
+            <w:tcW w:w="1417" w:type="dxa"/>
+          </w:tcPr>
+          <w:p>
+            <w:pPr>
+              <w:ind w:left="497" w:hanging="283"/>
+              <w:rPr>
+                <w:sz w:val="20"/>
+                <w:szCs w:val="20"/>
+              </w:rPr>
+            </w:pPr>
+            <w:r>
+              <w:rPr>
+                <w:sz w:val="20"/>
+                <w:szCs w:val="20"/>
+              </w:rPr>
+              <w:t>22/10/2021</w:t>
+            </w:r>
+          </w:p>
+        </w:tc>
+      </w:tr>
+      <w:tr>
+        <w:tc>
+          <w:tcPr>
+            <w:tcW w:w="4390" w:type="dxa"/>
+          </w:tcPr>
+          <w:p>
+            <w:pPr>
+              <w:pStyle w:val="Prrafodelista"/>
+              <w:numPr>
+                <w:ilvl w:val="0"/>
+                <w:numId w:val="38"/>
+              </w:numPr>
+              <w:ind w:left="306"/>
+              <w:rPr>
+                <w:sz w:val="20"/>
+                <w:szCs w:val="20"/>
+              </w:rPr>
+            </w:pPr>
+            <w:r>
+              <w:rPr>
+                <w:b/>
+                <w:bCs/>
+                <w:sz w:val="20"/>
+                <w:szCs w:val="20"/>
+              </w:rPr>
+              <w:t>Informe del estado de la configuración software</w:t>
+            </w:r>
+          </w:p>
+        </w:tc>
+        <w:tc>
+          <w:tcPr>
+            <w:tcW w:w="2551" w:type="dxa"/>
+          </w:tcPr>
+          <w:p>
+            <w:pPr>
+              <w:rPr>
+                <w:sz w:val="20"/>
+                <w:szCs w:val="20"/>
+              </w:rPr>
+            </w:pPr>
+          </w:p>
+        </w:tc>
+        <w:tc>
+          <w:tcPr>
+            <w:tcW w:w="1276" w:type="dxa"/>
+          </w:tcPr>
+          <w:p>
+            <w:pPr>
+              <w:rPr>
+                <w:b/>
+                <w:bCs/>
+                <w:sz w:val="20"/>
+                <w:szCs w:val="20"/>
+              </w:rPr>
+            </w:pPr>
+            <w:r>
+              <w:rPr>
+                <w:b/>
+                <w:bCs/>
+                <w:sz w:val="20"/>
+                <w:szCs w:val="20"/>
+              </w:rPr>
+              <w:t>22/10/2021</w:t>
+            </w:r>
+          </w:p>
+        </w:tc>
+        <w:tc>
+          <w:tcPr>
+            <w:tcW w:w="1417" w:type="dxa"/>
+          </w:tcPr>
+          <w:p>
+            <w:pPr>
+              <w:rPr>
+                <w:b/>
+                <w:bCs/>
+                <w:sz w:val="20"/>
+                <w:szCs w:val="20"/>
+              </w:rPr>
+            </w:pPr>
+            <w:r>
+              <w:rPr>
+                <w:b/>
+                <w:bCs/>
+                <w:sz w:val="20"/>
+                <w:szCs w:val="20"/>
+              </w:rPr>
+              <w:t>31/10/2021</w:t>
+            </w:r>
+          </w:p>
+        </w:tc>
+      </w:tr>
+      <w:tr>
+        <w:tc>
+          <w:tcPr>
+            <w:tcW w:w="4390" w:type="dxa"/>
+          </w:tcPr>
+          <w:p>
+            <w:pPr>
+              <w:pStyle w:val="Prrafodelista"/>
+              <w:numPr>
+                <w:ilvl w:val="1"/>
+                <w:numId w:val="38"/>
+              </w:numPr>
+              <w:rPr>
+                <w:sz w:val="20"/>
+                <w:szCs w:val="20"/>
+              </w:rPr>
+            </w:pPr>
+            <w:r>
+              <w:rPr>
+                <w:sz w:val="20"/>
+                <w:szCs w:val="20"/>
+              </w:rPr>
+              <w:t>Información del estado de la configuración del software</w:t>
+            </w:r>
+          </w:p>
+        </w:tc>
+        <w:tc>
+          <w:tcPr>
+            <w:tcW w:w="2551" w:type="dxa"/>
+          </w:tcPr>
+          <w:p>
+            <w:pPr>
+              <w:rPr>
+                <w:sz w:val="20"/>
+                <w:szCs w:val="20"/>
+              </w:rPr>
+            </w:pPr>
+            <w:r>
+              <w:rPr>
+                <w:sz w:val="20"/>
+                <w:szCs w:val="20"/>
+              </w:rPr>
+              <w:t>Gestor de la gestión de la configuración</w:t>
+            </w:r>
+          </w:p>
+        </w:tc>
+        <w:tc>
+          <w:tcPr>
+            <w:tcW w:w="1276" w:type="dxa"/>
+          </w:tcPr>
+          <w:p>
+            <w:pPr>
+              <w:ind w:left="497" w:hanging="283"/>
+              <w:rPr>
+                <w:sz w:val="20"/>
+                <w:szCs w:val="20"/>
+              </w:rPr>
+            </w:pPr>
+            <w:r>
+              <w:rPr>
+                <w:sz w:val="20"/>
+                <w:szCs w:val="20"/>
+              </w:rPr>
+              <w:t>22/10/2021</w:t>
+            </w:r>
+          </w:p>
+        </w:tc>
+        <w:tc>
+          <w:tcPr>
+            <w:tcW w:w="1417" w:type="dxa"/>
+          </w:tcPr>
+          <w:p>
+            <w:pPr>
+              <w:ind w:left="497" w:hanging="283"/>
+              <w:rPr>
+                <w:sz w:val="20"/>
+                <w:szCs w:val="20"/>
+              </w:rPr>
+            </w:pPr>
+            <w:r>
+              <w:rPr>
+                <w:sz w:val="20"/>
+                <w:szCs w:val="20"/>
+              </w:rPr>
+              <w:t>26/10/2021</w:t>
+            </w:r>
+          </w:p>
+        </w:tc>
+      </w:tr>
+      <w:tr>
+        <w:tc>
+          <w:tcPr>
+            <w:tcW w:w="4390" w:type="dxa"/>
+          </w:tcPr>
+          <w:p>
+            <w:pPr>
+              <w:pStyle w:val="Prrafodelista"/>
+              <w:numPr>
+                <w:ilvl w:val="1"/>
+                <w:numId w:val="38"/>
+              </w:numPr>
+              <w:rPr>
+                <w:sz w:val="20"/>
+                <w:szCs w:val="20"/>
+              </w:rPr>
+            </w:pPr>
+            <w:r>
+              <w:rPr>
+                <w:sz w:val="20"/>
+                <w:szCs w:val="20"/>
+              </w:rPr>
+              <w:t>Reporte del estado de la configuración del software</w:t>
+            </w:r>
+          </w:p>
+        </w:tc>
+        <w:tc>
+          <w:tcPr>
+            <w:tcW w:w="2551" w:type="dxa"/>
+          </w:tcPr>
+          <w:p>
+            <w:pPr>
+              <w:rPr>
+                <w:sz w:val="20"/>
+                <w:szCs w:val="20"/>
+              </w:rPr>
+            </w:pPr>
+            <w:r>
+              <w:rPr>
+                <w:sz w:val="20"/>
+                <w:szCs w:val="20"/>
+              </w:rPr>
+              <w:t>Gestor de la gestión de la configuración</w:t>
+            </w:r>
+          </w:p>
+        </w:tc>
+        <w:tc>
+          <w:tcPr>
+            <w:tcW w:w="1276" w:type="dxa"/>
+          </w:tcPr>
+          <w:p>
+            <w:pPr>
+              <w:ind w:left="497" w:hanging="283"/>
+              <w:rPr>
+                <w:sz w:val="20"/>
+                <w:szCs w:val="20"/>
+              </w:rPr>
+            </w:pPr>
+            <w:r>
+              <w:rPr>
+                <w:sz w:val="20"/>
+                <w:szCs w:val="20"/>
+              </w:rPr>
+              <w:t>26/10/2021</w:t>
+            </w:r>
+          </w:p>
+        </w:tc>
+        <w:tc>
+          <w:tcPr>
+            <w:tcW w:w="1417" w:type="dxa"/>
+          </w:tcPr>
+          <w:p>
+            <w:pPr>
+              <w:ind w:left="497" w:hanging="283"/>
+              <w:rPr>
+                <w:sz w:val="20"/>
+                <w:szCs w:val="20"/>
+              </w:rPr>
+            </w:pPr>
+            <w:r>
+              <w:rPr>
+                <w:sz w:val="20"/>
+                <w:szCs w:val="20"/>
+              </w:rPr>
+              <w:t>31/10/2021</w:t>
+            </w:r>
+          </w:p>
+        </w:tc>
+      </w:tr>
+      <w:tr>
+        <w:tc>
+          <w:tcPr>
+            <w:tcW w:w="4390" w:type="dxa"/>
+          </w:tcPr>
+          <w:p>
+            <w:pPr>
+              <w:pStyle w:val="Prrafodelista"/>
+              <w:numPr>
+                <w:ilvl w:val="0"/>
+                <w:numId w:val="38"/>
+              </w:numPr>
+              <w:ind w:left="306"/>
+              <w:rPr>
+                <w:b/>
+                <w:bCs/>
+                <w:sz w:val="20"/>
+                <w:szCs w:val="20"/>
+              </w:rPr>
+            </w:pPr>
+            <w:r>
+              <w:rPr>
+                <w:b/>
+                <w:bCs/>
+                <w:sz w:val="20"/>
+                <w:szCs w:val="20"/>
+              </w:rPr>
+              <w:t>Auditoria de la configuración del software</w:t>
+            </w:r>
+          </w:p>
+        </w:tc>
+        <w:tc>
+          <w:tcPr>
+            <w:tcW w:w="2551" w:type="dxa"/>
+          </w:tcPr>
+          <w:p>
+            <w:pPr>
+              <w:rPr>
+                <w:sz w:val="20"/>
+                <w:szCs w:val="20"/>
+              </w:rPr>
+            </w:pPr>
+          </w:p>
+        </w:tc>
+        <w:tc>
+          <w:tcPr>
+            <w:tcW w:w="1276" w:type="dxa"/>
+          </w:tcPr>
+          <w:p>
+            <w:pPr>
+              <w:rPr>
+                <w:b/>
+                <w:bCs/>
+                <w:sz w:val="20"/>
+                <w:szCs w:val="20"/>
+              </w:rPr>
+            </w:pPr>
+            <w:r>
+              <w:rPr>
+                <w:b/>
+                <w:bCs/>
+                <w:sz w:val="20"/>
+                <w:szCs w:val="20"/>
+              </w:rPr>
+              <w:t>02/11/2021</w:t>
+            </w:r>
+          </w:p>
+        </w:tc>
+        <w:tc>
+          <w:tcPr>
+            <w:tcW w:w="1417" w:type="dxa"/>
+          </w:tcPr>
+          <w:p>
+            <w:pPr>
+              <w:rPr>
+                <w:b/>
+                <w:bCs/>
+                <w:sz w:val="20"/>
+                <w:szCs w:val="20"/>
+              </w:rPr>
+            </w:pPr>
+            <w:r>
+              <w:rPr>
+                <w:b/>
+                <w:bCs/>
+                <w:sz w:val="20"/>
+                <w:szCs w:val="20"/>
+              </w:rPr>
+              <w:t>17/11/2021</w:t>
+            </w:r>
+          </w:p>
+        </w:tc>
+      </w:tr>
+      <w:tr>
+        <w:tc>
+          <w:tcPr>
+            <w:tcW w:w="4390" w:type="dxa"/>
+          </w:tcPr>
+          <w:p>
+            <w:pPr>
+              <w:pStyle w:val="Prrafodelista"/>
+              <w:numPr>
+                <w:ilvl w:val="1"/>
+                <w:numId w:val="38"/>
+              </w:numPr>
+              <w:rPr>
+                <w:sz w:val="20"/>
+                <w:szCs w:val="20"/>
+              </w:rPr>
+            </w:pPr>
+            <w:r>
+              <w:rPr>
+                <w:sz w:val="20"/>
+                <w:szCs w:val="20"/>
+              </w:rPr>
+              <w:t>Auditoria de la configuración funcional del software</w:t>
+            </w:r>
+          </w:p>
+        </w:tc>
+        <w:tc>
+          <w:tcPr>
+            <w:tcW w:w="2551" w:type="dxa"/>
+          </w:tcPr>
+          <w:p>
+            <w:pPr>
+              <w:rPr>
+                <w:sz w:val="20"/>
+                <w:szCs w:val="20"/>
+              </w:rPr>
+            </w:pPr>
+            <w:r>
+              <w:rPr>
+                <w:sz w:val="20"/>
+                <w:szCs w:val="20"/>
+              </w:rPr>
+              <w:t>Bibliotecario</w:t>
+            </w:r>
+          </w:p>
+        </w:tc>
+        <w:tc>
+          <w:tcPr>
+            <w:tcW w:w="1276" w:type="dxa"/>
+          </w:tcPr>
+          <w:p>
+            <w:pPr>
+              <w:ind w:left="497" w:hanging="283"/>
+              <w:rPr>
+                <w:sz w:val="20"/>
+                <w:szCs w:val="20"/>
+              </w:rPr>
+            </w:pPr>
+            <w:r>
+              <w:rPr>
+                <w:sz w:val="20"/>
+                <w:szCs w:val="20"/>
+              </w:rPr>
+              <w:t>02/11/2021</w:t>
+            </w:r>
+          </w:p>
+        </w:tc>
+        <w:tc>
+          <w:tcPr>
+            <w:tcW w:w="1417" w:type="dxa"/>
+          </w:tcPr>
+          <w:p>
+            <w:pPr>
+              <w:ind w:left="497" w:hanging="283"/>
+              <w:rPr>
+                <w:sz w:val="20"/>
+                <w:szCs w:val="20"/>
+              </w:rPr>
+            </w:pPr>
+            <w:r>
+              <w:rPr>
+                <w:sz w:val="20"/>
+                <w:szCs w:val="20"/>
+              </w:rPr>
+              <w:t>06/11/2021</w:t>
+            </w:r>
+          </w:p>
+        </w:tc>
+      </w:tr>
+      <w:tr>
+        <w:tc>
+          <w:tcPr>
+            <w:tcW w:w="4390" w:type="dxa"/>
+          </w:tcPr>
+          <w:p>
+            <w:pPr>
+              <w:pStyle w:val="Prrafodelista"/>
+              <w:numPr>
+                <w:ilvl w:val="1"/>
+                <w:numId w:val="38"/>
+              </w:numPr>
+              <w:rPr>
+                <w:sz w:val="20"/>
+                <w:szCs w:val="20"/>
+              </w:rPr>
+            </w:pPr>
+            <w:r>
+              <w:rPr>
+                <w:sz w:val="20"/>
+                <w:szCs w:val="20"/>
+              </w:rPr>
+              <w:t>Auditoria de la configuración física del software</w:t>
+            </w:r>
+          </w:p>
+        </w:tc>
+        <w:tc>
+          <w:tcPr>
+            <w:tcW w:w="2551" w:type="dxa"/>
+          </w:tcPr>
+          <w:p>
+            <w:pPr>
+              <w:rPr>
+                <w:sz w:val="20"/>
+                <w:szCs w:val="20"/>
+              </w:rPr>
+            </w:pPr>
+            <w:r>
+              <w:rPr>
+                <w:sz w:val="20"/>
+                <w:szCs w:val="20"/>
+              </w:rPr>
+              <w:t>Bibliotecario</w:t>
+            </w:r>
+          </w:p>
+        </w:tc>
+        <w:tc>
+          <w:tcPr>
+            <w:tcW w:w="1276" w:type="dxa"/>
+          </w:tcPr>
+          <w:p>
+            <w:pPr>
+              <w:ind w:left="497" w:hanging="283"/>
+              <w:rPr>
+                <w:sz w:val="20"/>
+                <w:szCs w:val="20"/>
+              </w:rPr>
+            </w:pPr>
+            <w:r>
+              <w:rPr>
+                <w:sz w:val="20"/>
+                <w:szCs w:val="20"/>
+              </w:rPr>
+              <w:t>07/11/2021</w:t>
+            </w:r>
+          </w:p>
+        </w:tc>
+        <w:tc>
+          <w:tcPr>
+            <w:tcW w:w="1417" w:type="dxa"/>
+          </w:tcPr>
+          <w:p>
+            <w:pPr>
+              <w:ind w:left="497" w:hanging="283"/>
+              <w:rPr>
+                <w:sz w:val="20"/>
+                <w:szCs w:val="20"/>
+              </w:rPr>
+            </w:pPr>
+            <w:r>
+              <w:rPr>
+                <w:sz w:val="20"/>
+                <w:szCs w:val="20"/>
+              </w:rPr>
+              <w:t>11/11/2021</w:t>
+            </w:r>
+          </w:p>
+        </w:tc>
+      </w:tr>
+      <w:tr>
+        <w:tc>
+          <w:tcPr>
+            <w:tcW w:w="4390" w:type="dxa"/>
+          </w:tcPr>
+          <w:p>
+            <w:pPr>
+              <w:pStyle w:val="Prrafodelista"/>
+              <w:numPr>
+                <w:ilvl w:val="1"/>
+                <w:numId w:val="38"/>
+              </w:numPr>
+              <w:rPr>
+                <w:sz w:val="20"/>
+                <w:szCs w:val="20"/>
+              </w:rPr>
+            </w:pPr>
+            <w:r>
+              <w:rPr>
+                <w:sz w:val="20"/>
+                <w:szCs w:val="20"/>
+              </w:rPr>
+              <w:t>Proceso de auditoría de la línea base del software</w:t>
+            </w:r>
+          </w:p>
+        </w:tc>
+        <w:tc>
+          <w:tcPr>
+            <w:tcW w:w="2551" w:type="dxa"/>
+          </w:tcPr>
+          <w:p>
+            <w:pPr>
+              <w:rPr>
+                <w:sz w:val="20"/>
+                <w:szCs w:val="20"/>
+              </w:rPr>
+            </w:pPr>
+            <w:r>
+              <w:rPr>
+                <w:sz w:val="20"/>
+                <w:szCs w:val="20"/>
+              </w:rPr>
+              <w:t>Bibliotecario</w:t>
+            </w:r>
+          </w:p>
+        </w:tc>
+        <w:tc>
+          <w:tcPr>
+            <w:tcW w:w="1276" w:type="dxa"/>
+          </w:tcPr>
+          <w:p>
+            <w:pPr>
+              <w:ind w:left="497" w:hanging="283"/>
+              <w:rPr>
+                <w:sz w:val="20"/>
+                <w:szCs w:val="20"/>
+              </w:rPr>
+            </w:pPr>
+            <w:r>
+              <w:rPr>
+                <w:sz w:val="20"/>
+                <w:szCs w:val="20"/>
+              </w:rPr>
+              <w:t>12/11/2021</w:t>
+            </w:r>
+          </w:p>
+        </w:tc>
+        <w:tc>
+          <w:tcPr>
+            <w:tcW w:w="1417" w:type="dxa"/>
+          </w:tcPr>
+          <w:p>
+            <w:pPr>
+              <w:ind w:left="497" w:hanging="283"/>
+              <w:rPr>
+                <w:sz w:val="20"/>
+                <w:szCs w:val="20"/>
+              </w:rPr>
+            </w:pPr>
+            <w:r>
+              <w:rPr>
+                <w:sz w:val="20"/>
+                <w:szCs w:val="20"/>
+              </w:rPr>
+              <w:t>17/11/2021</w:t>
+            </w:r>
+          </w:p>
+        </w:tc>
+      </w:tr>
+      <w:tr>
+        <w:tc>
+          <w:tcPr>
+            <w:tcW w:w="4390" w:type="dxa"/>
+          </w:tcPr>
+          <w:p>
+            <w:pPr>
+              <w:pStyle w:val="Prrafodelista"/>
+              <w:numPr>
+                <w:ilvl w:val="0"/>
+                <w:numId w:val="38"/>
+              </w:numPr>
+              <w:ind w:left="306"/>
+              <w:rPr>
+                <w:sz w:val="20"/>
+                <w:szCs w:val="20"/>
+              </w:rPr>
+            </w:pPr>
+            <w:r>
+              <w:rPr>
+                <w:b/>
+                <w:bCs/>
+                <w:sz w:val="20"/>
+                <w:szCs w:val="20"/>
+              </w:rPr>
+              <w:t>Gestión de la salida al mercado y entrega de software</w:t>
+            </w:r>
+          </w:p>
+        </w:tc>
+        <w:tc>
+          <w:tcPr>
+            <w:tcW w:w="2551" w:type="dxa"/>
+          </w:tcPr>
+          <w:p>
+            <w:pPr>
+              <w:rPr>
+                <w:sz w:val="20"/>
+                <w:szCs w:val="20"/>
+              </w:rPr>
+            </w:pPr>
+          </w:p>
+        </w:tc>
+        <w:tc>
+          <w:tcPr>
+            <w:tcW w:w="1276" w:type="dxa"/>
+          </w:tcPr>
+          <w:p>
+            <w:pPr>
+              <w:rPr>
+                <w:b/>
+                <w:bCs/>
+                <w:sz w:val="20"/>
+                <w:szCs w:val="20"/>
+              </w:rPr>
+            </w:pPr>
+            <w:r>
+              <w:rPr>
+                <w:b/>
+                <w:bCs/>
+                <w:sz w:val="20"/>
+                <w:szCs w:val="20"/>
+              </w:rPr>
+              <w:t>18/11/2021</w:t>
+            </w:r>
+          </w:p>
+        </w:tc>
+        <w:tc>
+          <w:tcPr>
+            <w:tcW w:w="1417" w:type="dxa"/>
+          </w:tcPr>
+          <w:p>
+            <w:pPr>
+              <w:rPr>
+                <w:b/>
+                <w:bCs/>
+                <w:sz w:val="20"/>
+                <w:szCs w:val="20"/>
+              </w:rPr>
+            </w:pPr>
+            <w:r>
+              <w:rPr>
+                <w:b/>
+                <w:bCs/>
+                <w:sz w:val="20"/>
+                <w:szCs w:val="20"/>
+              </w:rPr>
+              <w:t>20/11/2021</w:t>
+            </w:r>
+          </w:p>
+        </w:tc>
+      </w:tr>
+      <w:tr>
+        <w:tc>
+          <w:tcPr>
+            <w:tcW w:w="4390" w:type="dxa"/>
+          </w:tcPr>
+          <w:p>
+            <w:pPr>
+              <w:pStyle w:val="Prrafodelista"/>
+              <w:numPr>
+                <w:ilvl w:val="1"/>
+                <w:numId w:val="38"/>
+              </w:numPr>
+              <w:rPr>
+                <w:sz w:val="20"/>
+                <w:szCs w:val="20"/>
+              </w:rPr>
+            </w:pPr>
+            <w:r>
+              <w:rPr>
+                <w:sz w:val="20"/>
+                <w:szCs w:val="20"/>
+              </w:rPr>
+              <w:t>Construcción del software</w:t>
+            </w:r>
+          </w:p>
+        </w:tc>
+        <w:tc>
+          <w:tcPr>
+            <w:tcW w:w="2551" w:type="dxa"/>
+          </w:tcPr>
+          <w:p>
+            <w:pPr>
+              <w:rPr>
+                <w:sz w:val="20"/>
+                <w:szCs w:val="20"/>
+              </w:rPr>
+            </w:pPr>
+            <w:r>
+              <w:rPr>
+                <w:sz w:val="20"/>
+                <w:szCs w:val="20"/>
+              </w:rPr>
+              <w:t>Gestor de la gestión de la configuración</w:t>
+            </w:r>
+            <w:r>
+              <w:rPr>
+                <w:sz w:val="20"/>
+                <w:szCs w:val="20"/>
+              </w:rPr>
+              <w:t xml:space="preserve">, </w:t>
+            </w:r>
+            <w:r>
+              <w:rPr>
+                <w:sz w:val="20"/>
+                <w:szCs w:val="20"/>
+              </w:rPr>
+              <w:t>Bibliotecario</w:t>
+            </w:r>
+          </w:p>
+        </w:tc>
+        <w:tc>
+          <w:tcPr>
+            <w:tcW w:w="1276" w:type="dxa"/>
+          </w:tcPr>
+          <w:p>
+            <w:pPr>
+              <w:ind w:left="497" w:hanging="283"/>
+              <w:rPr>
+                <w:sz w:val="20"/>
+                <w:szCs w:val="20"/>
+              </w:rPr>
+            </w:pPr>
+            <w:r>
+              <w:rPr>
+                <w:sz w:val="20"/>
+                <w:szCs w:val="20"/>
+              </w:rPr>
+              <w:t>18/11/2021</w:t>
+            </w:r>
+          </w:p>
+        </w:tc>
+        <w:tc>
+          <w:tcPr>
+            <w:tcW w:w="1417" w:type="dxa"/>
+          </w:tcPr>
+          <w:p>
+            <w:pPr>
+              <w:ind w:left="497" w:hanging="283"/>
+              <w:rPr>
+                <w:sz w:val="20"/>
+                <w:szCs w:val="20"/>
+              </w:rPr>
+            </w:pPr>
+            <w:r>
+              <w:rPr>
+                <w:sz w:val="20"/>
+                <w:szCs w:val="20"/>
+              </w:rPr>
+              <w:t>19/11/2021</w:t>
+            </w:r>
+          </w:p>
+        </w:tc>
+      </w:tr>
+      <w:tr>
+        <w:tc>
+          <w:tcPr>
+            <w:tcW w:w="4390" w:type="dxa"/>
+          </w:tcPr>
+          <w:p>
+            <w:pPr>
+              <w:pStyle w:val="Prrafodelista"/>
+              <w:numPr>
+                <w:ilvl w:val="1"/>
+                <w:numId w:val="38"/>
+              </w:numPr>
+              <w:rPr>
+                <w:sz w:val="20"/>
+                <w:szCs w:val="20"/>
+              </w:rPr>
+            </w:pPr>
+            <w:r>
+              <w:rPr>
+                <w:sz w:val="20"/>
+                <w:szCs w:val="20"/>
+              </w:rPr>
+              <w:t>Gestión de la venta al mercado del software</w:t>
+            </w:r>
+          </w:p>
+        </w:tc>
+        <w:tc>
+          <w:tcPr>
+            <w:tcW w:w="2551" w:type="dxa"/>
+          </w:tcPr>
+          <w:p>
+            <w:pPr>
+              <w:rPr>
+                <w:sz w:val="20"/>
+                <w:szCs w:val="20"/>
+              </w:rPr>
+            </w:pPr>
+            <w:r>
+              <w:rPr>
+                <w:sz w:val="20"/>
+                <w:szCs w:val="20"/>
+              </w:rPr>
+              <w:t>Gestor de la gestión de la configuración</w:t>
+            </w:r>
+          </w:p>
+        </w:tc>
+        <w:tc>
+          <w:tcPr>
+            <w:tcW w:w="1276" w:type="dxa"/>
+          </w:tcPr>
+          <w:p>
+            <w:pPr>
+              <w:ind w:left="497" w:hanging="283"/>
+              <w:rPr>
+                <w:sz w:val="20"/>
+                <w:szCs w:val="20"/>
+              </w:rPr>
+            </w:pPr>
+            <w:r>
+              <w:rPr>
+                <w:sz w:val="20"/>
+                <w:szCs w:val="20"/>
+              </w:rPr>
+              <w:t>19/11/2021</w:t>
+            </w:r>
+          </w:p>
+        </w:tc>
+        <w:tc>
+          <w:tcPr>
+            <w:tcW w:w="1417" w:type="dxa"/>
+          </w:tcPr>
+          <w:p>
+            <w:pPr>
+              <w:ind w:left="497" w:hanging="283"/>
+              <w:rPr>
+                <w:sz w:val="20"/>
+                <w:szCs w:val="20"/>
+              </w:rPr>
+            </w:pPr>
+            <w:r>
+              <w:rPr>
+                <w:sz w:val="20"/>
+                <w:szCs w:val="20"/>
+              </w:rPr>
+              <w:t>20/11/2021</w:t>
+            </w:r>
+          </w:p>
         </w:tc>
       </w:tr>
     </w:tbl>
+    <w:p>
+      <w:pPr>
+        <w:spacing w:before="240" w:after="240"/>
+        <w:ind w:left="2880" w:hanging="1440"/>
+        <w:jc w:val="center"/>
+        <w:rPr>
+          <w:rFonts w:ascii="Times New Roman" w:eastAsia="Times New Roman" w:hAnsi="Times New Roman" w:cs="Times New Roman"/>
+          <w:b/>
+          <w:highlight w:val="yellow"/>
+        </w:rPr>
+      </w:pPr>
+      <w:r>
+        <w:rPr>
+          <w:b/>
+          <w:i/>
+          <w:sz w:val="20"/>
+          <w:szCs w:val="20"/>
+        </w:rPr>
+        <w:t xml:space="preserve">Tabla </w:t>
+      </w:r>
+      <w:r>
+        <w:rPr>
+          <w:b/>
+          <w:i/>
+          <w:sz w:val="20"/>
+          <w:szCs w:val="20"/>
+        </w:rPr>
+        <w:t>3</w:t>
+      </w:r>
+      <w:r>
+        <w:rPr>
+          <w:b/>
+          <w:i/>
+          <w:sz w:val="20"/>
+          <w:szCs w:val="20"/>
+        </w:rPr>
+        <w:t>.</w:t>
+      </w:r>
+      <w:r>
+        <w:rPr>
+          <w:i/>
+          <w:sz w:val="20"/>
+          <w:szCs w:val="20"/>
+        </w:rPr>
+        <w:t xml:space="preserve"> </w:t>
+      </w:r>
+      <w:r>
+        <w:rPr>
+          <w:i/>
+          <w:sz w:val="20"/>
+          <w:szCs w:val="20"/>
+        </w:rPr>
+        <w:t>Calendario de actividades para la gestión de la configuración</w:t>
+      </w:r>
+      <w:r>
+        <w:rPr>
+          <w:i/>
+          <w:sz w:val="20"/>
+          <w:szCs w:val="20"/>
+        </w:rPr>
+        <w:t>.</w:t>
+      </w:r>
+    </w:p>
     <w:p>
       <w:pPr>
         <w:pStyle w:val="Prrafodelista"/>
@@ -5899,7 +9475,6 @@
           <w:sz w:val="20"/>
           <w:szCs w:val="20"/>
         </w:rPr>
-        <w:lastRenderedPageBreak/>
         <w:t>Tabla 4.</w:t>
       </w:r>
       <w:r>
@@ -6682,7 +10257,6 @@
       </w:pPr>
       <w:bookmarkStart w:id="16" w:name="_Toc83455094"/>
       <w:r>
-        <w:lastRenderedPageBreak/>
         <w:t>Control</w:t>
       </w:r>
       <w:bookmarkEnd w:id="16"/>
@@ -19626,6 +23200,129 @@
     </w:lvl>
   </w:abstractNum>
   <w:abstractNum w:abstractNumId="21" w15:restartNumberingAfterBreak="0">
+    <w:nsid w:val="5BFE69C4"/>
+    <w:multiLevelType w:val="multilevel"/>
+    <w:tmpl w:val="0B2C0A84"/>
+    <w:lvl w:ilvl="0">
+      <w:start w:val="1"/>
+      <w:numFmt w:val="decimal"/>
+      <w:lvlText w:val="%1."/>
+      <w:lvlJc w:val="left"/>
+      <w:pPr>
+        <w:ind w:left="720" w:hanging="360"/>
+      </w:pPr>
+      <w:rPr>
+        <w:rFonts w:hint="default"/>
+        <w:b/>
+        <w:bCs/>
+      </w:rPr>
+    </w:lvl>
+    <w:lvl w:ilvl="1">
+      <w:start w:val="1"/>
+      <w:numFmt w:val="decimal"/>
+      <w:isLgl/>
+      <w:lvlText w:val="%1.%2."/>
+      <w:lvlJc w:val="left"/>
+      <w:pPr>
+        <w:ind w:left="720" w:hanging="360"/>
+      </w:pPr>
+      <w:rPr>
+        <w:rFonts w:hint="default"/>
+      </w:rPr>
+    </w:lvl>
+    <w:lvl w:ilvl="2">
+      <w:start w:val="1"/>
+      <w:numFmt w:val="decimal"/>
+      <w:isLgl/>
+      <w:lvlText w:val="%1.%2.%3."/>
+      <w:lvlJc w:val="left"/>
+      <w:pPr>
+        <w:ind w:left="1080" w:hanging="720"/>
+      </w:pPr>
+      <w:rPr>
+        <w:rFonts w:hint="default"/>
+      </w:rPr>
+    </w:lvl>
+    <w:lvl w:ilvl="3">
+      <w:start w:val="1"/>
+      <w:numFmt w:val="decimal"/>
+      <w:isLgl/>
+      <w:lvlText w:val="%1.%2.%3.%4."/>
+      <w:lvlJc w:val="left"/>
+      <w:pPr>
+        <w:ind w:left="1080" w:hanging="720"/>
+      </w:pPr>
+      <w:rPr>
+        <w:rFonts w:hint="default"/>
+      </w:rPr>
+    </w:lvl>
+    <w:lvl w:ilvl="4">
+      <w:start w:val="1"/>
+      <w:numFmt w:val="decimal"/>
+      <w:isLgl/>
+      <w:lvlText w:val="%1.%2.%3.%4.%5."/>
+      <w:lvlJc w:val="left"/>
+      <w:pPr>
+        <w:ind w:left="1440" w:hanging="1080"/>
+      </w:pPr>
+      <w:rPr>
+        <w:rFonts w:hint="default"/>
+      </w:rPr>
+    </w:lvl>
+    <w:lvl w:ilvl="5">
+      <w:start w:val="1"/>
+      <w:numFmt w:val="decimal"/>
+      <w:isLgl/>
+      <w:lvlText w:val="%1.%2.%3.%4.%5.%6."/>
+      <w:lvlJc w:val="left"/>
+      <w:pPr>
+        <w:ind w:left="1440" w:hanging="1080"/>
+      </w:pPr>
+      <w:rPr>
+        <w:rFonts w:hint="default"/>
+      </w:rPr>
+    </w:lvl>
+    <w:lvl w:ilvl="6">
+      <w:start w:val="1"/>
+      <w:numFmt w:val="decimal"/>
+      <w:isLgl/>
+      <w:lvlText w:val="%1.%2.%3.%4.%5.%6.%7."/>
+      <w:lvlJc w:val="left"/>
+      <w:pPr>
+        <w:ind w:left="1800" w:hanging="1440"/>
+      </w:pPr>
+      <w:rPr>
+        <w:rFonts w:hint="default"/>
+      </w:rPr>
+    </w:lvl>
+    <w:lvl w:ilvl="7">
+      <w:start w:val="1"/>
+      <w:numFmt w:val="decimal"/>
+      <w:isLgl/>
+      <w:lvlText w:val="%1.%2.%3.%4.%5.%6.%7.%8."/>
+      <w:lvlJc w:val="left"/>
+      <w:pPr>
+        <w:ind w:left="1800" w:hanging="1440"/>
+      </w:pPr>
+      <w:rPr>
+        <w:rFonts w:hint="default"/>
+      </w:rPr>
+    </w:lvl>
+    <w:lvl w:ilvl="8">
+      <w:start w:val="1"/>
+      <w:numFmt w:val="decimal"/>
+      <w:isLgl/>
+      <w:lvlText w:val="%1.%2.%3.%4.%5.%6.%7.%8.%9."/>
+      <w:lvlJc w:val="left"/>
+      <w:pPr>
+        <w:ind w:left="2160" w:hanging="1800"/>
+      </w:pPr>
+      <w:rPr>
+        <w:rFonts w:hint="default"/>
+      </w:rPr>
+    </w:lvl>
+  </w:abstractNum>
+  <w:abstractNum w:abstractNumId="22" w15:restartNumberingAfterBreak="0">
     <w:nsid w:val="5CF61CE8"/>
     <w:multiLevelType w:val="multilevel"/>
     <w:tmpl w:val="4000C7C6"/>
@@ -19738,7 +23435,7 @@
       </w:rPr>
     </w:lvl>
   </w:abstractNum>
-  <w:abstractNum w:abstractNumId="22" w15:restartNumberingAfterBreak="0">
+  <w:abstractNum w:abstractNumId="23" w15:restartNumberingAfterBreak="0">
     <w:nsid w:val="604D41BB"/>
     <w:multiLevelType w:val="multilevel"/>
     <w:tmpl w:val="B46E816C"/>
@@ -19851,7 +23548,7 @@
       </w:rPr>
     </w:lvl>
   </w:abstractNum>
-  <w:abstractNum w:abstractNumId="23" w15:restartNumberingAfterBreak="0">
+  <w:abstractNum w:abstractNumId="24" w15:restartNumberingAfterBreak="0">
     <w:nsid w:val="60F60C72"/>
     <w:multiLevelType w:val="multilevel"/>
     <w:tmpl w:val="5CAA8028"/>
@@ -19964,7 +23661,7 @@
       </w:rPr>
     </w:lvl>
   </w:abstractNum>
-  <w:abstractNum w:abstractNumId="24" w15:restartNumberingAfterBreak="0">
+  <w:abstractNum w:abstractNumId="25" w15:restartNumberingAfterBreak="0">
     <w:nsid w:val="633945E8"/>
     <w:multiLevelType w:val="multilevel"/>
     <w:tmpl w:val="4D80863E"/>
@@ -20077,7 +23774,7 @@
       </w:rPr>
     </w:lvl>
   </w:abstractNum>
-  <w:abstractNum w:abstractNumId="25" w15:restartNumberingAfterBreak="0">
+  <w:abstractNum w:abstractNumId="26" w15:restartNumberingAfterBreak="0">
     <w:nsid w:val="64957B50"/>
     <w:multiLevelType w:val="multilevel"/>
     <w:tmpl w:val="E6DE80E4"/>
@@ -20190,7 +23887,7 @@
       </w:rPr>
     </w:lvl>
   </w:abstractNum>
-  <w:abstractNum w:abstractNumId="26" w15:restartNumberingAfterBreak="0">
+  <w:abstractNum w:abstractNumId="27" w15:restartNumberingAfterBreak="0">
     <w:nsid w:val="64C40FB2"/>
     <w:multiLevelType w:val="multilevel"/>
     <w:tmpl w:val="B6EE4E54"/>
@@ -20303,7 +24000,7 @@
       </w:rPr>
     </w:lvl>
   </w:abstractNum>
-  <w:abstractNum w:abstractNumId="27" w15:restartNumberingAfterBreak="0">
+  <w:abstractNum w:abstractNumId="28" w15:restartNumberingAfterBreak="0">
     <w:nsid w:val="691F224F"/>
     <w:multiLevelType w:val="multilevel"/>
     <w:tmpl w:val="B2DACB04"/>
@@ -20416,7 +24113,7 @@
       </w:rPr>
     </w:lvl>
   </w:abstractNum>
-  <w:abstractNum w:abstractNumId="28" w15:restartNumberingAfterBreak="0">
+  <w:abstractNum w:abstractNumId="29" w15:restartNumberingAfterBreak="0">
     <w:nsid w:val="6E602236"/>
     <w:multiLevelType w:val="multilevel"/>
     <w:tmpl w:val="5AA87ACA"/>
@@ -20529,7 +24226,7 @@
       </w:rPr>
     </w:lvl>
   </w:abstractNum>
-  <w:abstractNum w:abstractNumId="29" w15:restartNumberingAfterBreak="0">
+  <w:abstractNum w:abstractNumId="30" w15:restartNumberingAfterBreak="0">
     <w:nsid w:val="6F6D75D7"/>
     <w:multiLevelType w:val="multilevel"/>
     <w:tmpl w:val="3896596E"/>
@@ -20642,7 +24339,7 @@
       </w:rPr>
     </w:lvl>
   </w:abstractNum>
-  <w:abstractNum w:abstractNumId="30" w15:restartNumberingAfterBreak="0">
+  <w:abstractNum w:abstractNumId="31" w15:restartNumberingAfterBreak="0">
     <w:nsid w:val="728478A4"/>
     <w:multiLevelType w:val="multilevel"/>
     <w:tmpl w:val="E12CFEA6"/>
@@ -20755,7 +24452,7 @@
       </w:rPr>
     </w:lvl>
   </w:abstractNum>
-  <w:abstractNum w:abstractNumId="31" w15:restartNumberingAfterBreak="0">
+  <w:abstractNum w:abstractNumId="32" w15:restartNumberingAfterBreak="0">
     <w:nsid w:val="767241A1"/>
     <w:multiLevelType w:val="hybridMultilevel"/>
     <w:tmpl w:val="10BA026E"/>
@@ -20868,7 +24565,7 @@
       </w:rPr>
     </w:lvl>
   </w:abstractNum>
-  <w:abstractNum w:abstractNumId="32" w15:restartNumberingAfterBreak="0">
+  <w:abstractNum w:abstractNumId="33" w15:restartNumberingAfterBreak="0">
     <w:nsid w:val="77B40925"/>
     <w:multiLevelType w:val="multilevel"/>
     <w:tmpl w:val="F88242A6"/>
@@ -20981,7 +24678,7 @@
       </w:rPr>
     </w:lvl>
   </w:abstractNum>
-  <w:abstractNum w:abstractNumId="33" w15:restartNumberingAfterBreak="0">
+  <w:abstractNum w:abstractNumId="34" w15:restartNumberingAfterBreak="0">
     <w:nsid w:val="78147067"/>
     <w:multiLevelType w:val="multilevel"/>
     <w:tmpl w:val="D382D63E"/>
@@ -21094,7 +24791,7 @@
       </w:rPr>
     </w:lvl>
   </w:abstractNum>
-  <w:abstractNum w:abstractNumId="34" w15:restartNumberingAfterBreak="0">
+  <w:abstractNum w:abstractNumId="35" w15:restartNumberingAfterBreak="0">
     <w:nsid w:val="7ADC0E2E"/>
     <w:multiLevelType w:val="multilevel"/>
     <w:tmpl w:val="5AC2361A"/>
@@ -21207,7 +24904,7 @@
       </w:rPr>
     </w:lvl>
   </w:abstractNum>
-  <w:abstractNum w:abstractNumId="35" w15:restartNumberingAfterBreak="0">
+  <w:abstractNum w:abstractNumId="36" w15:restartNumberingAfterBreak="0">
     <w:nsid w:val="7BA6639C"/>
     <w:multiLevelType w:val="hybridMultilevel"/>
     <w:tmpl w:val="60783C78"/>
@@ -21320,7 +25017,7 @@
       </w:rPr>
     </w:lvl>
   </w:abstractNum>
-  <w:abstractNum w:abstractNumId="36" w15:restartNumberingAfterBreak="0">
+  <w:abstractNum w:abstractNumId="37" w15:restartNumberingAfterBreak="0">
     <w:nsid w:val="7FB47E06"/>
     <w:multiLevelType w:val="multilevel"/>
     <w:tmpl w:val="F4EC9B78"/>
@@ -21434,37 +25131,37 @@
     </w:lvl>
   </w:abstractNum>
   <w:num w:numId="1">
-    <w:abstractNumId w:val="30"/>
+    <w:abstractNumId w:val="31"/>
   </w:num>
   <w:num w:numId="2">
     <w:abstractNumId w:val="20"/>
   </w:num>
   <w:num w:numId="3">
-    <w:abstractNumId w:val="29"/>
+    <w:abstractNumId w:val="30"/>
   </w:num>
   <w:num w:numId="4">
     <w:abstractNumId w:val="10"/>
   </w:num>
   <w:num w:numId="5">
-    <w:abstractNumId w:val="27"/>
+    <w:abstractNumId w:val="28"/>
   </w:num>
   <w:num w:numId="6">
-    <w:abstractNumId w:val="34"/>
+    <w:abstractNumId w:val="35"/>
   </w:num>
   <w:num w:numId="7">
     <w:abstractNumId w:val="1"/>
   </w:num>
   <w:num w:numId="8">
-    <w:abstractNumId w:val="33"/>
+    <w:abstractNumId w:val="34"/>
   </w:num>
   <w:num w:numId="9">
-    <w:abstractNumId w:val="21"/>
+    <w:abstractNumId w:val="22"/>
   </w:num>
   <w:num w:numId="10">
     <w:abstractNumId w:val="15"/>
   </w:num>
   <w:num w:numId="11">
-    <w:abstractNumId w:val="23"/>
+    <w:abstractNumId w:val="24"/>
   </w:num>
   <w:num w:numId="12">
     <w:abstractNumId w:val="3"/>
@@ -21476,7 +25173,7 @@
     <w:abstractNumId w:val="17"/>
   </w:num>
   <w:num w:numId="15">
-    <w:abstractNumId w:val="22"/>
+    <w:abstractNumId w:val="23"/>
   </w:num>
   <w:num w:numId="16">
     <w:abstractNumId w:val="14"/>
@@ -21485,22 +25182,22 @@
     <w:abstractNumId w:val="9"/>
   </w:num>
   <w:num w:numId="18">
-    <w:abstractNumId w:val="36"/>
+    <w:abstractNumId w:val="37"/>
   </w:num>
   <w:num w:numId="19">
-    <w:abstractNumId w:val="32"/>
+    <w:abstractNumId w:val="33"/>
   </w:num>
   <w:num w:numId="20">
     <w:abstractNumId w:val="7"/>
   </w:num>
   <w:num w:numId="21">
-    <w:abstractNumId w:val="26"/>
+    <w:abstractNumId w:val="27"/>
   </w:num>
   <w:num w:numId="22">
     <w:abstractNumId w:val="12"/>
   </w:num>
   <w:num w:numId="23">
-    <w:abstractNumId w:val="25"/>
+    <w:abstractNumId w:val="26"/>
   </w:num>
   <w:num w:numId="24">
     <w:abstractNumId w:val="4"/>
@@ -21509,7 +25206,7 @@
     <w:abstractNumId w:val="8"/>
   </w:num>
   <w:num w:numId="26">
-    <w:abstractNumId w:val="24"/>
+    <w:abstractNumId w:val="25"/>
   </w:num>
   <w:num w:numId="27">
     <w:abstractNumId w:val="18"/>
@@ -21518,7 +25215,7 @@
     <w:abstractNumId w:val="13"/>
   </w:num>
   <w:num w:numId="29">
-    <w:abstractNumId w:val="28"/>
+    <w:abstractNumId w:val="29"/>
   </w:num>
   <w:num w:numId="30">
     <w:abstractNumId w:val="5"/>
@@ -21530,7 +25227,7 @@
     <w:abstractNumId w:val="2"/>
   </w:num>
   <w:num w:numId="33">
-    <w:abstractNumId w:val="35"/>
+    <w:abstractNumId w:val="36"/>
   </w:num>
   <w:num w:numId="34">
     <w:abstractNumId w:val="0"/>
@@ -21539,10 +25236,13 @@
     <w:abstractNumId w:val="11"/>
   </w:num>
   <w:num w:numId="36">
-    <w:abstractNumId w:val="31"/>
+    <w:abstractNumId w:val="32"/>
   </w:num>
   <w:num w:numId="37">
     <w:abstractNumId w:val="6"/>
+  </w:num>
+  <w:num w:numId="38">
+    <w:abstractNumId w:val="21"/>
   </w:num>
 </w:numbering>
 </file>

</xml_diff>